<commit_message>
modified the minor changes present in the report
</commit_message>
<xml_diff>
--- a/A_74_7COM1079_Final report.docx
+++ b/A_74_7COM1079_Final report.docx
@@ -4794,7 +4794,21 @@
           <w:rFonts w:ascii="Times New Roman" w:eastAsia="Times New Roman" w:hAnsi="Times New Roman" w:cs="Times New Roman"/>
           <w:iCs/>
         </w:rPr>
-        <w:t xml:space="preserve"> contains the relevant Git log snippet. Key entries include: </w:t>
+        <w:t xml:space="preserve"> </w:t>
+      </w:r>
+      <w:r>
+        <w:rPr>
+          <w:rFonts w:ascii="Times New Roman" w:eastAsia="Times New Roman" w:hAnsi="Times New Roman" w:cs="Times New Roman"/>
+          <w:iCs/>
+        </w:rPr>
+        <w:t>highlights the</w:t>
+      </w:r>
+      <w:r>
+        <w:rPr>
+          <w:rFonts w:ascii="Times New Roman" w:eastAsia="Times New Roman" w:hAnsi="Times New Roman" w:cs="Times New Roman"/>
+          <w:iCs/>
+        </w:rPr>
+        <w:t xml:space="preserve"> log snippet. Key entries include: </w:t>
       </w:r>
     </w:p>
     <w:p>
@@ -4814,21 +4828,35 @@
           <w:rFonts w:ascii="Times New Roman" w:eastAsia="Times New Roman" w:hAnsi="Times New Roman" w:cs="Times New Roman"/>
           <w:iCs/>
         </w:rPr>
-        <w:t>One of the team member</w:t>
-      </w:r>
-      <w:r>
-        <w:rPr>
-          <w:rFonts w:ascii="Times New Roman" w:eastAsia="Times New Roman" w:hAnsi="Times New Roman" w:cs="Times New Roman"/>
-          <w:iCs/>
-        </w:rPr>
-        <w:t>s</w:t>
-      </w:r>
-      <w:r>
-        <w:rPr>
-          <w:rFonts w:ascii="Times New Roman" w:eastAsia="Times New Roman" w:hAnsi="Times New Roman" w:cs="Times New Roman"/>
-          <w:iCs/>
-        </w:rPr>
-        <w:t xml:space="preserve"> did the coding part and the statistical analysis.</w:t>
+        <w:t>One</w:t>
+      </w:r>
+      <w:r>
+        <w:rPr>
+          <w:rFonts w:ascii="Times New Roman" w:eastAsia="Times New Roman" w:hAnsi="Times New Roman" w:cs="Times New Roman"/>
+          <w:iCs/>
+        </w:rPr>
+        <w:t xml:space="preserve"> team member handled </w:t>
+      </w:r>
+      <w:r>
+        <w:rPr>
+          <w:rFonts w:ascii="Times New Roman" w:eastAsia="Times New Roman" w:hAnsi="Times New Roman" w:cs="Times New Roman"/>
+          <w:iCs/>
+        </w:rPr>
+        <w:t>coding</w:t>
+      </w:r>
+      <w:r>
+        <w:rPr>
+          <w:rFonts w:ascii="Times New Roman" w:eastAsia="Times New Roman" w:hAnsi="Times New Roman" w:cs="Times New Roman"/>
+          <w:iCs/>
+        </w:rPr>
+        <w:t xml:space="preserve"> and </w:t>
+      </w:r>
+      <w:r>
+        <w:rPr>
+          <w:rFonts w:ascii="Times New Roman" w:eastAsia="Times New Roman" w:hAnsi="Times New Roman" w:cs="Times New Roman"/>
+          <w:iCs/>
+        </w:rPr>
+        <w:t>statistical analysis.</w:t>
       </w:r>
     </w:p>
     <w:p>
@@ -4848,7 +4876,28 @@
           <w:rFonts w:ascii="Times New Roman" w:eastAsia="Times New Roman" w:hAnsi="Times New Roman" w:cs="Times New Roman"/>
           <w:iCs/>
         </w:rPr>
-        <w:t>The other worked on the Visualization and analysis part.</w:t>
+        <w:t>Another focused</w:t>
+      </w:r>
+      <w:r>
+        <w:rPr>
+          <w:rFonts w:ascii="Times New Roman" w:eastAsia="Times New Roman" w:hAnsi="Times New Roman" w:cs="Times New Roman"/>
+          <w:iCs/>
+        </w:rPr>
+        <w:t xml:space="preserve"> on </w:t>
+      </w:r>
+      <w:r>
+        <w:rPr>
+          <w:rFonts w:ascii="Times New Roman" w:eastAsia="Times New Roman" w:hAnsi="Times New Roman" w:cs="Times New Roman"/>
+          <w:iCs/>
+        </w:rPr>
+        <w:t>v</w:t>
+      </w:r>
+      <w:r>
+        <w:rPr>
+          <w:rFonts w:ascii="Times New Roman" w:eastAsia="Times New Roman" w:hAnsi="Times New Roman" w:cs="Times New Roman"/>
+          <w:iCs/>
+        </w:rPr>
+        <w:t>isualization and analysis.</w:t>
       </w:r>
     </w:p>
     <w:p>
@@ -4868,7 +4917,28 @@
           <w:rFonts w:ascii="Times New Roman" w:eastAsia="Times New Roman" w:hAnsi="Times New Roman" w:cs="Times New Roman"/>
           <w:iCs/>
         </w:rPr>
-        <w:t>Other 3 members equally divided preparation of the report.</w:t>
+        <w:t xml:space="preserve">Three </w:t>
+      </w:r>
+      <w:r>
+        <w:rPr>
+          <w:rFonts w:ascii="Times New Roman" w:eastAsia="Times New Roman" w:hAnsi="Times New Roman" w:cs="Times New Roman"/>
+          <w:iCs/>
+        </w:rPr>
+        <w:t xml:space="preserve">members equally </w:t>
+      </w:r>
+      <w:r>
+        <w:rPr>
+          <w:rFonts w:ascii="Times New Roman" w:eastAsia="Times New Roman" w:hAnsi="Times New Roman" w:cs="Times New Roman"/>
+          <w:iCs/>
+        </w:rPr>
+        <w:t xml:space="preserve">prepared </w:t>
+      </w:r>
+      <w:r>
+        <w:rPr>
+          <w:rFonts w:ascii="Times New Roman" w:eastAsia="Times New Roman" w:hAnsi="Times New Roman" w:cs="Times New Roman"/>
+          <w:iCs/>
+        </w:rPr>
+        <w:t>the report.</w:t>
       </w:r>
     </w:p>
     <w:p>
@@ -4888,35 +4958,14 @@
           <w:rFonts w:ascii="Times New Roman" w:eastAsia="Times New Roman" w:hAnsi="Times New Roman" w:cs="Times New Roman"/>
           <w:iCs/>
         </w:rPr>
-        <w:t>Each person ha</w:t>
-      </w:r>
-      <w:r>
-        <w:rPr>
-          <w:rFonts w:ascii="Times New Roman" w:eastAsia="Times New Roman" w:hAnsi="Times New Roman" w:cs="Times New Roman"/>
-          <w:iCs/>
-        </w:rPr>
-        <w:t>s</w:t>
-      </w:r>
-      <w:r>
-        <w:rPr>
-          <w:rFonts w:ascii="Times New Roman" w:eastAsia="Times New Roman" w:hAnsi="Times New Roman" w:cs="Times New Roman"/>
-          <w:iCs/>
-        </w:rPr>
-        <w:t xml:space="preserve"> helped each other in the project and added </w:t>
-      </w:r>
-      <w:r>
-        <w:rPr>
-          <w:rFonts w:ascii="Times New Roman" w:eastAsia="Times New Roman" w:hAnsi="Times New Roman" w:cs="Times New Roman"/>
-          <w:iCs/>
-        </w:rPr>
-        <w:t>all</w:t>
-      </w:r>
-      <w:r>
-        <w:rPr>
-          <w:rFonts w:ascii="Times New Roman" w:eastAsia="Times New Roman" w:hAnsi="Times New Roman" w:cs="Times New Roman"/>
-          <w:iCs/>
-        </w:rPr>
-        <w:t xml:space="preserve"> details to the Git and have contributed equally.</w:t>
+        <w:t>All collaborated, supported each other, documented details in Git, and contributed equally throughout the project</w:t>
+      </w:r>
+      <w:r>
+        <w:rPr>
+          <w:rFonts w:ascii="Times New Roman" w:eastAsia="Times New Roman" w:hAnsi="Times New Roman" w:cs="Times New Roman"/>
+          <w:iCs/>
+        </w:rPr>
+        <w:t>.</w:t>
       </w:r>
     </w:p>
     <w:p>
@@ -5112,7 +5161,6 @@
           <w:rFonts w:ascii="Times New Roman" w:eastAsia="Times New Roman" w:hAnsi="Times New Roman" w:cs="Times New Roman"/>
           <w:iCs/>
         </w:rPr>
-        <w:lastRenderedPageBreak/>
         <w:t>Conclusions</w:t>
       </w:r>
     </w:p>
@@ -5613,7 +5661,6 @@
           <w:rFonts w:ascii="Times New Roman" w:eastAsia="Times New Roman" w:hAnsi="Times New Roman" w:cs="Times New Roman"/>
           <w:iCs/>
         </w:rPr>
-        <w:lastRenderedPageBreak/>
         <w:t>Reference list</w:t>
       </w:r>
       <w:r>
@@ -6140,6 +6187,7 @@
           <w:rFonts w:ascii="Times New Roman" w:eastAsia="Times New Roman" w:hAnsi="Times New Roman" w:cs="Times New Roman"/>
           <w:iCs/>
         </w:rPr>
+        <w:lastRenderedPageBreak/>
         <w:br/>
       </w:r>
       <w:r>
@@ -11734,7 +11782,6 @@
   <w:style w:type="character" w:default="1" w:styleId="DefaultParagraphFont">
     <w:name w:val="Default Paragraph Font"/>
     <w:uiPriority w:val="1"/>
-    <w:semiHidden/>
     <w:unhideWhenUsed/>
   </w:style>
   <w:style w:type="table" w:default="1" w:styleId="TableNormal">

</xml_diff>

<commit_message>
modified the font styles and alignment in the report
</commit_message>
<xml_diff>
--- a/A_74_7COM1079_Final report.docx
+++ b/A_74_7COM1079_Final report.docx
@@ -675,6 +675,13 @@
           <w:iCs/>
         </w:rPr>
         <w:t xml:space="preserve">Introduction </w:t>
+      </w:r>
+      <w:r>
+        <w:rPr>
+          <w:rFonts w:ascii="Times New Roman" w:eastAsia="Times New Roman" w:hAnsi="Times New Roman" w:cs="Times New Roman"/>
+          <w:iCs/>
+        </w:rPr>
+        <w:t xml:space="preserve">                                                                                                                         </w:t>
       </w:r>
     </w:p>
     <w:p>
@@ -1564,7 +1571,11 @@
     </w:p>
     <w:p>
       <w:pPr>
-        <w:ind w:left="450"/>
+        <w:pStyle w:val="ListParagraph"/>
+        <w:numPr>
+          <w:ilvl w:val="0"/>
+          <w:numId w:val="32"/>
+        </w:numPr>
         <w:rPr>
           <w:rFonts w:ascii="Times New Roman" w:eastAsia="Times New Roman" w:hAnsi="Times New Roman" w:cs="Times New Roman"/>
           <w:iCs/>
@@ -1576,15 +1587,17 @@
           <w:iCs/>
         </w:rPr>
         <w:lastRenderedPageBreak/>
-        <w:t xml:space="preserve">1. </w:t>
-      </w:r>
-      <w:r>
-        <w:rPr>
-          <w:rFonts w:ascii="Times New Roman" w:eastAsia="Times New Roman" w:hAnsi="Times New Roman" w:cs="Times New Roman"/>
-          <w:iCs/>
-        </w:rPr>
         <w:t>Introduction</w:t>
       </w:r>
+    </w:p>
+    <w:p>
+      <w:pPr>
+        <w:pStyle w:val="ListParagraph"/>
+        <w:rPr>
+          <w:rFonts w:ascii="Times New Roman" w:eastAsia="Times New Roman" w:hAnsi="Times New Roman" w:cs="Times New Roman"/>
+          <w:iCs/>
+        </w:rPr>
+      </w:pPr>
     </w:p>
     <w:p>
       <w:pPr>
@@ -2069,6 +2082,16 @@
           <w:iCs/>
         </w:rPr>
       </w:pPr>
+    </w:p>
+    <w:p>
+      <w:pPr>
+        <w:pStyle w:val="ListParagraph"/>
+        <w:ind w:left="1440"/>
+        <w:rPr>
+          <w:rFonts w:ascii="Times New Roman" w:eastAsia="Times New Roman" w:hAnsi="Times New Roman" w:cs="Times New Roman"/>
+          <w:iCs/>
+        </w:rPr>
+      </w:pPr>
       <w:r>
         <w:rPr>
           <w:rFonts w:ascii="Times New Roman" w:eastAsia="Times New Roman" w:hAnsi="Times New Roman" w:cs="Times New Roman"/>
@@ -2103,6 +2126,16 @@
         </w:rPr>
         <w:t>H1(Alternative Hypothesis):</w:t>
       </w:r>
+    </w:p>
+    <w:p>
+      <w:pPr>
+        <w:pStyle w:val="ListParagraph"/>
+        <w:ind w:left="1440"/>
+        <w:rPr>
+          <w:rFonts w:ascii="Times New Roman" w:eastAsia="Times New Roman" w:hAnsi="Times New Roman" w:cs="Times New Roman"/>
+          <w:iCs/>
+        </w:rPr>
+      </w:pPr>
     </w:p>
     <w:p>
       <w:pPr>
@@ -2177,34 +2210,6 @@
         </w:rPr>
         <w:t>.</w:t>
       </w:r>
-    </w:p>
-    <w:p>
-      <w:pPr>
-        <w:pStyle w:val="ListParagraph"/>
-        <w:ind w:left="1440"/>
-        <w:rPr>
-          <w:rFonts w:ascii="Times New Roman" w:eastAsia="Times New Roman" w:hAnsi="Times New Roman" w:cs="Times New Roman"/>
-          <w:iCs/>
-        </w:rPr>
-      </w:pPr>
-    </w:p>
-    <w:p>
-      <w:pPr>
-        <w:pStyle w:val="ListParagraph"/>
-        <w:rPr>
-          <w:rFonts w:ascii="Times New Roman" w:eastAsia="Times New Roman" w:hAnsi="Times New Roman" w:cs="Times New Roman"/>
-          <w:iCs/>
-        </w:rPr>
-      </w:pPr>
-    </w:p>
-    <w:p>
-      <w:pPr>
-        <w:ind w:left="1440"/>
-        <w:rPr>
-          <w:rFonts w:ascii="Times New Roman" w:eastAsia="Times New Roman" w:hAnsi="Times New Roman" w:cs="Times New Roman"/>
-          <w:iCs/>
-        </w:rPr>
-      </w:pPr>
       <w:r>
         <w:rPr>
           <w:rFonts w:ascii="Times New Roman" w:eastAsia="Times New Roman" w:hAnsi="Times New Roman" w:cs="Times New Roman"/>
@@ -2233,6 +2238,15 @@
         <w:lastRenderedPageBreak/>
         <w:t>Background research</w:t>
       </w:r>
+    </w:p>
+    <w:p>
+      <w:pPr>
+        <w:pStyle w:val="ListParagraph"/>
+        <w:rPr>
+          <w:rFonts w:ascii="Times New Roman" w:eastAsia="Times New Roman" w:hAnsi="Times New Roman" w:cs="Times New Roman"/>
+          <w:iCs/>
+        </w:rPr>
+      </w:pPr>
     </w:p>
     <w:p>
       <w:pPr>
@@ -2289,11 +2303,13 @@
         <w:ind w:left="1440"/>
         <w:rPr>
           <w:rStyle w:val="Strong"/>
+          <w:rFonts w:ascii="Times New Roman" w:hAnsi="Times New Roman" w:cs="Times New Roman"/>
         </w:rPr>
       </w:pPr>
       <w:r>
         <w:rPr>
           <w:rStyle w:val="Strong"/>
+          <w:rFonts w:ascii="Times New Roman" w:hAnsi="Times New Roman" w:cs="Times New Roman"/>
           <w:b w:val="0"/>
           <w:bCs w:val="0"/>
           <w:color w:val="000000" w:themeColor="text1"/>
@@ -2303,6 +2319,7 @@
       <w:r>
         <w:rPr>
           <w:rStyle w:val="Strong"/>
+          <w:rFonts w:ascii="Times New Roman" w:hAnsi="Times New Roman" w:cs="Times New Roman"/>
           <w:b w:val="0"/>
           <w:color w:val="000000" w:themeColor="text1"/>
         </w:rPr>
@@ -2312,6 +2329,7 @@
         <w:r>
           <w:rPr>
             <w:rStyle w:val="Hyperlink"/>
+            <w:rFonts w:ascii="Times New Roman" w:hAnsi="Times New Roman" w:cs="Times New Roman"/>
           </w:rPr>
           <w:t>The Gender Wage Gap: Extent, Trends, and Explanations</w:t>
         </w:r>
@@ -2319,22 +2337,16 @@
       <w:r>
         <w:rPr>
           <w:rStyle w:val="Strong"/>
+          <w:rFonts w:ascii="Times New Roman" w:hAnsi="Times New Roman" w:cs="Times New Roman"/>
           <w:b w:val="0"/>
           <w:color w:val="000000" w:themeColor="text1"/>
         </w:rPr>
-        <w:t>.</w:t>
+        <w:t>.”</w:t>
       </w:r>
       <w:r>
         <w:rPr>
           <w:rStyle w:val="Strong"/>
-          <w:b w:val="0"/>
-          <w:color w:val="000000" w:themeColor="text1"/>
-        </w:rPr>
-        <w:t>”</w:t>
-      </w:r>
-      <w:r>
-        <w:rPr>
-          <w:rStyle w:val="Strong"/>
+          <w:rFonts w:ascii="Times New Roman" w:hAnsi="Times New Roman" w:cs="Times New Roman"/>
           <w:color w:val="000000" w:themeColor="text1"/>
         </w:rPr>
         <w:t xml:space="preserve"> </w:t>
@@ -2343,6 +2355,7 @@
         <w:sdtPr>
           <w:rPr>
             <w:rStyle w:val="Strong"/>
+            <w:rFonts w:ascii="Times New Roman" w:hAnsi="Times New Roman" w:cs="Times New Roman"/>
           </w:rPr>
           <w:id w:val="-163707221"/>
           <w:citation/>
@@ -2351,12 +2364,14 @@
           <w:r>
             <w:rPr>
               <w:rStyle w:val="Strong"/>
+              <w:rFonts w:ascii="Times New Roman" w:hAnsi="Times New Roman" w:cs="Times New Roman"/>
             </w:rPr>
             <w:fldChar w:fldCharType="begin"/>
           </w:r>
           <w:r>
             <w:rPr>
               <w:rStyle w:val="Strong"/>
+              <w:rFonts w:ascii="Times New Roman" w:hAnsi="Times New Roman" w:cs="Times New Roman"/>
               <w:lang w:val="en-US"/>
             </w:rPr>
             <w:instrText xml:space="preserve"> CITATION Bla17 \l 1033 </w:instrText>
@@ -2364,11 +2379,13 @@
           <w:r>
             <w:rPr>
               <w:rStyle w:val="Strong"/>
+              <w:rFonts w:ascii="Times New Roman" w:hAnsi="Times New Roman" w:cs="Times New Roman"/>
             </w:rPr>
             <w:fldChar w:fldCharType="separate"/>
           </w:r>
           <w:r>
             <w:rPr>
+              <w:rFonts w:ascii="Times New Roman" w:hAnsi="Times New Roman" w:cs="Times New Roman"/>
               <w:noProof/>
               <w:lang w:val="en-US"/>
             </w:rPr>
@@ -2377,6 +2394,7 @@
           <w:r>
             <w:rPr>
               <w:rStyle w:val="Strong"/>
+              <w:rFonts w:ascii="Times New Roman" w:hAnsi="Times New Roman" w:cs="Times New Roman"/>
             </w:rPr>
             <w:fldChar w:fldCharType="end"/>
           </w:r>
@@ -2389,6 +2407,7 @@
         <w:ind w:left="1440"/>
         <w:rPr>
           <w:rStyle w:val="Strong"/>
+          <w:rFonts w:ascii="Times New Roman" w:hAnsi="Times New Roman" w:cs="Times New Roman"/>
         </w:rPr>
       </w:pPr>
     </w:p>
@@ -2397,19 +2416,18 @@
         <w:pStyle w:val="ListParagraph"/>
         <w:ind w:left="1440"/>
         <w:rPr>
+          <w:rFonts w:ascii="Times New Roman" w:hAnsi="Times New Roman" w:cs="Times New Roman"/>
+          <w:color w:val="000000" w:themeColor="text1"/>
+        </w:rPr>
+      </w:pPr>
+      <w:r>
+        <w:rPr>
           <w:rStyle w:val="Strong"/>
+          <w:rFonts w:ascii="Times New Roman" w:hAnsi="Times New Roman" w:cs="Times New Roman"/>
           <w:b w:val="0"/>
           <w:bCs w:val="0"/>
           <w:color w:val="000000" w:themeColor="text1"/>
         </w:rPr>
-      </w:pPr>
-      <w:r>
-        <w:rPr>
-          <w:rStyle w:val="Strong"/>
-          <w:b w:val="0"/>
-          <w:bCs w:val="0"/>
-          <w:color w:val="000000" w:themeColor="text1"/>
-        </w:rPr>
         <w:t>The following article compares how men and women differ based on different wage levels, such as high, middle, and low earners. They focus mainly on the shares of males and females in each part of the wage distribution to show why women still earn less compared to men.</w:t>
       </w:r>
     </w:p>
@@ -2418,7 +2436,7 @@
         <w:pStyle w:val="ListParagraph"/>
         <w:ind w:left="1440"/>
         <w:rPr>
-          <w:rFonts w:ascii="Arial" w:hAnsi="Arial" w:cs="Arial"/>
+          <w:rFonts w:ascii="Times New Roman" w:hAnsi="Times New Roman" w:cs="Times New Roman"/>
         </w:rPr>
       </w:pPr>
     </w:p>
@@ -2427,90 +2445,78 @@
         <w:pStyle w:val="ListParagraph"/>
         <w:ind w:left="1440"/>
         <w:rPr>
-          <w:rFonts w:ascii="Arial" w:hAnsi="Arial" w:cs="Arial"/>
-        </w:rPr>
-      </w:pPr>
+          <w:rStyle w:val="Hyperlink"/>
+          <w:rFonts w:ascii="Times New Roman" w:hAnsi="Times New Roman" w:cs="Times New Roman"/>
+        </w:rPr>
+      </w:pPr>
+      <w:r>
+        <w:rPr>
+          <w:rFonts w:ascii="Times New Roman" w:hAnsi="Times New Roman" w:cs="Times New Roman"/>
+        </w:rPr>
+        <w:t xml:space="preserve">2)” </w:t>
+      </w:r>
+      <w:r>
+        <w:rPr>
+          <w:rFonts w:ascii="Times New Roman" w:hAnsi="Times New Roman" w:cs="Times New Roman"/>
+        </w:rPr>
+        <w:fldChar w:fldCharType="begin"/>
+      </w:r>
+      <w:r>
+        <w:rPr>
+          <w:rFonts w:ascii="Times New Roman" w:hAnsi="Times New Roman" w:cs="Times New Roman"/>
+        </w:rPr>
+        <w:instrText>HYPERLINK  \l "r3"</w:instrText>
+      </w:r>
+      <w:r>
+        <w:rPr>
+          <w:rFonts w:ascii="Times New Roman" w:hAnsi="Times New Roman" w:cs="Times New Roman"/>
+        </w:rPr>
+      </w:r>
+      <w:r>
+        <w:rPr>
+          <w:rFonts w:ascii="Times New Roman" w:hAnsi="Times New Roman" w:cs="Times New Roman"/>
+        </w:rPr>
+        <w:fldChar w:fldCharType="separate"/>
+      </w:r>
+      <w:r>
+        <w:rPr>
+          <w:rStyle w:val="Hyperlink"/>
+          <w:rFonts w:ascii="Times New Roman" w:hAnsi="Times New Roman" w:cs="Times New Roman"/>
+        </w:rPr>
+        <w:t>Unequal depression for equal work? How the wage gap explains</w:t>
+      </w:r>
     </w:p>
     <w:p>
       <w:pPr>
         <w:pStyle w:val="ListParagraph"/>
         <w:ind w:left="1440"/>
         <w:rPr>
+          <w:rFonts w:ascii="Times New Roman" w:hAnsi="Times New Roman" w:cs="Times New Roman"/>
+        </w:rPr>
+      </w:pPr>
+      <w:r>
+        <w:rPr>
           <w:rStyle w:val="Hyperlink"/>
-          <w:rFonts w:ascii="Arial" w:hAnsi="Arial" w:cs="Arial"/>
-        </w:rPr>
-      </w:pPr>
-      <w:r>
-        <w:rPr>
-          <w:rFonts w:ascii="Arial" w:hAnsi="Arial" w:cs="Arial"/>
-        </w:rPr>
-        <w:t>2)”</w:t>
-      </w:r>
-      <w:r>
-        <w:t xml:space="preserve"> </w:t>
-      </w:r>
-      <w:r>
-        <w:rPr>
-          <w:rFonts w:ascii="Arial" w:hAnsi="Arial" w:cs="Arial"/>
-        </w:rPr>
-        <w:fldChar w:fldCharType="begin"/>
-      </w:r>
-      <w:r>
-        <w:rPr>
-          <w:rFonts w:ascii="Arial" w:hAnsi="Arial" w:cs="Arial"/>
-        </w:rPr>
-        <w:instrText>HYPERLINK  \l "r3"</w:instrText>
-      </w:r>
-      <w:r>
-        <w:rPr>
-          <w:rFonts w:ascii="Arial" w:hAnsi="Arial" w:cs="Arial"/>
-        </w:rPr>
-      </w:r>
-      <w:r>
-        <w:rPr>
-          <w:rFonts w:ascii="Arial" w:hAnsi="Arial" w:cs="Arial"/>
-        </w:rPr>
-        <w:fldChar w:fldCharType="separate"/>
-      </w:r>
-      <w:r>
-        <w:rPr>
-          <w:rStyle w:val="Hyperlink"/>
-          <w:rFonts w:ascii="Arial" w:hAnsi="Arial" w:cs="Arial"/>
-        </w:rPr>
-        <w:t>Unequal depression for equal work? How the wage gap explains</w:t>
-      </w:r>
-    </w:p>
-    <w:p>
-      <w:pPr>
-        <w:pStyle w:val="ListParagraph"/>
-        <w:ind w:left="1440"/>
-        <w:rPr>
-          <w:rFonts w:ascii="Arial" w:hAnsi="Arial" w:cs="Arial"/>
-        </w:rPr>
-      </w:pPr>
-      <w:r>
-        <w:rPr>
-          <w:rStyle w:val="Hyperlink"/>
-          <w:rFonts w:ascii="Arial" w:hAnsi="Arial" w:cs="Arial"/>
+          <w:rFonts w:ascii="Times New Roman" w:hAnsi="Times New Roman" w:cs="Times New Roman"/>
         </w:rPr>
         <w:t>gendered disparities in mood disorders</w:t>
       </w:r>
       <w:r>
         <w:rPr>
-          <w:rFonts w:ascii="Arial" w:hAnsi="Arial" w:cs="Arial"/>
+          <w:rFonts w:ascii="Times New Roman" w:hAnsi="Times New Roman" w:cs="Times New Roman"/>
         </w:rPr>
         <w:fldChar w:fldCharType="end"/>
       </w:r>
       <w:r>
         <w:rPr>
-          <w:rFonts w:ascii="Arial" w:hAnsi="Arial" w:cs="Arial"/>
+          <w:rFonts w:ascii="Times New Roman" w:hAnsi="Times New Roman" w:cs="Times New Roman"/>
         </w:rPr>
         <w:t>”</w:t>
       </w:r>
       <w:sdt>
         <w:sdtPr>
           <w:rPr>
-            <w:rFonts w:ascii="Arial" w:hAnsi="Arial" w:cs="Arial"/>
+            <w:rFonts w:ascii="Times New Roman" w:hAnsi="Times New Roman" w:cs="Times New Roman"/>
           </w:rPr>
           <w:id w:val="1849669627"/>
           <w:citation/>
@@ -2518,42 +2524,34 @@
         <w:sdtContent>
           <w:r>
             <w:rPr>
-              <w:rFonts w:ascii="Arial" w:hAnsi="Arial" w:cs="Arial"/>
+              <w:rFonts w:ascii="Times New Roman" w:hAnsi="Times New Roman" w:cs="Times New Roman"/>
             </w:rPr>
             <w:fldChar w:fldCharType="begin"/>
           </w:r>
           <w:r>
             <w:rPr>
-              <w:rFonts w:ascii="Arial" w:hAnsi="Arial" w:cs="Arial"/>
+              <w:rFonts w:ascii="Times New Roman" w:hAnsi="Times New Roman" w:cs="Times New Roman"/>
               <w:lang w:val="en-US"/>
             </w:rPr>
             <w:instrText xml:space="preserve"> CITATION Pla16 \l 1033 </w:instrText>
           </w:r>
           <w:r>
             <w:rPr>
-              <w:rFonts w:ascii="Arial" w:hAnsi="Arial" w:cs="Arial"/>
+              <w:rFonts w:ascii="Times New Roman" w:hAnsi="Times New Roman" w:cs="Times New Roman"/>
             </w:rPr>
             <w:fldChar w:fldCharType="separate"/>
           </w:r>
           <w:r>
             <w:rPr>
-              <w:rFonts w:ascii="Arial" w:hAnsi="Arial" w:cs="Arial"/>
+              <w:rFonts w:ascii="Times New Roman" w:hAnsi="Times New Roman" w:cs="Times New Roman"/>
               <w:noProof/>
               <w:lang w:val="en-US"/>
             </w:rPr>
-            <w:t xml:space="preserve"> </w:t>
+            <w:t xml:space="preserve"> (Platt, et al., 2016)</w:t>
           </w:r>
           <w:r>
             <w:rPr>
-              <w:rFonts w:ascii="Arial" w:hAnsi="Arial" w:cs="Arial"/>
-              <w:noProof/>
-              <w:lang w:val="en-US"/>
-            </w:rPr>
-            <w:t>(Platt, et al., 2016)</w:t>
-          </w:r>
-          <w:r>
-            <w:rPr>
-              <w:rFonts w:ascii="Arial" w:hAnsi="Arial" w:cs="Arial"/>
+              <w:rFonts w:ascii="Times New Roman" w:hAnsi="Times New Roman" w:cs="Times New Roman"/>
             </w:rPr>
             <w:fldChar w:fldCharType="end"/>
           </w:r>
@@ -2561,7 +2559,7 @@
       </w:sdt>
       <w:r>
         <w:rPr>
-          <w:rFonts w:ascii="Arial" w:hAnsi="Arial" w:cs="Arial"/>
+          <w:rFonts w:ascii="Times New Roman" w:hAnsi="Times New Roman" w:cs="Times New Roman"/>
         </w:rPr>
         <w:t>.</w:t>
       </w:r>
@@ -2571,7 +2569,7 @@
         <w:pStyle w:val="ListParagraph"/>
         <w:ind w:left="1440"/>
         <w:rPr>
-          <w:rFonts w:ascii="Arial" w:hAnsi="Arial" w:cs="Arial"/>
+          <w:rFonts w:ascii="Times New Roman" w:hAnsi="Times New Roman" w:cs="Times New Roman"/>
         </w:rPr>
       </w:pPr>
     </w:p>
@@ -2580,24 +2578,24 @@
         <w:pStyle w:val="ListParagraph"/>
         <w:ind w:left="1440"/>
         <w:rPr>
-          <w:rFonts w:ascii="Arial" w:hAnsi="Arial" w:cs="Arial"/>
-        </w:rPr>
-      </w:pPr>
-      <w:r>
-        <w:rPr>
-          <w:rFonts w:ascii="Arial" w:hAnsi="Arial" w:cs="Arial"/>
+          <w:rFonts w:ascii="Times New Roman" w:hAnsi="Times New Roman" w:cs="Times New Roman"/>
+        </w:rPr>
+      </w:pPr>
+      <w:r>
+        <w:rPr>
+          <w:rFonts w:ascii="Times New Roman" w:hAnsi="Times New Roman" w:cs="Times New Roman"/>
         </w:rPr>
         <w:t>In this journal, the authors group workers by income and compare th</w:t>
       </w:r>
       <w:r>
         <w:rPr>
-          <w:rFonts w:ascii="Arial" w:hAnsi="Arial" w:cs="Arial"/>
+          <w:rFonts w:ascii="Times New Roman" w:hAnsi="Times New Roman" w:cs="Times New Roman"/>
         </w:rPr>
         <w:t xml:space="preserve">e </w:t>
       </w:r>
       <w:r>
         <w:rPr>
-          <w:rFonts w:ascii="Arial" w:hAnsi="Arial" w:cs="Arial"/>
+          <w:rFonts w:ascii="Times New Roman" w:hAnsi="Times New Roman" w:cs="Times New Roman"/>
         </w:rPr>
         <w:t>proportions between men and women in the lower and higher pay categories. Then, they relate these proportional differences in earnings to find differences in depression and anxiety rates between genders.</w:t>
       </w:r>
@@ -2607,7 +2605,7 @@
         <w:pStyle w:val="ListParagraph"/>
         <w:ind w:left="1440"/>
         <w:rPr>
-          <w:rFonts w:ascii="Arial" w:hAnsi="Arial" w:cs="Arial"/>
+          <w:rFonts w:ascii="Times New Roman" w:hAnsi="Times New Roman" w:cs="Times New Roman"/>
         </w:rPr>
       </w:pPr>
     </w:p>
@@ -2616,12 +2614,12 @@
         <w:pStyle w:val="ListParagraph"/>
         <w:ind w:left="1440"/>
         <w:rPr>
-          <w:rFonts w:ascii="Arial" w:hAnsi="Arial" w:cs="Arial"/>
-        </w:rPr>
-      </w:pPr>
-      <w:r>
-        <w:rPr>
-          <w:rFonts w:ascii="Arial" w:hAnsi="Arial" w:cs="Arial"/>
+          <w:rFonts w:ascii="Times New Roman" w:hAnsi="Times New Roman" w:cs="Times New Roman"/>
+        </w:rPr>
+      </w:pPr>
+      <w:r>
+        <w:rPr>
+          <w:rFonts w:ascii="Times New Roman" w:hAnsi="Times New Roman" w:cs="Times New Roman"/>
         </w:rPr>
         <w:t>3) “</w:t>
       </w:r>
@@ -2629,21 +2627,21 @@
         <w:r>
           <w:rPr>
             <w:rStyle w:val="Hyperlink"/>
-            <w:rFonts w:ascii="Arial" w:hAnsi="Arial" w:cs="Arial"/>
+            <w:rFonts w:ascii="Times New Roman" w:hAnsi="Times New Roman" w:cs="Times New Roman"/>
           </w:rPr>
           <w:t>Gender wage gap and its associated factors: An examination of traditional gender ideology, education, and occupation</w:t>
         </w:r>
       </w:hyperlink>
       <w:r>
         <w:rPr>
-          <w:rFonts w:ascii="Arial" w:hAnsi="Arial" w:cs="Arial"/>
+          <w:rFonts w:ascii="Times New Roman" w:hAnsi="Times New Roman" w:cs="Times New Roman"/>
         </w:rPr>
         <w:t>”</w:t>
       </w:r>
       <w:sdt>
         <w:sdtPr>
           <w:rPr>
-            <w:rFonts w:ascii="Arial" w:hAnsi="Arial" w:cs="Arial"/>
+            <w:rFonts w:ascii="Times New Roman" w:hAnsi="Times New Roman" w:cs="Times New Roman"/>
           </w:rPr>
           <w:id w:val="927700609"/>
           <w:citation/>
@@ -2651,42 +2649,34 @@
         <w:sdtContent>
           <w:r>
             <w:rPr>
-              <w:rFonts w:ascii="Arial" w:hAnsi="Arial" w:cs="Arial"/>
+              <w:rFonts w:ascii="Times New Roman" w:hAnsi="Times New Roman" w:cs="Times New Roman"/>
             </w:rPr>
             <w:fldChar w:fldCharType="begin"/>
           </w:r>
           <w:r>
             <w:rPr>
-              <w:rFonts w:ascii="Arial" w:hAnsi="Arial" w:cs="Arial"/>
+              <w:rFonts w:ascii="Times New Roman" w:hAnsi="Times New Roman" w:cs="Times New Roman"/>
               <w:lang w:val="en-US"/>
             </w:rPr>
             <w:instrText xml:space="preserve"> CITATION Lan13 \l 1033 </w:instrText>
           </w:r>
           <w:r>
             <w:rPr>
-              <w:rFonts w:ascii="Arial" w:hAnsi="Arial" w:cs="Arial"/>
+              <w:rFonts w:ascii="Times New Roman" w:hAnsi="Times New Roman" w:cs="Times New Roman"/>
             </w:rPr>
             <w:fldChar w:fldCharType="separate"/>
           </w:r>
           <w:r>
             <w:rPr>
-              <w:rFonts w:ascii="Arial" w:hAnsi="Arial" w:cs="Arial"/>
+              <w:rFonts w:ascii="Times New Roman" w:hAnsi="Times New Roman" w:cs="Times New Roman"/>
               <w:noProof/>
               <w:lang w:val="en-US"/>
             </w:rPr>
-            <w:t xml:space="preserve"> </w:t>
+            <w:t xml:space="preserve"> (Langdon &amp; Klomegah, 2013)</w:t>
           </w:r>
           <w:r>
             <w:rPr>
-              <w:rFonts w:ascii="Arial" w:hAnsi="Arial" w:cs="Arial"/>
-              <w:noProof/>
-              <w:lang w:val="en-US"/>
-            </w:rPr>
-            <w:t>(Langdon &amp; Klomegah, 2013)</w:t>
-          </w:r>
-          <w:r>
-            <w:rPr>
-              <w:rFonts w:ascii="Arial" w:hAnsi="Arial" w:cs="Arial"/>
+              <w:rFonts w:ascii="Times New Roman" w:hAnsi="Times New Roman" w:cs="Times New Roman"/>
             </w:rPr>
             <w:fldChar w:fldCharType="end"/>
           </w:r>
@@ -2694,31 +2684,31 @@
       </w:sdt>
       <w:r>
         <w:rPr>
+          <w:rFonts w:ascii="Times New Roman" w:hAnsi="Times New Roman" w:cs="Times New Roman"/>
+        </w:rPr>
+        <w:t>.</w:t>
+      </w:r>
+    </w:p>
+    <w:p>
+      <w:pPr>
+        <w:pStyle w:val="ListParagraph"/>
+        <w:ind w:left="1440"/>
+        <w:rPr>
+          <w:rFonts w:ascii="Times New Roman" w:hAnsi="Times New Roman" w:cs="Times New Roman"/>
+        </w:rPr>
+      </w:pPr>
+    </w:p>
+    <w:p>
+      <w:pPr>
+        <w:pStyle w:val="ListParagraph"/>
+        <w:ind w:left="1440"/>
+        <w:rPr>
           <w:rFonts w:ascii="Arial" w:hAnsi="Arial" w:cs="Arial"/>
         </w:rPr>
-        <w:t>.</w:t>
-      </w:r>
-    </w:p>
-    <w:p>
-      <w:pPr>
-        <w:pStyle w:val="ListParagraph"/>
-        <w:ind w:left="1440"/>
-        <w:rPr>
-          <w:rFonts w:ascii="Arial" w:hAnsi="Arial" w:cs="Arial"/>
-        </w:rPr>
-      </w:pPr>
-    </w:p>
-    <w:p>
-      <w:pPr>
-        <w:pStyle w:val="ListParagraph"/>
-        <w:ind w:left="1440"/>
-        <w:rPr>
-          <w:rFonts w:ascii="Arial" w:hAnsi="Arial" w:cs="Arial"/>
-        </w:rPr>
-      </w:pPr>
-      <w:r>
-        <w:rPr>
-          <w:rFonts w:ascii="Arial" w:hAnsi="Arial" w:cs="Arial"/>
+      </w:pPr>
+      <w:r>
+        <w:rPr>
+          <w:rFonts w:ascii="Times New Roman" w:hAnsi="Times New Roman" w:cs="Times New Roman"/>
         </w:rPr>
         <w:t>In this paper, they done statistical analysis using Chi-square and logistic regression then found that gender is a powerful predictor of earrings. The study shows that women were there times more likely them men to be in a low-income group (under $50,000). This gap persists even when controlling for education and occupation showing it’s not just about difference in job choices.</w:t>
       </w:r>
@@ -2867,6 +2857,15 @@
           <w:iCs/>
         </w:rPr>
       </w:pPr>
+    </w:p>
+    <w:p>
+      <w:pPr>
+        <w:ind w:left="1440"/>
+        <w:rPr>
+          <w:rFonts w:ascii="Times New Roman" w:eastAsia="Times New Roman" w:hAnsi="Times New Roman" w:cs="Times New Roman"/>
+          <w:iCs/>
+        </w:rPr>
+      </w:pPr>
       <w:r>
         <w:rPr>
           <w:rFonts w:ascii="Times New Roman" w:eastAsia="Times New Roman" w:hAnsi="Times New Roman" w:cs="Times New Roman"/>
@@ -2895,6 +2894,15 @@
         <w:lastRenderedPageBreak/>
         <w:t>Visualisation</w:t>
       </w:r>
+    </w:p>
+    <w:p>
+      <w:pPr>
+        <w:pStyle w:val="ListParagraph"/>
+        <w:rPr>
+          <w:rFonts w:ascii="Times New Roman" w:eastAsia="Times New Roman" w:hAnsi="Times New Roman" w:cs="Times New Roman"/>
+          <w:iCs/>
+        </w:rPr>
+      </w:pPr>
     </w:p>
     <w:p>
       <w:pPr>
@@ -3069,23 +3077,6 @@
     </w:p>
     <w:p>
       <w:pPr>
-        <w:ind w:left="1440"/>
-        <w:rPr>
-          <w:rFonts w:ascii="Times New Roman" w:eastAsia="Times New Roman" w:hAnsi="Times New Roman" w:cs="Times New Roman"/>
-          <w:iCs/>
-          <w:highlight w:val="yellow"/>
-        </w:rPr>
-      </w:pPr>
-      <w:r>
-        <w:rPr>
-          <w:rFonts w:ascii="Times New Roman" w:eastAsia="Times New Roman" w:hAnsi="Times New Roman" w:cs="Times New Roman"/>
-          <w:iCs/>
-        </w:rPr>
-        <w:cr/>
-      </w:r>
-    </w:p>
-    <w:p>
-      <w:pPr>
         <w:pStyle w:val="ListParagraph"/>
         <w:rPr>
           <w:rFonts w:ascii="Times New Roman" w:eastAsia="Times New Roman" w:hAnsi="Times New Roman" w:cs="Times New Roman"/>
@@ -3246,20 +3237,44 @@
           <w:iCs/>
         </w:rPr>
       </w:pPr>
+    </w:p>
+    <w:p>
+      <w:pPr>
+        <w:pStyle w:val="ListParagraph"/>
+        <w:ind w:firstLine="720"/>
+        <w:rPr>
+          <w:rFonts w:ascii="Times New Roman" w:eastAsia="Times New Roman" w:hAnsi="Times New Roman" w:cs="Times New Roman"/>
+          <w:iCs/>
+        </w:rPr>
+      </w:pPr>
       <w:r>
         <w:rPr>
           <w:rFonts w:ascii="Times New Roman" w:eastAsia="Times New Roman" w:hAnsi="Times New Roman" w:cs="Times New Roman"/>
           <w:iCs/>
         </w:rPr>
         <w:lastRenderedPageBreak/>
-        <w:t>Contingency table</w:t>
-      </w:r>
-      <w:r>
-        <w:rPr>
-          <w:rFonts w:ascii="Times New Roman" w:eastAsia="Times New Roman" w:hAnsi="Times New Roman" w:cs="Times New Roman"/>
-          <w:iCs/>
-        </w:rPr>
-        <w:t xml:space="preserve"> : </w:t>
+        <w:t xml:space="preserve">Contingency </w:t>
+      </w:r>
+      <w:r>
+        <w:rPr>
+          <w:rFonts w:ascii="Times New Roman" w:eastAsia="Times New Roman" w:hAnsi="Times New Roman" w:cs="Times New Roman"/>
+          <w:iCs/>
+        </w:rPr>
+        <w:t>table</w:t>
+      </w:r>
+      <w:r>
+        <w:rPr>
+          <w:rFonts w:ascii="Times New Roman" w:eastAsia="Times New Roman" w:hAnsi="Times New Roman" w:cs="Times New Roman"/>
+          <w:iCs/>
+        </w:rPr>
+        <w:t>:</w:t>
+      </w:r>
+      <w:r>
+        <w:rPr>
+          <w:rFonts w:ascii="Times New Roman" w:eastAsia="Times New Roman" w:hAnsi="Times New Roman" w:cs="Times New Roman"/>
+          <w:iCs/>
+        </w:rPr>
+        <w:t xml:space="preserve"> </w:t>
       </w:r>
     </w:p>
     <w:p>
@@ -3579,8 +3594,14 @@
         </w:tabs>
         <w:spacing w:line="276" w:lineRule="auto"/>
         <w:ind w:left="1440" w:right="121"/>
-      </w:pPr>
-      <w:r>
+        <w:rPr>
+          <w:rFonts w:ascii="Times New Roman" w:hAnsi="Times New Roman" w:cs="Times New Roman"/>
+        </w:rPr>
+      </w:pPr>
+      <w:r>
+        <w:rPr>
+          <w:rFonts w:ascii="Times New Roman" w:hAnsi="Times New Roman" w:cs="Times New Roman"/>
+        </w:rPr>
         <w:t>Sample size: n = 29,120</w:t>
       </w:r>
     </w:p>
@@ -3593,8 +3614,14 @@
         <w:spacing w:line="276" w:lineRule="auto"/>
         <w:ind w:left="1440" w:right="121"/>
         <w:jc w:val="both"/>
-      </w:pPr>
-      <w:r>
+        <w:rPr>
+          <w:rFonts w:ascii="Times New Roman" w:hAnsi="Times New Roman" w:cs="Times New Roman"/>
+        </w:rPr>
+      </w:pPr>
+      <w:r>
+        <w:rPr>
+          <w:rFonts w:ascii="Times New Roman" w:hAnsi="Times New Roman" w:cs="Times New Roman"/>
+        </w:rPr>
         <w:t>Female: 9,662 total (93.3% earn &lt;=50K)</w:t>
       </w:r>
     </w:p>
@@ -3607,8 +3634,14 @@
         <w:spacing w:line="276" w:lineRule="auto"/>
         <w:ind w:left="1440" w:right="121"/>
         <w:jc w:val="both"/>
-      </w:pPr>
-      <w:r>
+        <w:rPr>
+          <w:rFonts w:ascii="Times New Roman" w:hAnsi="Times New Roman" w:cs="Times New Roman"/>
+        </w:rPr>
+      </w:pPr>
+      <w:r>
+        <w:rPr>
+          <w:rFonts w:ascii="Times New Roman" w:hAnsi="Times New Roman" w:cs="Times New Roman"/>
+        </w:rPr>
         <w:t>Male: 19,458 total (68.7% earn &lt;=50K)</w:t>
       </w:r>
     </w:p>
@@ -3698,8 +3731,14 @@
         <w:spacing w:line="278" w:lineRule="auto"/>
         <w:ind w:left="1440"/>
         <w:jc w:val="both"/>
-      </w:pPr>
-      <w:r>
+        <w:rPr>
+          <w:rFonts w:ascii="Times New Roman" w:hAnsi="Times New Roman" w:cs="Times New Roman"/>
+        </w:rPr>
+      </w:pPr>
+      <w:r>
+        <w:rPr>
+          <w:rFonts w:ascii="Times New Roman" w:hAnsi="Times New Roman" w:cs="Times New Roman"/>
+        </w:rPr>
         <w:t>The bar plot clearly shows that males have a larger green section, meaning more of them earn over 50K. The contingency table supports this with actual numbers, confirming that the pattern seen in the chart is backed by data and suitable for the chi-square test.</w:t>
       </w:r>
     </w:p>
@@ -3772,123 +3811,16 @@
         <w:spacing w:line="278" w:lineRule="auto"/>
         <w:ind w:left="1440"/>
         <w:jc w:val="both"/>
-      </w:pPr>
-      <w:r>
+        <w:rPr>
+          <w:rFonts w:ascii="Times New Roman" w:hAnsi="Times New Roman" w:cs="Times New Roman"/>
+        </w:rPr>
+      </w:pPr>
+      <w:r>
+        <w:rPr>
+          <w:rFonts w:ascii="Times New Roman" w:hAnsi="Times New Roman" w:cs="Times New Roman"/>
+        </w:rPr>
         <w:t>The plot clearly shows that most women fall into the ≤50K income group, while men appear more often in the &gt;50K range. Although both genders mostly earn below 50K, men are still more likely to be high earners. This trend suggests gender may influence income levels.</w:t>
       </w:r>
-    </w:p>
-    <w:p>
-      <w:pPr>
-        <w:ind w:left="1440"/>
-        <w:rPr>
-          <w:rFonts w:ascii="Times New Roman" w:eastAsia="Times New Roman" w:hAnsi="Times New Roman" w:cs="Times New Roman"/>
-          <w:iCs/>
-        </w:rPr>
-      </w:pPr>
-    </w:p>
-    <w:p>
-      <w:pPr>
-        <w:rPr>
-          <w:rFonts w:ascii="Times New Roman" w:eastAsia="Times New Roman" w:hAnsi="Times New Roman" w:cs="Times New Roman"/>
-          <w:iCs/>
-        </w:rPr>
-      </w:pPr>
-    </w:p>
-    <w:p>
-      <w:pPr>
-        <w:rPr>
-          <w:rFonts w:ascii="Times New Roman" w:eastAsia="Times New Roman" w:hAnsi="Times New Roman" w:cs="Times New Roman"/>
-          <w:iCs/>
-        </w:rPr>
-      </w:pPr>
-    </w:p>
-    <w:p>
-      <w:pPr>
-        <w:rPr>
-          <w:rFonts w:ascii="Times New Roman" w:eastAsia="Times New Roman" w:hAnsi="Times New Roman" w:cs="Times New Roman"/>
-          <w:iCs/>
-        </w:rPr>
-      </w:pPr>
-    </w:p>
-    <w:p>
-      <w:pPr>
-        <w:rPr>
-          <w:rFonts w:ascii="Times New Roman" w:eastAsia="Times New Roman" w:hAnsi="Times New Roman" w:cs="Times New Roman"/>
-          <w:iCs/>
-        </w:rPr>
-      </w:pPr>
-    </w:p>
-    <w:p>
-      <w:pPr>
-        <w:rPr>
-          <w:rFonts w:ascii="Times New Roman" w:eastAsia="Times New Roman" w:hAnsi="Times New Roman" w:cs="Times New Roman"/>
-          <w:iCs/>
-        </w:rPr>
-      </w:pPr>
-    </w:p>
-    <w:p>
-      <w:pPr>
-        <w:rPr>
-          <w:rFonts w:ascii="Times New Roman" w:eastAsia="Times New Roman" w:hAnsi="Times New Roman" w:cs="Times New Roman"/>
-          <w:iCs/>
-        </w:rPr>
-      </w:pPr>
-    </w:p>
-    <w:p>
-      <w:pPr>
-        <w:rPr>
-          <w:rFonts w:ascii="Times New Roman" w:eastAsia="Times New Roman" w:hAnsi="Times New Roman" w:cs="Times New Roman"/>
-          <w:iCs/>
-        </w:rPr>
-      </w:pPr>
-    </w:p>
-    <w:p>
-      <w:pPr>
-        <w:rPr>
-          <w:rFonts w:ascii="Times New Roman" w:eastAsia="Times New Roman" w:hAnsi="Times New Roman" w:cs="Times New Roman"/>
-          <w:iCs/>
-        </w:rPr>
-      </w:pPr>
-    </w:p>
-    <w:p>
-      <w:pPr>
-        <w:rPr>
-          <w:rFonts w:ascii="Times New Roman" w:eastAsia="Times New Roman" w:hAnsi="Times New Roman" w:cs="Times New Roman"/>
-          <w:iCs/>
-        </w:rPr>
-      </w:pPr>
-    </w:p>
-    <w:p>
-      <w:pPr>
-        <w:rPr>
-          <w:rFonts w:ascii="Times New Roman" w:eastAsia="Times New Roman" w:hAnsi="Times New Roman" w:cs="Times New Roman"/>
-          <w:iCs/>
-        </w:rPr>
-      </w:pPr>
-    </w:p>
-    <w:p>
-      <w:pPr>
-        <w:rPr>
-          <w:rFonts w:ascii="Times New Roman" w:eastAsia="Times New Roman" w:hAnsi="Times New Roman" w:cs="Times New Roman"/>
-          <w:iCs/>
-        </w:rPr>
-      </w:pPr>
-    </w:p>
-    <w:p>
-      <w:pPr>
-        <w:rPr>
-          <w:rFonts w:ascii="Times New Roman" w:eastAsia="Times New Roman" w:hAnsi="Times New Roman" w:cs="Times New Roman"/>
-          <w:iCs/>
-        </w:rPr>
-      </w:pPr>
-    </w:p>
-    <w:p>
-      <w:pPr>
-        <w:rPr>
-          <w:rFonts w:ascii="Times New Roman" w:eastAsia="Times New Roman" w:hAnsi="Times New Roman" w:cs="Times New Roman"/>
-          <w:iCs/>
-        </w:rPr>
-      </w:pPr>
     </w:p>
     <w:p>
       <w:pPr>
@@ -3915,7 +3847,6 @@
           <w:rFonts w:ascii="Times New Roman" w:eastAsia="Times New Roman" w:hAnsi="Times New Roman" w:cs="Times New Roman"/>
           <w:iCs/>
         </w:rPr>
-        <w:lastRenderedPageBreak/>
         <w:t>Analysis</w:t>
       </w:r>
       <w:r>
@@ -3923,8 +3854,24 @@
           <w:rFonts w:ascii="Times New Roman" w:eastAsia="Times New Roman" w:hAnsi="Times New Roman" w:cs="Times New Roman"/>
           <w:iCs/>
         </w:rPr>
-        <w:t xml:space="preserve"> : </w:t>
-      </w:r>
+        <w:t>:</w:t>
+      </w:r>
+      <w:r>
+        <w:rPr>
+          <w:rFonts w:ascii="Times New Roman" w:eastAsia="Times New Roman" w:hAnsi="Times New Roman" w:cs="Times New Roman"/>
+          <w:iCs/>
+        </w:rPr>
+        <w:t xml:space="preserve"> </w:t>
+      </w:r>
+    </w:p>
+    <w:p>
+      <w:pPr>
+        <w:pStyle w:val="ListParagraph"/>
+        <w:rPr>
+          <w:rFonts w:ascii="Times New Roman" w:eastAsia="Times New Roman" w:hAnsi="Times New Roman" w:cs="Times New Roman"/>
+          <w:iCs/>
+        </w:rPr>
+      </w:pPr>
     </w:p>
     <w:p>
       <w:pPr>
@@ -3984,30 +3931,57 @@
         <w:rPr>
           <w:rFonts w:ascii="Times New Roman" w:eastAsia="Times New Roman" w:hAnsi="Times New Roman" w:cs="Times New Roman"/>
           <w:iCs/>
+        </w:rPr>
+      </w:pPr>
+      <w:r>
+        <w:rPr>
+          <w:rFonts w:ascii="Times New Roman" w:eastAsia="Times New Roman" w:hAnsi="Times New Roman" w:cs="Times New Roman"/>
+          <w:iCs/>
+        </w:rPr>
+        <w:t xml:space="preserve">We applied Pearson’s Chi-square test of independence to the </w:t>
+      </w:r>
+      <w:r>
+        <w:rPr>
+          <w:rFonts w:ascii="Times New Roman" w:eastAsia="Times New Roman" w:hAnsi="Times New Roman" w:cs="Times New Roman"/>
+          <w:iCs/>
+        </w:rPr>
+        <w:t>United States</w:t>
+      </w:r>
+      <w:r>
+        <w:rPr>
+          <w:rFonts w:ascii="Times New Roman" w:eastAsia="Times New Roman" w:hAnsi="Times New Roman" w:cs="Times New Roman"/>
+          <w:iCs/>
+        </w:rPr>
+        <w:t xml:space="preserve"> contingency table because both variables male, female and income bracket which is 1(≤50K), 2(&gt;50K) is nominal. Our research question clearly asks whether the income proportions differ by gender, so a proportions-based test is essential. The Adult Income dataset supplies large cell counts, satisfying the expected frequency assumption and justifying a non-parametric test that does not impose distributional constraints on categorical data.</w:t>
+      </w:r>
+    </w:p>
+    <w:p>
+      <w:pPr>
+        <w:ind w:left="1440"/>
+        <w:rPr>
+          <w:rFonts w:ascii="Times New Roman" w:eastAsia="Times New Roman" w:hAnsi="Times New Roman" w:cs="Times New Roman"/>
+          <w:iCs/>
+        </w:rPr>
+      </w:pPr>
+    </w:p>
+    <w:p>
+      <w:pPr>
+        <w:ind w:left="1440"/>
+        <w:rPr>
+          <w:rFonts w:ascii="Times New Roman" w:eastAsia="Times New Roman" w:hAnsi="Times New Roman" w:cs="Times New Roman"/>
+          <w:iCs/>
+        </w:rPr>
+      </w:pPr>
+    </w:p>
+    <w:p>
+      <w:pPr>
+        <w:ind w:left="1440"/>
+        <w:rPr>
+          <w:rFonts w:ascii="Times New Roman" w:eastAsia="Times New Roman" w:hAnsi="Times New Roman" w:cs="Times New Roman"/>
+          <w:iCs/>
           <w:highlight w:val="yellow"/>
         </w:rPr>
       </w:pPr>
-      <w:r>
-        <w:rPr>
-          <w:rFonts w:ascii="Times New Roman" w:eastAsia="Times New Roman" w:hAnsi="Times New Roman" w:cs="Times New Roman"/>
-          <w:iCs/>
-        </w:rPr>
-        <w:t xml:space="preserve">We applied Pearson’s Chi-square test of independence to the </w:t>
-      </w:r>
-      <w:r>
-        <w:rPr>
-          <w:rFonts w:ascii="Times New Roman" w:eastAsia="Times New Roman" w:hAnsi="Times New Roman" w:cs="Times New Roman"/>
-          <w:iCs/>
-        </w:rPr>
-        <w:t>United States</w:t>
-      </w:r>
-      <w:r>
-        <w:rPr>
-          <w:rFonts w:ascii="Times New Roman" w:eastAsia="Times New Roman" w:hAnsi="Times New Roman" w:cs="Times New Roman"/>
-          <w:iCs/>
-        </w:rPr>
-        <w:t xml:space="preserve"> contingency table because both variables male, female and income bracket which is 1(≤50K), 2(&gt;50K) is nominal. Our research question clearly asks whether the income proportions differ by gender, so a proportions-based test is essential. The Adult Income dataset supplies large cell counts, satisfying the expected frequency assumption and justifying a non-parametric test that does not impose distributional constraints on categorical data.</w:t>
-      </w:r>
     </w:p>
     <w:p>
       <w:pPr>
@@ -4036,6 +4010,7 @@
           <w:rFonts w:ascii="Times New Roman" w:eastAsia="Times New Roman" w:hAnsi="Times New Roman" w:cs="Times New Roman"/>
           <w:iCs/>
         </w:rPr>
+        <w:lastRenderedPageBreak/>
         <w:t>The null hypothesis is rejected /not rejected based on the p-value</w:t>
       </w:r>
       <w:r>
@@ -4107,62 +4082,29 @@
           <w:rFonts w:ascii="Times New Roman" w:eastAsia="Times New Roman" w:hAnsi="Times New Roman" w:cs="Times New Roman"/>
           <w:iCs/>
         </w:rPr>
-        <w:t xml:space="preserve"> produced x^² = 1424.4 with df = 1 and p &lt; 2.2×10^-16, far below alpha = 0.05. Therefore, we rejected the null hypothesis of equal income proportions across genders. Practically only about 11 % of females fall in the &gt;50K bracket, compared with roughly 31 % of males, indicating a strong gender income gap. Because the sample size is approximately about 32000 records, the result is statistically robust and most likely it is not a sampling fluke. This effect also has real world meaning: males dominate high income positions, while females are concentrated in the ≤50K category, implying the need to explore other causes.</w:t>
-      </w:r>
-    </w:p>
-    <w:p>
-      <w:pPr>
-        <w:pStyle w:val="ListParagraph"/>
-        <w:ind w:left="1440"/>
-        <w:rPr>
-          <w:rFonts w:ascii="Times New Roman" w:eastAsia="Times New Roman" w:hAnsi="Times New Roman" w:cs="Times New Roman"/>
-          <w:iCs/>
-        </w:rPr>
-      </w:pPr>
-    </w:p>
-    <w:p>
-      <w:pPr>
-        <w:pStyle w:val="ListParagraph"/>
-        <w:ind w:left="1440"/>
-        <w:rPr>
-          <w:rFonts w:ascii="Times New Roman" w:eastAsia="Times New Roman" w:hAnsi="Times New Roman" w:cs="Times New Roman"/>
-          <w:iCs/>
-        </w:rPr>
-      </w:pPr>
-    </w:p>
-    <w:p>
-      <w:pPr>
-        <w:ind w:left="1440"/>
-        <w:rPr>
-          <w:rFonts w:ascii="Times New Roman" w:eastAsia="Times New Roman" w:hAnsi="Times New Roman" w:cs="Times New Roman"/>
-          <w:iCs/>
-        </w:rPr>
-      </w:pPr>
-    </w:p>
-    <w:p>
-      <w:pPr>
-        <w:ind w:left="1440"/>
-        <w:rPr>
-          <w:rFonts w:ascii="Times New Roman" w:eastAsia="Times New Roman" w:hAnsi="Times New Roman" w:cs="Times New Roman"/>
-          <w:iCs/>
-        </w:rPr>
-      </w:pPr>
-      <w:r>
-        <w:rPr>
-          <w:rFonts w:ascii="Times New Roman" w:eastAsia="Times New Roman" w:hAnsi="Times New Roman" w:cs="Times New Roman"/>
-          <w:iCs/>
-        </w:rPr>
-        <w:t xml:space="preserve"> </w:t>
-      </w:r>
-    </w:p>
-    <w:p>
-      <w:pPr>
-        <w:ind w:left="1440"/>
-        <w:rPr>
-          <w:rFonts w:ascii="Times New Roman" w:eastAsia="Times New Roman" w:hAnsi="Times New Roman" w:cs="Times New Roman"/>
-          <w:iCs/>
-        </w:rPr>
-      </w:pPr>
+        <w:t xml:space="preserve"> produced x^² = 1424.4 with df = 1 and p &lt; 2.2×10^-16, far below alpha = 0.05. Therefore, we rejected the null hypothesis of equal income proportions across genders. Practically only about 11 % of females fall in the &gt;50K bracket, compared with roughly 31 % of males, indicating a strong gender income gap. Because the sample size is approximately about 32000 records, the result is statistically robust and most likely it is not a sampling fluke. This effect also has real world </w:t>
+      </w:r>
+      <w:r>
+        <w:rPr>
+          <w:rFonts w:ascii="Times New Roman" w:eastAsia="Times New Roman" w:hAnsi="Times New Roman" w:cs="Times New Roman"/>
+          <w:iCs/>
+        </w:rPr>
+        <w:t>meaning</w:t>
+      </w:r>
+      <w:r>
+        <w:rPr>
+          <w:rFonts w:ascii="Times New Roman" w:eastAsia="Times New Roman" w:hAnsi="Times New Roman" w:cs="Times New Roman"/>
+          <w:iCs/>
+        </w:rPr>
+        <w:t xml:space="preserve"> - </w:t>
+      </w:r>
+      <w:r>
+        <w:rPr>
+          <w:rFonts w:ascii="Times New Roman" w:eastAsia="Times New Roman" w:hAnsi="Times New Roman" w:cs="Times New Roman"/>
+          <w:iCs/>
+        </w:rPr>
+        <w:t>males dominate high income positions, while females are concentrated in the ≤50K category, implying the need to explore other causes.</w:t>
+      </w:r>
     </w:p>
     <w:p>
       <w:pPr>
@@ -4192,6 +4134,15 @@
         </w:rPr>
         <w:t>Evaluation – group’s experience at 7COM1079</w:t>
       </w:r>
+    </w:p>
+    <w:p>
+      <w:pPr>
+        <w:pStyle w:val="ListParagraph"/>
+        <w:rPr>
+          <w:rFonts w:ascii="Times New Roman" w:eastAsia="Times New Roman" w:hAnsi="Times New Roman" w:cs="Times New Roman"/>
+          <w:iCs/>
+        </w:rPr>
+      </w:pPr>
     </w:p>
     <w:p>
       <w:pPr>
@@ -4355,36 +4306,6 @@
     </w:p>
     <w:p>
       <w:pPr>
-        <w:pStyle w:val="ListParagraph"/>
-        <w:ind w:left="1440"/>
-        <w:rPr>
-          <w:rFonts w:ascii="Times New Roman" w:eastAsia="Times New Roman" w:hAnsi="Times New Roman" w:cs="Times New Roman"/>
-          <w:iCs/>
-        </w:rPr>
-      </w:pPr>
-    </w:p>
-    <w:p>
-      <w:pPr>
-        <w:pStyle w:val="ListParagraph"/>
-        <w:ind w:left="1440"/>
-        <w:rPr>
-          <w:rFonts w:ascii="Times New Roman" w:eastAsia="Times New Roman" w:hAnsi="Times New Roman" w:cs="Times New Roman"/>
-          <w:iCs/>
-        </w:rPr>
-      </w:pPr>
-    </w:p>
-    <w:p>
-      <w:pPr>
-        <w:pStyle w:val="ListParagraph"/>
-        <w:ind w:left="1440"/>
-        <w:rPr>
-          <w:rFonts w:ascii="Times New Roman" w:eastAsia="Times New Roman" w:hAnsi="Times New Roman" w:cs="Times New Roman"/>
-          <w:iCs/>
-        </w:rPr>
-      </w:pPr>
-    </w:p>
-    <w:p>
-      <w:pPr>
         <w:rPr>
           <w:rFonts w:ascii="Times New Roman" w:eastAsia="Times New Roman" w:hAnsi="Times New Roman" w:cs="Times New Roman"/>
           <w:iCs/>
@@ -4409,7 +4330,6 @@
           <w:rFonts w:ascii="Times New Roman" w:eastAsia="Times New Roman" w:hAnsi="Times New Roman" w:cs="Times New Roman"/>
           <w:iCs/>
         </w:rPr>
-        <w:lastRenderedPageBreak/>
         <w:t>Group’s time management (</w:t>
       </w:r>
       <w:r>
@@ -4970,174 +4890,6 @@
     </w:p>
     <w:p>
       <w:pPr>
-        <w:pStyle w:val="ListParagraph"/>
-        <w:ind w:left="2160"/>
-        <w:rPr>
-          <w:rFonts w:ascii="Times New Roman" w:eastAsia="Times New Roman" w:hAnsi="Times New Roman" w:cs="Times New Roman"/>
-          <w:iCs/>
-        </w:rPr>
-      </w:pPr>
-    </w:p>
-    <w:p>
-      <w:pPr>
-        <w:pStyle w:val="ListParagraph"/>
-        <w:ind w:left="2160"/>
-        <w:rPr>
-          <w:rFonts w:ascii="Times New Roman" w:eastAsia="Times New Roman" w:hAnsi="Times New Roman" w:cs="Times New Roman"/>
-          <w:iCs/>
-        </w:rPr>
-      </w:pPr>
-    </w:p>
-    <w:p>
-      <w:pPr>
-        <w:pStyle w:val="ListParagraph"/>
-        <w:ind w:left="2160"/>
-        <w:rPr>
-          <w:rFonts w:ascii="Times New Roman" w:eastAsia="Times New Roman" w:hAnsi="Times New Roman" w:cs="Times New Roman"/>
-          <w:iCs/>
-        </w:rPr>
-      </w:pPr>
-    </w:p>
-    <w:p>
-      <w:pPr>
-        <w:pStyle w:val="ListParagraph"/>
-        <w:ind w:left="2160"/>
-        <w:rPr>
-          <w:rFonts w:ascii="Times New Roman" w:eastAsia="Times New Roman" w:hAnsi="Times New Roman" w:cs="Times New Roman"/>
-          <w:iCs/>
-        </w:rPr>
-      </w:pPr>
-    </w:p>
-    <w:p>
-      <w:pPr>
-        <w:pStyle w:val="ListParagraph"/>
-        <w:ind w:left="2160"/>
-        <w:rPr>
-          <w:rFonts w:ascii="Times New Roman" w:eastAsia="Times New Roman" w:hAnsi="Times New Roman" w:cs="Times New Roman"/>
-          <w:iCs/>
-        </w:rPr>
-      </w:pPr>
-    </w:p>
-    <w:p>
-      <w:pPr>
-        <w:pStyle w:val="ListParagraph"/>
-        <w:ind w:left="2160"/>
-        <w:rPr>
-          <w:rFonts w:ascii="Times New Roman" w:eastAsia="Times New Roman" w:hAnsi="Times New Roman" w:cs="Times New Roman"/>
-          <w:iCs/>
-        </w:rPr>
-      </w:pPr>
-    </w:p>
-    <w:p>
-      <w:pPr>
-        <w:pStyle w:val="ListParagraph"/>
-        <w:ind w:left="2160"/>
-        <w:rPr>
-          <w:rFonts w:ascii="Times New Roman" w:eastAsia="Times New Roman" w:hAnsi="Times New Roman" w:cs="Times New Roman"/>
-          <w:iCs/>
-        </w:rPr>
-      </w:pPr>
-    </w:p>
-    <w:p>
-      <w:pPr>
-        <w:pStyle w:val="ListParagraph"/>
-        <w:ind w:left="2160"/>
-        <w:rPr>
-          <w:rFonts w:ascii="Times New Roman" w:eastAsia="Times New Roman" w:hAnsi="Times New Roman" w:cs="Times New Roman"/>
-          <w:iCs/>
-        </w:rPr>
-      </w:pPr>
-    </w:p>
-    <w:p>
-      <w:pPr>
-        <w:pStyle w:val="ListParagraph"/>
-        <w:ind w:left="2160"/>
-        <w:rPr>
-          <w:rFonts w:ascii="Times New Roman" w:eastAsia="Times New Roman" w:hAnsi="Times New Roman" w:cs="Times New Roman"/>
-          <w:iCs/>
-        </w:rPr>
-      </w:pPr>
-    </w:p>
-    <w:p>
-      <w:pPr>
-        <w:pStyle w:val="ListParagraph"/>
-        <w:ind w:left="2160"/>
-        <w:rPr>
-          <w:rFonts w:ascii="Times New Roman" w:eastAsia="Times New Roman" w:hAnsi="Times New Roman" w:cs="Times New Roman"/>
-          <w:iCs/>
-        </w:rPr>
-      </w:pPr>
-    </w:p>
-    <w:p>
-      <w:pPr>
-        <w:pStyle w:val="ListParagraph"/>
-        <w:ind w:left="2160"/>
-        <w:rPr>
-          <w:rFonts w:ascii="Times New Roman" w:eastAsia="Times New Roman" w:hAnsi="Times New Roman" w:cs="Times New Roman"/>
-          <w:iCs/>
-        </w:rPr>
-      </w:pPr>
-    </w:p>
-    <w:p>
-      <w:pPr>
-        <w:pStyle w:val="ListParagraph"/>
-        <w:ind w:left="2160"/>
-        <w:rPr>
-          <w:rFonts w:ascii="Times New Roman" w:eastAsia="Times New Roman" w:hAnsi="Times New Roman" w:cs="Times New Roman"/>
-          <w:iCs/>
-        </w:rPr>
-      </w:pPr>
-    </w:p>
-    <w:p>
-      <w:pPr>
-        <w:pStyle w:val="ListParagraph"/>
-        <w:ind w:left="2160"/>
-        <w:rPr>
-          <w:rFonts w:ascii="Times New Roman" w:eastAsia="Times New Roman" w:hAnsi="Times New Roman" w:cs="Times New Roman"/>
-          <w:iCs/>
-        </w:rPr>
-      </w:pPr>
-    </w:p>
-    <w:p>
-      <w:pPr>
-        <w:pStyle w:val="ListParagraph"/>
-        <w:ind w:left="2160"/>
-        <w:rPr>
-          <w:rFonts w:ascii="Times New Roman" w:eastAsia="Times New Roman" w:hAnsi="Times New Roman" w:cs="Times New Roman"/>
-          <w:iCs/>
-        </w:rPr>
-      </w:pPr>
-    </w:p>
-    <w:p>
-      <w:pPr>
-        <w:pStyle w:val="ListParagraph"/>
-        <w:ind w:left="2160"/>
-        <w:rPr>
-          <w:rFonts w:ascii="Times New Roman" w:eastAsia="Times New Roman" w:hAnsi="Times New Roman" w:cs="Times New Roman"/>
-          <w:iCs/>
-        </w:rPr>
-      </w:pPr>
-    </w:p>
-    <w:p>
-      <w:pPr>
-        <w:pStyle w:val="ListParagraph"/>
-        <w:ind w:left="2160"/>
-        <w:rPr>
-          <w:rFonts w:ascii="Times New Roman" w:eastAsia="Times New Roman" w:hAnsi="Times New Roman" w:cs="Times New Roman"/>
-          <w:iCs/>
-        </w:rPr>
-      </w:pPr>
-    </w:p>
-    <w:p>
-      <w:pPr>
-        <w:rPr>
-          <w:rFonts w:ascii="Times New Roman" w:eastAsia="Times New Roman" w:hAnsi="Times New Roman" w:cs="Times New Roman"/>
-          <w:iCs/>
-        </w:rPr>
-      </w:pPr>
-    </w:p>
-    <w:p>
-      <w:pPr>
         <w:rPr>
           <w:rFonts w:ascii="Times New Roman" w:eastAsia="Times New Roman" w:hAnsi="Times New Roman" w:cs="Times New Roman"/>
           <w:iCs/>
@@ -5163,6 +4915,15 @@
         </w:rPr>
         <w:t>Conclusions</w:t>
       </w:r>
+    </w:p>
+    <w:p>
+      <w:pPr>
+        <w:pStyle w:val="ListParagraph"/>
+        <w:rPr>
+          <w:rFonts w:ascii="Times New Roman" w:eastAsia="Times New Roman" w:hAnsi="Times New Roman" w:cs="Times New Roman"/>
+          <w:iCs/>
+        </w:rPr>
+      </w:pPr>
     </w:p>
     <w:p>
       <w:pPr>
@@ -5480,157 +5241,14 @@
     </w:p>
     <w:p>
       <w:pPr>
-        <w:pStyle w:val="ListParagraph"/>
-        <w:ind w:left="1440"/>
-        <w:rPr>
-          <w:rFonts w:ascii="Times New Roman" w:eastAsia="Times New Roman" w:hAnsi="Times New Roman" w:cs="Times New Roman"/>
-          <w:iCs/>
-        </w:rPr>
-      </w:pPr>
-    </w:p>
-    <w:p>
-      <w:pPr>
-        <w:pStyle w:val="ListParagraph"/>
-        <w:ind w:left="1440"/>
-        <w:rPr>
-          <w:rFonts w:ascii="Times New Roman" w:eastAsia="Times New Roman" w:hAnsi="Times New Roman" w:cs="Times New Roman"/>
-          <w:iCs/>
-        </w:rPr>
-      </w:pPr>
-    </w:p>
-    <w:p>
-      <w:pPr>
-        <w:pStyle w:val="ListParagraph"/>
-        <w:ind w:left="1440"/>
-        <w:rPr>
-          <w:rFonts w:ascii="Times New Roman" w:eastAsia="Times New Roman" w:hAnsi="Times New Roman" w:cs="Times New Roman"/>
-          <w:iCs/>
-        </w:rPr>
-      </w:pPr>
-    </w:p>
-    <w:p>
-      <w:pPr>
-        <w:pStyle w:val="ListParagraph"/>
-        <w:ind w:left="1440"/>
-        <w:rPr>
-          <w:rFonts w:ascii="Times New Roman" w:eastAsia="Times New Roman" w:hAnsi="Times New Roman" w:cs="Times New Roman"/>
-          <w:iCs/>
-        </w:rPr>
-      </w:pPr>
-    </w:p>
-    <w:p>
-      <w:pPr>
-        <w:pStyle w:val="ListParagraph"/>
-        <w:ind w:left="1440"/>
-        <w:rPr>
-          <w:rFonts w:ascii="Times New Roman" w:eastAsia="Times New Roman" w:hAnsi="Times New Roman" w:cs="Times New Roman"/>
-          <w:iCs/>
-        </w:rPr>
-      </w:pPr>
-    </w:p>
-    <w:p>
-      <w:pPr>
-        <w:pStyle w:val="ListParagraph"/>
-        <w:ind w:left="1440"/>
-        <w:rPr>
-          <w:rFonts w:ascii="Times New Roman" w:eastAsia="Times New Roman" w:hAnsi="Times New Roman" w:cs="Times New Roman"/>
-          <w:iCs/>
-        </w:rPr>
-      </w:pPr>
-    </w:p>
-    <w:p>
-      <w:pPr>
-        <w:pStyle w:val="ListParagraph"/>
-        <w:ind w:left="1440"/>
-        <w:rPr>
-          <w:rFonts w:ascii="Times New Roman" w:eastAsia="Times New Roman" w:hAnsi="Times New Roman" w:cs="Times New Roman"/>
-          <w:iCs/>
-        </w:rPr>
-      </w:pPr>
-    </w:p>
-    <w:p>
-      <w:pPr>
-        <w:pStyle w:val="ListParagraph"/>
-        <w:ind w:left="1440"/>
-        <w:rPr>
-          <w:rFonts w:ascii="Times New Roman" w:eastAsia="Times New Roman" w:hAnsi="Times New Roman" w:cs="Times New Roman"/>
-          <w:iCs/>
-        </w:rPr>
-      </w:pPr>
-    </w:p>
-    <w:p>
-      <w:pPr>
-        <w:pStyle w:val="ListParagraph"/>
-        <w:ind w:left="1440"/>
-        <w:rPr>
-          <w:rFonts w:ascii="Times New Roman" w:eastAsia="Times New Roman" w:hAnsi="Times New Roman" w:cs="Times New Roman"/>
-          <w:iCs/>
-        </w:rPr>
-      </w:pPr>
-    </w:p>
-    <w:p>
-      <w:pPr>
-        <w:pStyle w:val="ListParagraph"/>
-        <w:ind w:left="1440"/>
-        <w:rPr>
-          <w:rFonts w:ascii="Times New Roman" w:eastAsia="Times New Roman" w:hAnsi="Times New Roman" w:cs="Times New Roman"/>
-          <w:iCs/>
-        </w:rPr>
-      </w:pPr>
-    </w:p>
-    <w:p>
-      <w:pPr>
-        <w:pStyle w:val="ListParagraph"/>
-        <w:ind w:left="1440"/>
-        <w:rPr>
-          <w:rFonts w:ascii="Times New Roman" w:eastAsia="Times New Roman" w:hAnsi="Times New Roman" w:cs="Times New Roman"/>
-          <w:iCs/>
-        </w:rPr>
-      </w:pPr>
-    </w:p>
-    <w:p>
-      <w:pPr>
-        <w:pStyle w:val="ListParagraph"/>
-        <w:ind w:left="1440"/>
-        <w:rPr>
-          <w:rFonts w:ascii="Times New Roman" w:eastAsia="Times New Roman" w:hAnsi="Times New Roman" w:cs="Times New Roman"/>
-          <w:iCs/>
-        </w:rPr>
-      </w:pPr>
-    </w:p>
-    <w:p>
-      <w:pPr>
-        <w:pStyle w:val="ListParagraph"/>
-        <w:ind w:left="1440"/>
-        <w:rPr>
-          <w:rFonts w:ascii="Times New Roman" w:eastAsia="Times New Roman" w:hAnsi="Times New Roman" w:cs="Times New Roman"/>
-          <w:iCs/>
-        </w:rPr>
-      </w:pPr>
-    </w:p>
-    <w:p>
-      <w:pPr>
-        <w:pStyle w:val="ListParagraph"/>
-        <w:ind w:left="1440"/>
-        <w:rPr>
-          <w:rFonts w:ascii="Times New Roman" w:eastAsia="Times New Roman" w:hAnsi="Times New Roman" w:cs="Times New Roman"/>
-          <w:iCs/>
-        </w:rPr>
-      </w:pPr>
-    </w:p>
-    <w:p>
-      <w:pPr>
-        <w:pStyle w:val="ListParagraph"/>
-        <w:ind w:left="1440"/>
-        <w:rPr>
-          <w:rFonts w:ascii="Times New Roman" w:eastAsia="Times New Roman" w:hAnsi="Times New Roman" w:cs="Times New Roman"/>
-          <w:iCs/>
-        </w:rPr>
-      </w:pPr>
-    </w:p>
-    <w:p>
-      <w:pPr>
-        <w:ind w:left="1440"/>
+        <w:rPr>
+          <w:rFonts w:ascii="Times New Roman" w:eastAsia="Times New Roman" w:hAnsi="Times New Roman" w:cs="Times New Roman"/>
+          <w:iCs/>
+        </w:rPr>
+      </w:pPr>
+    </w:p>
+    <w:p>
+      <w:pPr>
         <w:rPr>
           <w:rFonts w:ascii="Times New Roman" w:eastAsia="Times New Roman" w:hAnsi="Times New Roman" w:cs="Times New Roman"/>
           <w:iCs/>
@@ -5661,6 +5279,7 @@
           <w:rFonts w:ascii="Times New Roman" w:eastAsia="Times New Roman" w:hAnsi="Times New Roman" w:cs="Times New Roman"/>
           <w:iCs/>
         </w:rPr>
+        <w:lastRenderedPageBreak/>
         <w:t>Reference list</w:t>
       </w:r>
       <w:r>
@@ -5712,30 +5331,45 @@
             <w:pStyle w:val="Bibliography"/>
             <w:ind w:left="720"/>
             <w:rPr>
+              <w:rFonts w:ascii="Times New Roman" w:hAnsi="Times New Roman" w:cs="Times New Roman"/>
               <w:noProof/>
             </w:rPr>
           </w:pPr>
           <w:r>
+            <w:rPr>
+              <w:rFonts w:ascii="Times New Roman" w:hAnsi="Times New Roman" w:cs="Times New Roman"/>
+            </w:rPr>
             <w:t xml:space="preserve">1. </w:t>
           </w:r>
           <w:r>
+            <w:rPr>
+              <w:rFonts w:ascii="Times New Roman" w:hAnsi="Times New Roman" w:cs="Times New Roman"/>
+            </w:rPr>
             <w:fldChar w:fldCharType="begin"/>
           </w:r>
           <w:r>
+            <w:rPr>
+              <w:rFonts w:ascii="Times New Roman" w:hAnsi="Times New Roman" w:cs="Times New Roman"/>
+            </w:rPr>
             <w:instrText xml:space="preserve"> BIBLIOGRAPHY </w:instrText>
           </w:r>
           <w:r>
+            <w:rPr>
+              <w:rFonts w:ascii="Times New Roman" w:hAnsi="Times New Roman" w:cs="Times New Roman"/>
+            </w:rPr>
             <w:fldChar w:fldCharType="separate"/>
           </w:r>
           <w:bookmarkStart w:id="0" w:name="r1"/>
           <w:r>
             <w:rPr>
+              <w:rFonts w:ascii="Times New Roman" w:hAnsi="Times New Roman" w:cs="Times New Roman"/>
               <w:noProof/>
             </w:rPr>
             <w:t xml:space="preserve">Blau, F. D. K. L. M., 2017. The gender wage gap: Extent, trends, and explanations. </w:t>
           </w:r>
           <w:r>
             <w:rPr>
+              <w:rFonts w:ascii="Times New Roman" w:hAnsi="Times New Roman" w:cs="Times New Roman"/>
               <w:i/>
               <w:iCs/>
               <w:noProof/>
@@ -5744,6 +5378,7 @@
           </w:r>
           <w:r>
             <w:rPr>
+              <w:rFonts w:ascii="Times New Roman" w:hAnsi="Times New Roman" w:cs="Times New Roman"/>
               <w:noProof/>
             </w:rPr>
             <w:t>55(3), pp. 789-865.</w:t>
@@ -5755,6 +5390,7 @@
             <w:pStyle w:val="Bibliography"/>
             <w:ind w:left="720"/>
             <w:rPr>
+              <w:rFonts w:ascii="Times New Roman" w:hAnsi="Times New Roman" w:cs="Times New Roman"/>
               <w:noProof/>
               <w:kern w:val="0"/>
               <w14:ligatures w14:val="none"/>
@@ -5762,26 +5398,18 @@
           </w:pPr>
           <w:r>
             <w:rPr>
+              <w:rFonts w:ascii="Times New Roman" w:hAnsi="Times New Roman" w:cs="Times New Roman"/>
               <w:noProof/>
             </w:rPr>
-            <w:t xml:space="preserve">Available at: </w:t>
-          </w:r>
-          <w:r>
-            <w:rPr>
-              <w:noProof/>
-            </w:rPr>
-            <w:t>https://www.aeaweb.org/articles?id=10.1257%2Fjel.20160995&amp;trk=article-ssr-frontend-pulse_x-social-details_comments-action_comment-text</w:t>
-          </w:r>
-          <w:r>
-            <w:rPr>
-              <w:noProof/>
-            </w:rPr>
-            <w:t xml:space="preserve"> [Accessed: 09/12/25]</w:t>
+            <w:t>Available at: https://www.aeaweb.org/articles?id=10.1257%2Fjel.20160995&amp;trk=article-ssr-frontend-pulse_x-social-details_comments-action_comment-text [Accessed: 09/12/25]</w:t>
           </w:r>
         </w:p>
         <w:p>
           <w:pPr>
             <w:ind w:left="720"/>
+            <w:rPr>
+              <w:rFonts w:ascii="Times New Roman" w:hAnsi="Times New Roman" w:cs="Times New Roman"/>
+            </w:rPr>
           </w:pPr>
         </w:p>
         <w:p>
@@ -5789,11 +5417,13 @@
             <w:pStyle w:val="Bibliography"/>
             <w:ind w:left="720"/>
             <w:rPr>
+              <w:rFonts w:ascii="Times New Roman" w:hAnsi="Times New Roman" w:cs="Times New Roman"/>
               <w:noProof/>
             </w:rPr>
           </w:pPr>
           <w:r>
             <w:rPr>
+              <w:rFonts w:ascii="Times New Roman" w:hAnsi="Times New Roman" w:cs="Times New Roman"/>
               <w:noProof/>
             </w:rPr>
             <w:t>2.</w:t>
@@ -5801,12 +5431,14 @@
           <w:bookmarkStart w:id="1" w:name="r2"/>
           <w:r>
             <w:rPr>
+              <w:rFonts w:ascii="Times New Roman" w:hAnsi="Times New Roman" w:cs="Times New Roman"/>
               <w:noProof/>
             </w:rPr>
             <w:t xml:space="preserve"> Langdon, D. L. &amp; Klomegah, R., 2013. Gender wage gap and its associated factors: An examination of traditional gender ideology, education, and occupation. </w:t>
           </w:r>
           <w:r>
             <w:rPr>
+              <w:rFonts w:ascii="Times New Roman" w:hAnsi="Times New Roman" w:cs="Times New Roman"/>
               <w:i/>
               <w:iCs/>
               <w:noProof/>
@@ -5815,6 +5447,7 @@
           </w:r>
           <w:r>
             <w:rPr>
+              <w:rFonts w:ascii="Times New Roman" w:hAnsi="Times New Roman" w:cs="Times New Roman"/>
               <w:noProof/>
             </w:rPr>
             <w:t>pp. 173-200</w:t>
@@ -5822,6 +5455,7 @@
           <w:bookmarkEnd w:id="1"/>
           <w:r>
             <w:rPr>
+              <w:rFonts w:ascii="Times New Roman" w:hAnsi="Times New Roman" w:cs="Times New Roman"/>
               <w:noProof/>
             </w:rPr>
             <w:t>.</w:t>
@@ -5830,25 +5464,31 @@
         <w:p>
           <w:pPr>
             <w:ind w:left="720"/>
+            <w:rPr>
+              <w:rFonts w:ascii="Times New Roman" w:hAnsi="Times New Roman" w:cs="Times New Roman"/>
+            </w:rPr>
           </w:pPr>
           <w:r>
-            <w:t xml:space="preserve">Available at: </w:t>
-          </w:r>
-          <w:r>
-            <w:t>https://www.jstor.org/stable/43496468?seq=1</w:t>
-          </w:r>
-          <w:r>
-            <w:t xml:space="preserve"> [Accessed: 09/12/25]</w:t>
+            <w:rPr>
+              <w:rFonts w:ascii="Times New Roman" w:hAnsi="Times New Roman" w:cs="Times New Roman"/>
+            </w:rPr>
+            <w:t>Available at: https://www.jstor.org/stable/43496468?seq=1 [Accessed: 09/12/25]</w:t>
           </w:r>
         </w:p>
         <w:p>
           <w:pPr>
             <w:ind w:left="720"/>
+            <w:rPr>
+              <w:rFonts w:ascii="Times New Roman" w:hAnsi="Times New Roman" w:cs="Times New Roman"/>
+            </w:rPr>
           </w:pPr>
         </w:p>
         <w:p>
           <w:pPr>
             <w:ind w:left="720"/>
+            <w:rPr>
+              <w:rFonts w:ascii="Times New Roman" w:hAnsi="Times New Roman" w:cs="Times New Roman"/>
+            </w:rPr>
           </w:pPr>
         </w:p>
         <w:p>
@@ -5856,11 +5496,13 @@
             <w:pStyle w:val="Bibliography"/>
             <w:ind w:left="720"/>
             <w:rPr>
+              <w:rFonts w:ascii="Times New Roman" w:hAnsi="Times New Roman" w:cs="Times New Roman"/>
               <w:noProof/>
             </w:rPr>
           </w:pPr>
           <w:r>
             <w:rPr>
+              <w:rFonts w:ascii="Times New Roman" w:hAnsi="Times New Roman" w:cs="Times New Roman"/>
               <w:noProof/>
             </w:rPr>
             <w:t xml:space="preserve">3. </w:t>
@@ -5868,12 +5510,14 @@
           <w:bookmarkStart w:id="2" w:name="r3"/>
           <w:r>
             <w:rPr>
+              <w:rFonts w:ascii="Times New Roman" w:hAnsi="Times New Roman" w:cs="Times New Roman"/>
               <w:noProof/>
             </w:rPr>
             <w:t xml:space="preserve">Platt, J., Prins, S., Bates, L. &amp; Keyes, K., 2016. Unequal depression for equal work? How the wage gap explains gendered disparities in mood disorders. </w:t>
           </w:r>
           <w:r>
             <w:rPr>
+              <w:rFonts w:ascii="Times New Roman" w:hAnsi="Times New Roman" w:cs="Times New Roman"/>
               <w:i/>
               <w:iCs/>
               <w:noProof/>
@@ -5882,6 +5526,7 @@
           </w:r>
           <w:r>
             <w:rPr>
+              <w:rFonts w:ascii="Times New Roman" w:hAnsi="Times New Roman" w:cs="Times New Roman"/>
               <w:noProof/>
             </w:rPr>
             <w:t>Volume 149, pp. 1-8.</w:t>
@@ -5891,28 +5536,37 @@
         <w:p>
           <w:pPr>
             <w:ind w:left="720"/>
+            <w:rPr>
+              <w:rFonts w:ascii="Times New Roman" w:hAnsi="Times New Roman" w:cs="Times New Roman"/>
+            </w:rPr>
           </w:pPr>
           <w:r>
-            <w:t xml:space="preserve">Available at: </w:t>
-          </w:r>
-          <w:r>
-            <w:t>https://www.sciencedirect.com/science/article/pii/S0277953615302616</w:t>
-          </w:r>
-          <w:r>
-            <w:t xml:space="preserve"> </w:t>
+            <w:rPr>
+              <w:rFonts w:ascii="Times New Roman" w:hAnsi="Times New Roman" w:cs="Times New Roman"/>
+            </w:rPr>
+            <w:t xml:space="preserve">Available at: https://www.sciencedirect.com/science/article/pii/S0277953615302616 </w:t>
           </w:r>
         </w:p>
         <w:p>
           <w:pPr>
             <w:ind w:left="720"/>
+            <w:rPr>
+              <w:rFonts w:ascii="Times New Roman" w:hAnsi="Times New Roman" w:cs="Times New Roman"/>
+            </w:rPr>
           </w:pPr>
           <w:r>
+            <w:rPr>
+              <w:rFonts w:ascii="Times New Roman" w:hAnsi="Times New Roman" w:cs="Times New Roman"/>
+            </w:rPr>
             <w:t>[Accessed: 09/12/25]</w:t>
           </w:r>
         </w:p>
         <w:p>
           <w:pPr>
             <w:ind w:left="720"/>
+            <w:rPr>
+              <w:rFonts w:ascii="Times New Roman" w:hAnsi="Times New Roman" w:cs="Times New Roman"/>
+            </w:rPr>
           </w:pPr>
         </w:p>
         <w:p>
@@ -5921,6 +5575,7 @@
           </w:pPr>
           <w:r>
             <w:rPr>
+              <w:rFonts w:ascii="Times New Roman" w:hAnsi="Times New Roman" w:cs="Times New Roman"/>
               <w:b/>
               <w:bCs/>
             </w:rPr>
@@ -5931,182 +5586,6 @@
     </w:sdt>
     <w:p>
       <w:pPr>
-        <w:rPr>
-          <w:rFonts w:ascii="Times New Roman" w:eastAsia="Times New Roman" w:hAnsi="Times New Roman" w:cs="Times New Roman"/>
-          <w:iCs/>
-        </w:rPr>
-      </w:pPr>
-    </w:p>
-    <w:p>
-      <w:pPr>
-        <w:rPr>
-          <w:rFonts w:ascii="Times New Roman" w:eastAsia="Times New Roman" w:hAnsi="Times New Roman" w:cs="Times New Roman"/>
-          <w:iCs/>
-        </w:rPr>
-      </w:pPr>
-    </w:p>
-    <w:p>
-      <w:pPr>
-        <w:rPr>
-          <w:rFonts w:ascii="Times New Roman" w:eastAsia="Times New Roman" w:hAnsi="Times New Roman" w:cs="Times New Roman"/>
-          <w:iCs/>
-        </w:rPr>
-      </w:pPr>
-    </w:p>
-    <w:p>
-      <w:pPr>
-        <w:rPr>
-          <w:rFonts w:ascii="Times New Roman" w:eastAsia="Times New Roman" w:hAnsi="Times New Roman" w:cs="Times New Roman"/>
-          <w:iCs/>
-        </w:rPr>
-      </w:pPr>
-    </w:p>
-    <w:p>
-      <w:pPr>
-        <w:rPr>
-          <w:rFonts w:ascii="Times New Roman" w:eastAsia="Times New Roman" w:hAnsi="Times New Roman" w:cs="Times New Roman"/>
-          <w:iCs/>
-        </w:rPr>
-      </w:pPr>
-    </w:p>
-    <w:p>
-      <w:pPr>
-        <w:rPr>
-          <w:rFonts w:ascii="Times New Roman" w:eastAsia="Times New Roman" w:hAnsi="Times New Roman" w:cs="Times New Roman"/>
-          <w:iCs/>
-        </w:rPr>
-      </w:pPr>
-    </w:p>
-    <w:p>
-      <w:pPr>
-        <w:rPr>
-          <w:rFonts w:ascii="Times New Roman" w:eastAsia="Times New Roman" w:hAnsi="Times New Roman" w:cs="Times New Roman"/>
-          <w:iCs/>
-        </w:rPr>
-      </w:pPr>
-    </w:p>
-    <w:p>
-      <w:pPr>
-        <w:rPr>
-          <w:rFonts w:ascii="Times New Roman" w:eastAsia="Times New Roman" w:hAnsi="Times New Roman" w:cs="Times New Roman"/>
-          <w:iCs/>
-        </w:rPr>
-      </w:pPr>
-    </w:p>
-    <w:p>
-      <w:pPr>
-        <w:rPr>
-          <w:rFonts w:ascii="Times New Roman" w:eastAsia="Times New Roman" w:hAnsi="Times New Roman" w:cs="Times New Roman"/>
-          <w:iCs/>
-        </w:rPr>
-      </w:pPr>
-    </w:p>
-    <w:p>
-      <w:pPr>
-        <w:rPr>
-          <w:rFonts w:ascii="Times New Roman" w:eastAsia="Times New Roman" w:hAnsi="Times New Roman" w:cs="Times New Roman"/>
-          <w:iCs/>
-        </w:rPr>
-      </w:pPr>
-    </w:p>
-    <w:p>
-      <w:pPr>
-        <w:rPr>
-          <w:rFonts w:ascii="Times New Roman" w:eastAsia="Times New Roman" w:hAnsi="Times New Roman" w:cs="Times New Roman"/>
-          <w:iCs/>
-        </w:rPr>
-      </w:pPr>
-    </w:p>
-    <w:p>
-      <w:pPr>
-        <w:rPr>
-          <w:rFonts w:ascii="Times New Roman" w:eastAsia="Times New Roman" w:hAnsi="Times New Roman" w:cs="Times New Roman"/>
-          <w:iCs/>
-        </w:rPr>
-      </w:pPr>
-    </w:p>
-    <w:p>
-      <w:pPr>
-        <w:rPr>
-          <w:rFonts w:ascii="Times New Roman" w:eastAsia="Times New Roman" w:hAnsi="Times New Roman" w:cs="Times New Roman"/>
-          <w:iCs/>
-        </w:rPr>
-      </w:pPr>
-    </w:p>
-    <w:p>
-      <w:pPr>
-        <w:rPr>
-          <w:rFonts w:ascii="Times New Roman" w:eastAsia="Times New Roman" w:hAnsi="Times New Roman" w:cs="Times New Roman"/>
-          <w:iCs/>
-        </w:rPr>
-      </w:pPr>
-    </w:p>
-    <w:p>
-      <w:pPr>
-        <w:rPr>
-          <w:rFonts w:ascii="Times New Roman" w:eastAsia="Times New Roman" w:hAnsi="Times New Roman" w:cs="Times New Roman"/>
-          <w:iCs/>
-        </w:rPr>
-      </w:pPr>
-    </w:p>
-    <w:p>
-      <w:pPr>
-        <w:rPr>
-          <w:rFonts w:ascii="Times New Roman" w:eastAsia="Times New Roman" w:hAnsi="Times New Roman" w:cs="Times New Roman"/>
-          <w:iCs/>
-        </w:rPr>
-      </w:pPr>
-    </w:p>
-    <w:p>
-      <w:pPr>
-        <w:rPr>
-          <w:rFonts w:ascii="Times New Roman" w:eastAsia="Times New Roman" w:hAnsi="Times New Roman" w:cs="Times New Roman"/>
-          <w:iCs/>
-        </w:rPr>
-      </w:pPr>
-    </w:p>
-    <w:p>
-      <w:pPr>
-        <w:rPr>
-          <w:rFonts w:ascii="Times New Roman" w:eastAsia="Times New Roman" w:hAnsi="Times New Roman" w:cs="Times New Roman"/>
-          <w:iCs/>
-        </w:rPr>
-      </w:pPr>
-    </w:p>
-    <w:p>
-      <w:pPr>
-        <w:rPr>
-          <w:rFonts w:ascii="Times New Roman" w:eastAsia="Times New Roman" w:hAnsi="Times New Roman" w:cs="Times New Roman"/>
-          <w:iCs/>
-        </w:rPr>
-      </w:pPr>
-    </w:p>
-    <w:p>
-      <w:pPr>
-        <w:rPr>
-          <w:rFonts w:ascii="Times New Roman" w:eastAsia="Times New Roman" w:hAnsi="Times New Roman" w:cs="Times New Roman"/>
-          <w:iCs/>
-        </w:rPr>
-      </w:pPr>
-    </w:p>
-    <w:p>
-      <w:pPr>
-        <w:rPr>
-          <w:rFonts w:ascii="Times New Roman" w:eastAsia="Times New Roman" w:hAnsi="Times New Roman" w:cs="Times New Roman"/>
-          <w:iCs/>
-        </w:rPr>
-      </w:pPr>
-    </w:p>
-    <w:p>
-      <w:pPr>
-        <w:rPr>
-          <w:rFonts w:ascii="Times New Roman" w:eastAsia="Times New Roman" w:hAnsi="Times New Roman" w:cs="Times New Roman"/>
-          <w:iCs/>
-        </w:rPr>
-      </w:pPr>
-    </w:p>
-    <w:p>
-      <w:pPr>
         <w:ind w:left="720"/>
         <w:rPr>
           <w:rFonts w:ascii="Times New Roman" w:eastAsia="Times New Roman" w:hAnsi="Times New Roman" w:cs="Times New Roman"/>
@@ -6132,7 +5611,24 @@
           <w:rFonts w:ascii="Times New Roman" w:eastAsia="Times New Roman" w:hAnsi="Times New Roman" w:cs="Times New Roman"/>
           <w:iCs/>
         </w:rPr>
-        <w:t xml:space="preserve">Appendices </w:t>
+        <w:t>Appendices</w:t>
+      </w:r>
+    </w:p>
+    <w:p>
+      <w:pPr>
+        <w:pStyle w:val="ListParagraph"/>
+        <w:rPr>
+          <w:rFonts w:ascii="Times New Roman" w:eastAsia="Times New Roman" w:hAnsi="Times New Roman" w:cs="Times New Roman"/>
+          <w:iCs/>
+          <w:color w:val="333333"/>
+        </w:rPr>
+      </w:pPr>
+      <w:r>
+        <w:rPr>
+          <w:rFonts w:ascii="Times New Roman" w:eastAsia="Times New Roman" w:hAnsi="Times New Roman" w:cs="Times New Roman"/>
+          <w:iCs/>
+        </w:rPr>
+        <w:t xml:space="preserve"> </w:t>
       </w:r>
     </w:p>
     <w:p>
@@ -6153,7 +5649,7 @@
           <w:iCs/>
           <w:color w:val="333333"/>
         </w:rPr>
-        <w:t>R code used for analysis and visualisation</w:t>
+        <w:t xml:space="preserve">R code used for analysis and </w:t>
       </w:r>
       <w:r>
         <w:rPr>
@@ -6161,15 +5657,33 @@
           <w:iCs/>
           <w:color w:val="333333"/>
         </w:rPr>
-        <w:t xml:space="preserve"> </w:t>
-      </w:r>
-      <w:r>
+        <w:t>visualisation:</w:t>
+      </w:r>
+    </w:p>
+    <w:p>
+      <w:pPr>
+        <w:pStyle w:val="ListParagraph"/>
+        <w:ind w:left="1440"/>
         <w:rPr>
           <w:rFonts w:ascii="Times New Roman" w:eastAsia="Times New Roman" w:hAnsi="Times New Roman" w:cs="Times New Roman"/>
           <w:iCs/>
           <w:color w:val="333333"/>
         </w:rPr>
-        <w:t>:</w:t>
+      </w:pPr>
+      <w:r>
+        <w:rPr>
+          <w:rFonts w:ascii="Times New Roman" w:eastAsia="Times New Roman" w:hAnsi="Times New Roman" w:cs="Times New Roman"/>
+          <w:iCs/>
+        </w:rPr>
+        <w:br/>
+      </w:r>
+      <w:r>
+        <w:rPr>
+          <w:rFonts w:ascii="Times New Roman" w:eastAsia="Times New Roman" w:hAnsi="Times New Roman" w:cs="Times New Roman"/>
+          <w:iCs/>
+          <w:color w:val="4EA72E" w:themeColor="accent6"/>
+        </w:rPr>
+        <w:t># Import data</w:t>
       </w:r>
     </w:p>
     <w:p>
@@ -6186,17 +5700,334 @@
         <w:rPr>
           <w:rFonts w:ascii="Times New Roman" w:eastAsia="Times New Roman" w:hAnsi="Times New Roman" w:cs="Times New Roman"/>
           <w:iCs/>
+          <w:color w:val="333333"/>
+        </w:rPr>
+        <w:t>library(readr)</w:t>
+      </w:r>
+    </w:p>
+    <w:p>
+      <w:pPr>
+        <w:pStyle w:val="ListParagraph"/>
+        <w:ind w:left="1440"/>
+        <w:rPr>
+          <w:rFonts w:ascii="Times New Roman" w:eastAsia="Times New Roman" w:hAnsi="Times New Roman" w:cs="Times New Roman"/>
+          <w:iCs/>
+          <w:color w:val="4EA72E" w:themeColor="accent6"/>
+        </w:rPr>
+      </w:pPr>
+      <w:r>
+        <w:rPr>
+          <w:rFonts w:ascii="Times New Roman" w:eastAsia="Times New Roman" w:hAnsi="Times New Roman" w:cs="Times New Roman"/>
+          <w:iCs/>
+          <w:color w:val="333333"/>
+        </w:rPr>
+        <w:t>df &lt;- read_csv("adult income1.csv")</w:t>
+      </w:r>
+    </w:p>
+    <w:p>
+      <w:pPr>
+        <w:pStyle w:val="ListParagraph"/>
+        <w:ind w:left="1440"/>
+        <w:rPr>
+          <w:rFonts w:ascii="Times New Roman" w:eastAsia="Times New Roman" w:hAnsi="Times New Roman" w:cs="Times New Roman"/>
+          <w:iCs/>
+          <w:color w:val="333333"/>
+        </w:rPr>
+      </w:pPr>
+    </w:p>
+    <w:p>
+      <w:pPr>
+        <w:pStyle w:val="ListParagraph"/>
+        <w:ind w:left="1440"/>
+        <w:rPr>
+          <w:rFonts w:ascii="Times New Roman" w:eastAsia="Times New Roman" w:hAnsi="Times New Roman" w:cs="Times New Roman"/>
+          <w:iCs/>
+          <w:color w:val="4EA72E" w:themeColor="accent6"/>
+        </w:rPr>
+      </w:pPr>
+      <w:r>
+        <w:rPr>
+          <w:rFonts w:ascii="Times New Roman" w:eastAsia="Times New Roman" w:hAnsi="Times New Roman" w:cs="Times New Roman"/>
+          <w:iCs/>
+          <w:color w:val="4EA72E" w:themeColor="accent6"/>
+        </w:rPr>
+        <w:t># Clean and filter dataset to only include 'Male' and 'Female'</w:t>
+      </w:r>
+    </w:p>
+    <w:p>
+      <w:pPr>
+        <w:pStyle w:val="ListParagraph"/>
+        <w:ind w:left="1440"/>
+        <w:rPr>
+          <w:rFonts w:ascii="Times New Roman" w:eastAsia="Times New Roman" w:hAnsi="Times New Roman" w:cs="Times New Roman"/>
+          <w:iCs/>
+          <w:color w:val="333333"/>
+        </w:rPr>
+      </w:pPr>
+      <w:r>
+        <w:rPr>
+          <w:rFonts w:ascii="Times New Roman" w:eastAsia="Times New Roman" w:hAnsi="Times New Roman" w:cs="Times New Roman"/>
+          <w:iCs/>
+          <w:color w:val="333333"/>
+        </w:rPr>
+        <w:t>df2 &lt;- subset(df, sex == "Male" | sex == "Female")</w:t>
+      </w:r>
+    </w:p>
+    <w:p>
+      <w:pPr>
+        <w:pStyle w:val="ListParagraph"/>
+        <w:ind w:left="1440"/>
+        <w:rPr>
+          <w:rFonts w:ascii="Times New Roman" w:eastAsia="Times New Roman" w:hAnsi="Times New Roman" w:cs="Times New Roman"/>
+          <w:iCs/>
+          <w:color w:val="333333"/>
+        </w:rPr>
+      </w:pPr>
+      <w:r>
+        <w:rPr>
+          <w:rFonts w:ascii="Times New Roman" w:eastAsia="Times New Roman" w:hAnsi="Times New Roman" w:cs="Times New Roman"/>
+          <w:iCs/>
+          <w:color w:val="333333"/>
+        </w:rPr>
+        <w:t>df2 &lt;- subset(df, native.country == "United-States" )</w:t>
+      </w:r>
+    </w:p>
+    <w:p>
+      <w:pPr>
+        <w:pStyle w:val="ListParagraph"/>
+        <w:ind w:left="1440"/>
+        <w:rPr>
+          <w:rFonts w:ascii="Times New Roman" w:eastAsia="Times New Roman" w:hAnsi="Times New Roman" w:cs="Times New Roman"/>
+          <w:iCs/>
+          <w:color w:val="333333"/>
+        </w:rPr>
+      </w:pPr>
+    </w:p>
+    <w:p>
+      <w:pPr>
+        <w:pStyle w:val="ListParagraph"/>
+        <w:ind w:left="1440"/>
+        <w:rPr>
+          <w:rFonts w:ascii="Times New Roman" w:eastAsia="Times New Roman" w:hAnsi="Times New Roman" w:cs="Times New Roman"/>
+          <w:iCs/>
+          <w:color w:val="4EA72E" w:themeColor="accent6"/>
+        </w:rPr>
+      </w:pPr>
+      <w:r>
+        <w:rPr>
+          <w:rFonts w:ascii="Times New Roman" w:eastAsia="Times New Roman" w:hAnsi="Times New Roman" w:cs="Times New Roman"/>
+          <w:iCs/>
+          <w:color w:val="4EA72E" w:themeColor="accent6"/>
+        </w:rPr>
+        <w:t># Create a new binary column for income bracket</w:t>
+      </w:r>
+    </w:p>
+    <w:p>
+      <w:pPr>
+        <w:pStyle w:val="ListParagraph"/>
+        <w:ind w:left="1440"/>
+        <w:rPr>
+          <w:rFonts w:ascii="Times New Roman" w:eastAsia="Times New Roman" w:hAnsi="Times New Roman" w:cs="Times New Roman"/>
+          <w:iCs/>
+          <w:color w:val="333333"/>
+        </w:rPr>
+      </w:pPr>
+      <w:r>
+        <w:rPr>
+          <w:rFonts w:ascii="Times New Roman" w:eastAsia="Times New Roman" w:hAnsi="Times New Roman" w:cs="Times New Roman"/>
+          <w:iCs/>
+          <w:color w:val="333333"/>
+        </w:rPr>
+        <w:t>df2$income_bracket &lt;- ifelse(df2$income == "&lt;=50K", "&lt;=50K", "&gt;50K")</w:t>
+      </w:r>
+    </w:p>
+    <w:p>
+      <w:pPr>
+        <w:pStyle w:val="ListParagraph"/>
+        <w:ind w:left="1440"/>
+        <w:rPr>
+          <w:rFonts w:ascii="Times New Roman" w:eastAsia="Times New Roman" w:hAnsi="Times New Roman" w:cs="Times New Roman"/>
+          <w:iCs/>
+          <w:color w:val="333333"/>
+        </w:rPr>
+      </w:pPr>
+    </w:p>
+    <w:p>
+      <w:pPr>
+        <w:pStyle w:val="ListParagraph"/>
+        <w:ind w:left="1440"/>
+        <w:rPr>
+          <w:rFonts w:ascii="Times New Roman" w:eastAsia="Times New Roman" w:hAnsi="Times New Roman" w:cs="Times New Roman"/>
+          <w:iCs/>
+          <w:color w:val="4EA72E" w:themeColor="accent6"/>
+        </w:rPr>
+      </w:pPr>
+      <w:r>
+        <w:rPr>
+          <w:rFonts w:ascii="Times New Roman" w:eastAsia="Times New Roman" w:hAnsi="Times New Roman" w:cs="Times New Roman"/>
+          <w:iCs/>
+          <w:color w:val="4EA72E" w:themeColor="accent6"/>
+        </w:rPr>
+        <w:t># Build a contingency table: Gender vs Income bracket</w:t>
+      </w:r>
+    </w:p>
+    <w:p>
+      <w:pPr>
+        <w:pStyle w:val="ListParagraph"/>
+        <w:ind w:left="1440"/>
+        <w:rPr>
+          <w:rFonts w:ascii="Times New Roman" w:eastAsia="Times New Roman" w:hAnsi="Times New Roman" w:cs="Times New Roman"/>
+          <w:iCs/>
+          <w:color w:val="333333"/>
+        </w:rPr>
+      </w:pPr>
+      <w:r>
+        <w:rPr>
+          <w:rFonts w:ascii="Times New Roman" w:eastAsia="Times New Roman" w:hAnsi="Times New Roman" w:cs="Times New Roman"/>
+          <w:iCs/>
+          <w:color w:val="333333"/>
+        </w:rPr>
+        <w:t xml:space="preserve"> usa&lt;- table(df2$sex[df2$native.country=="United-States"], df2$income_bracket[df2$native.country=="United-States"] )</w:t>
+      </w:r>
+    </w:p>
+    <w:p>
+      <w:pPr>
+        <w:pStyle w:val="ListParagraph"/>
+        <w:ind w:left="1440"/>
+        <w:rPr>
+          <w:rFonts w:ascii="Times New Roman" w:eastAsia="Times New Roman" w:hAnsi="Times New Roman" w:cs="Times New Roman"/>
+          <w:iCs/>
+          <w:color w:val="333333"/>
+        </w:rPr>
+      </w:pPr>
+    </w:p>
+    <w:p>
+      <w:pPr>
+        <w:pStyle w:val="ListParagraph"/>
+        <w:ind w:left="1440"/>
+        <w:rPr>
+          <w:rFonts w:ascii="Times New Roman" w:eastAsia="Times New Roman" w:hAnsi="Times New Roman" w:cs="Times New Roman"/>
+          <w:iCs/>
+          <w:color w:val="4EA72E" w:themeColor="accent6"/>
+        </w:rPr>
+      </w:pPr>
+    </w:p>
+    <w:p>
+      <w:pPr>
+        <w:pStyle w:val="ListParagraph"/>
+        <w:ind w:left="1440"/>
+        <w:rPr>
+          <w:rFonts w:ascii="Times New Roman" w:eastAsia="Times New Roman" w:hAnsi="Times New Roman" w:cs="Times New Roman"/>
+          <w:iCs/>
+          <w:color w:val="4EA72E" w:themeColor="accent6"/>
+        </w:rPr>
+      </w:pPr>
+      <w:r>
+        <w:rPr>
+          <w:rFonts w:ascii="Times New Roman" w:eastAsia="Times New Roman" w:hAnsi="Times New Roman" w:cs="Times New Roman"/>
+          <w:iCs/>
+          <w:color w:val="4EA72E" w:themeColor="accent6"/>
+        </w:rPr>
+        <w:t># Chi-squared test for difference in proportions</w:t>
+      </w:r>
+    </w:p>
+    <w:p>
+      <w:pPr>
+        <w:pStyle w:val="ListParagraph"/>
+        <w:ind w:left="1440"/>
+        <w:rPr>
+          <w:rFonts w:ascii="Times New Roman" w:eastAsia="Times New Roman" w:hAnsi="Times New Roman" w:cs="Times New Roman"/>
+          <w:iCs/>
+          <w:color w:val="333333"/>
+        </w:rPr>
+      </w:pPr>
+      <w:r>
+        <w:rPr>
+          <w:rFonts w:ascii="Times New Roman" w:eastAsia="Times New Roman" w:hAnsi="Times New Roman" w:cs="Times New Roman"/>
+          <w:iCs/>
+          <w:color w:val="333333"/>
+        </w:rPr>
+        <w:t>chisq.test(usa)</w:t>
+      </w:r>
+    </w:p>
+    <w:p>
+      <w:pPr>
+        <w:pStyle w:val="ListParagraph"/>
+        <w:ind w:left="1440"/>
+        <w:rPr>
+          <w:rFonts w:ascii="Times New Roman" w:eastAsia="Times New Roman" w:hAnsi="Times New Roman" w:cs="Times New Roman"/>
+          <w:iCs/>
+          <w:color w:val="333333"/>
+        </w:rPr>
+      </w:pPr>
+    </w:p>
+    <w:p>
+      <w:pPr>
+        <w:pStyle w:val="ListParagraph"/>
+        <w:ind w:left="1440"/>
+        <w:rPr>
+          <w:rFonts w:ascii="Times New Roman" w:eastAsia="Times New Roman" w:hAnsi="Times New Roman" w:cs="Times New Roman"/>
+          <w:iCs/>
+          <w:color w:val="4EA72E" w:themeColor="accent6"/>
+        </w:rPr>
+      </w:pPr>
+      <w:r>
+        <w:rPr>
+          <w:rFonts w:ascii="Times New Roman" w:eastAsia="Times New Roman" w:hAnsi="Times New Roman" w:cs="Times New Roman"/>
+          <w:iCs/>
+          <w:color w:val="4EA72E" w:themeColor="accent6"/>
         </w:rPr>
         <w:lastRenderedPageBreak/>
-        <w:br/>
-      </w:r>
-      <w:r>
+        <w:t># Convert counts to percentages by column: proportion inside each income group</w:t>
+      </w:r>
+    </w:p>
+    <w:p>
+      <w:pPr>
+        <w:pStyle w:val="ListParagraph"/>
+        <w:ind w:left="1440"/>
+        <w:rPr>
+          <w:rFonts w:ascii="Times New Roman" w:eastAsia="Times New Roman" w:hAnsi="Times New Roman" w:cs="Times New Roman"/>
+          <w:iCs/>
+          <w:color w:val="333333"/>
+        </w:rPr>
+      </w:pPr>
+      <w:r>
+        <w:rPr>
+          <w:rFonts w:ascii="Times New Roman" w:eastAsia="Times New Roman" w:hAnsi="Times New Roman" w:cs="Times New Roman"/>
+          <w:iCs/>
+          <w:color w:val="333333"/>
+        </w:rPr>
+        <w:t>percentages &lt;- prop.table(usa, margin=2) * 100</w:t>
+      </w:r>
+    </w:p>
+    <w:p>
+      <w:pPr>
+        <w:pStyle w:val="ListParagraph"/>
+        <w:ind w:left="1440"/>
+        <w:rPr>
+          <w:rFonts w:ascii="Times New Roman" w:eastAsia="Times New Roman" w:hAnsi="Times New Roman" w:cs="Times New Roman"/>
+          <w:iCs/>
+          <w:color w:val="333333"/>
+        </w:rPr>
+      </w:pPr>
+    </w:p>
+    <w:p>
+      <w:pPr>
+        <w:pStyle w:val="ListParagraph"/>
+        <w:ind w:left="1440"/>
         <w:rPr>
           <w:rFonts w:ascii="Times New Roman" w:eastAsia="Times New Roman" w:hAnsi="Times New Roman" w:cs="Times New Roman"/>
           <w:iCs/>
           <w:color w:val="4EA72E" w:themeColor="accent6"/>
         </w:rPr>
-        <w:t># Import data</w:t>
+      </w:pPr>
+      <w:r>
+        <w:rPr>
+          <w:rFonts w:ascii="Times New Roman" w:eastAsia="Times New Roman" w:hAnsi="Times New Roman" w:cs="Times New Roman"/>
+          <w:iCs/>
+          <w:color w:val="4EA72E" w:themeColor="accent6"/>
+        </w:rPr>
+        <w:t># Plot: Stacked bar chart of gender proportions inside each income group</w:t>
       </w:r>
     </w:p>
     <w:p>
@@ -6215,7 +6046,7 @@
           <w:iCs/>
           <w:color w:val="333333"/>
         </w:rPr>
-        <w:t>library(readr)</w:t>
+        <w:t>barplot(percentages, col = c("orange", "black"), xlab = "Income Bracket", ylab = "Percentage",</w:t>
       </w:r>
     </w:p>
     <w:p>
@@ -6225,6 +6056,55 @@
         <w:rPr>
           <w:rFonts w:ascii="Times New Roman" w:eastAsia="Times New Roman" w:hAnsi="Times New Roman" w:cs="Times New Roman"/>
           <w:iCs/>
+          <w:color w:val="333333"/>
+        </w:rPr>
+      </w:pPr>
+      <w:r>
+        <w:rPr>
+          <w:rFonts w:ascii="Times New Roman" w:eastAsia="Times New Roman" w:hAnsi="Times New Roman" w:cs="Times New Roman"/>
+          <w:iCs/>
+          <w:color w:val="333333"/>
+        </w:rPr>
+        <w:t xml:space="preserve">        main = "Proportion of Income Brackets by Gender", ylim = c(0, 100),</w:t>
+      </w:r>
+    </w:p>
+    <w:p>
+      <w:pPr>
+        <w:pStyle w:val="ListParagraph"/>
+        <w:ind w:left="1440"/>
+        <w:rPr>
+          <w:rFonts w:ascii="Times New Roman" w:eastAsia="Times New Roman" w:hAnsi="Times New Roman" w:cs="Times New Roman"/>
+          <w:iCs/>
+          <w:color w:val="333333"/>
+        </w:rPr>
+      </w:pPr>
+      <w:r>
+        <w:rPr>
+          <w:rFonts w:ascii="Times New Roman" w:eastAsia="Times New Roman" w:hAnsi="Times New Roman" w:cs="Times New Roman"/>
+          <w:iCs/>
+          <w:color w:val="333333"/>
+        </w:rPr>
+        <w:t xml:space="preserve">        legend.text = rownames(usa), args.legend = list(x = "topright"),sub = "Within UnitedStates")</w:t>
+      </w:r>
+    </w:p>
+    <w:p>
+      <w:pPr>
+        <w:pStyle w:val="ListParagraph"/>
+        <w:ind w:left="1440"/>
+        <w:rPr>
+          <w:rFonts w:ascii="Times New Roman" w:eastAsia="Times New Roman" w:hAnsi="Times New Roman" w:cs="Times New Roman"/>
+          <w:iCs/>
+          <w:color w:val="333333"/>
+        </w:rPr>
+      </w:pPr>
+    </w:p>
+    <w:p>
+      <w:pPr>
+        <w:pStyle w:val="ListParagraph"/>
+        <w:ind w:left="1440"/>
+        <w:rPr>
+          <w:rFonts w:ascii="Times New Roman" w:eastAsia="Times New Roman" w:hAnsi="Times New Roman" w:cs="Times New Roman"/>
+          <w:iCs/>
           <w:color w:val="4EA72E" w:themeColor="accent6"/>
         </w:rPr>
       </w:pPr>
@@ -6232,9 +6112,28 @@
         <w:rPr>
           <w:rFonts w:ascii="Times New Roman" w:eastAsia="Times New Roman" w:hAnsi="Times New Roman" w:cs="Times New Roman"/>
           <w:iCs/>
+          <w:color w:val="4EA72E" w:themeColor="accent6"/>
+        </w:rPr>
+        <w:t># Optional: Also view proportions within each gender (transpose for barplot)</w:t>
+      </w:r>
+    </w:p>
+    <w:p>
+      <w:pPr>
+        <w:pStyle w:val="ListParagraph"/>
+        <w:ind w:left="1440"/>
+        <w:rPr>
+          <w:rFonts w:ascii="Times New Roman" w:eastAsia="Times New Roman" w:hAnsi="Times New Roman" w:cs="Times New Roman"/>
+          <w:iCs/>
           <w:color w:val="333333"/>
         </w:rPr>
-        <w:t>df &lt;- read_csv("adult income1.csv")</w:t>
+      </w:pPr>
+      <w:r>
+        <w:rPr>
+          <w:rFonts w:ascii="Times New Roman" w:eastAsia="Times New Roman" w:hAnsi="Times New Roman" w:cs="Times New Roman"/>
+          <w:iCs/>
+          <w:color w:val="333333"/>
+        </w:rPr>
+        <w:t>tpercentages &lt;- prop.table(t(usa), margin=2) * 100</w:t>
       </w:r>
     </w:p>
     <w:p>
@@ -6247,6 +6146,14 @@
           <w:color w:val="333333"/>
         </w:rPr>
       </w:pPr>
+      <w:r>
+        <w:rPr>
+          <w:rFonts w:ascii="Times New Roman" w:eastAsia="Times New Roman" w:hAnsi="Times New Roman" w:cs="Times New Roman"/>
+          <w:iCs/>
+          <w:color w:val="333333"/>
+        </w:rPr>
+        <w:t>barplot(tpercentages, col = c("red", "green"), xlab = "Gender", ylab = "Percentage",</w:t>
+      </w:r>
     </w:p>
     <w:p>
       <w:pPr>
@@ -6255,21 +6162,20 @@
         <w:rPr>
           <w:rFonts w:ascii="Times New Roman" w:eastAsia="Times New Roman" w:hAnsi="Times New Roman" w:cs="Times New Roman"/>
           <w:iCs/>
-          <w:color w:val="4EA72E" w:themeColor="accent6"/>
-        </w:rPr>
-      </w:pPr>
-      <w:r>
-        <w:rPr>
-          <w:rFonts w:ascii="Times New Roman" w:eastAsia="Times New Roman" w:hAnsi="Times New Roman" w:cs="Times New Roman"/>
-          <w:iCs/>
-          <w:color w:val="4EA72E" w:themeColor="accent6"/>
-        </w:rPr>
-        <w:t># Clean and filter dataset to only include 'Male' and 'Female'</w:t>
-      </w:r>
-    </w:p>
-    <w:p>
-      <w:pPr>
-        <w:pStyle w:val="ListParagraph"/>
+          <w:color w:val="333333"/>
+        </w:rPr>
+      </w:pPr>
+      <w:r>
+        <w:rPr>
+          <w:rFonts w:ascii="Times New Roman" w:eastAsia="Times New Roman" w:hAnsi="Times New Roman" w:cs="Times New Roman"/>
+          <w:iCs/>
+          <w:color w:val="333333"/>
+        </w:rPr>
+        <w:t xml:space="preserve">        main = "Income Category Within Genders", ylim = c(0, 100),</w:t>
+      </w:r>
+    </w:p>
+    <w:p>
+      <w:pPr>
         <w:ind w:left="1440"/>
         <w:rPr>
           <w:rFonts w:ascii="Times New Roman" w:eastAsia="Times New Roman" w:hAnsi="Times New Roman" w:cs="Times New Roman"/>
@@ -6283,425 +6189,71 @@
           <w:iCs/>
           <w:color w:val="333333"/>
         </w:rPr>
-        <w:t>df2 &lt;- subset(df, sex == "Male" | sex == "Female")</w:t>
-      </w:r>
-    </w:p>
-    <w:p>
-      <w:pPr>
-        <w:pStyle w:val="ListParagraph"/>
+        <w:t xml:space="preserve">        legend.text = colnames(usa), </w:t>
+      </w:r>
+      <w:proofErr w:type="gramStart"/>
+      <w:r>
+        <w:rPr>
+          <w:rFonts w:ascii="Times New Roman" w:eastAsia="Times New Roman" w:hAnsi="Times New Roman" w:cs="Times New Roman"/>
+          <w:iCs/>
+          <w:color w:val="333333"/>
+        </w:rPr>
+        <w:t>args.legend</w:t>
+      </w:r>
+      <w:proofErr w:type="gramEnd"/>
+      <w:r>
+        <w:rPr>
+          <w:rFonts w:ascii="Times New Roman" w:eastAsia="Times New Roman" w:hAnsi="Times New Roman" w:cs="Times New Roman"/>
+          <w:iCs/>
+          <w:color w:val="333333"/>
+        </w:rPr>
+        <w:t xml:space="preserve"> = </w:t>
+      </w:r>
+      <w:proofErr w:type="gramStart"/>
+      <w:r>
+        <w:rPr>
+          <w:rFonts w:ascii="Times New Roman" w:eastAsia="Times New Roman" w:hAnsi="Times New Roman" w:cs="Times New Roman"/>
+          <w:iCs/>
+          <w:color w:val="333333"/>
+        </w:rPr>
+        <w:t>list(</w:t>
+      </w:r>
+      <w:proofErr w:type="gramEnd"/>
+      <w:r>
+        <w:rPr>
+          <w:rFonts w:ascii="Times New Roman" w:eastAsia="Times New Roman" w:hAnsi="Times New Roman" w:cs="Times New Roman"/>
+          <w:iCs/>
+          <w:color w:val="333333"/>
+        </w:rPr>
+        <w:t>x = "topright"</w:t>
+      </w:r>
+      <w:proofErr w:type="gramStart"/>
+      <w:r>
+        <w:rPr>
+          <w:rFonts w:ascii="Times New Roman" w:eastAsia="Times New Roman" w:hAnsi="Times New Roman" w:cs="Times New Roman"/>
+          <w:iCs/>
+          <w:color w:val="333333"/>
+        </w:rPr>
+        <w:t>),sub</w:t>
+      </w:r>
+      <w:proofErr w:type="gramEnd"/>
+      <w:r>
+        <w:rPr>
+          <w:rFonts w:ascii="Times New Roman" w:eastAsia="Times New Roman" w:hAnsi="Times New Roman" w:cs="Times New Roman"/>
+          <w:iCs/>
+          <w:color w:val="333333"/>
+        </w:rPr>
+        <w:t xml:space="preserve"> = "Within UnitedStates")</w:t>
+      </w:r>
+    </w:p>
+    <w:p>
+      <w:pPr>
         <w:ind w:left="1440"/>
         <w:rPr>
           <w:rFonts w:ascii="Times New Roman" w:eastAsia="Times New Roman" w:hAnsi="Times New Roman" w:cs="Times New Roman"/>
           <w:iCs/>
-          <w:color w:val="333333"/>
-        </w:rPr>
-      </w:pPr>
-      <w:r>
-        <w:rPr>
-          <w:rFonts w:ascii="Times New Roman" w:eastAsia="Times New Roman" w:hAnsi="Times New Roman" w:cs="Times New Roman"/>
-          <w:iCs/>
-          <w:color w:val="333333"/>
-        </w:rPr>
-        <w:t>df2 &lt;- subset(df, native.country == "United-States" )</w:t>
-      </w:r>
-    </w:p>
-    <w:p>
-      <w:pPr>
-        <w:pStyle w:val="ListParagraph"/>
-        <w:ind w:left="1440"/>
-        <w:rPr>
-          <w:rFonts w:ascii="Times New Roman" w:eastAsia="Times New Roman" w:hAnsi="Times New Roman" w:cs="Times New Roman"/>
-          <w:iCs/>
-          <w:color w:val="333333"/>
-        </w:rPr>
-      </w:pPr>
-    </w:p>
-    <w:p>
-      <w:pPr>
-        <w:pStyle w:val="ListParagraph"/>
-        <w:ind w:left="1440"/>
-        <w:rPr>
-          <w:rFonts w:ascii="Times New Roman" w:eastAsia="Times New Roman" w:hAnsi="Times New Roman" w:cs="Times New Roman"/>
-          <w:iCs/>
-          <w:color w:val="4EA72E" w:themeColor="accent6"/>
-        </w:rPr>
-      </w:pPr>
-      <w:r>
-        <w:rPr>
-          <w:rFonts w:ascii="Times New Roman" w:eastAsia="Times New Roman" w:hAnsi="Times New Roman" w:cs="Times New Roman"/>
-          <w:iCs/>
-          <w:color w:val="4EA72E" w:themeColor="accent6"/>
-        </w:rPr>
-        <w:t># Create a new binary column for income bracket</w:t>
-      </w:r>
-    </w:p>
-    <w:p>
-      <w:pPr>
-        <w:pStyle w:val="ListParagraph"/>
-        <w:ind w:left="1440"/>
-        <w:rPr>
-          <w:rFonts w:ascii="Times New Roman" w:eastAsia="Times New Roman" w:hAnsi="Times New Roman" w:cs="Times New Roman"/>
-          <w:iCs/>
-          <w:color w:val="333333"/>
-        </w:rPr>
-      </w:pPr>
-      <w:r>
-        <w:rPr>
-          <w:rFonts w:ascii="Times New Roman" w:eastAsia="Times New Roman" w:hAnsi="Times New Roman" w:cs="Times New Roman"/>
-          <w:iCs/>
-          <w:color w:val="333333"/>
-        </w:rPr>
-        <w:t>df2$income_bracket &lt;- ifelse(df2$income == "&lt;=50K", "&lt;=50K", "&gt;50K")</w:t>
-      </w:r>
-    </w:p>
-    <w:p>
-      <w:pPr>
-        <w:pStyle w:val="ListParagraph"/>
-        <w:ind w:left="1440"/>
-        <w:rPr>
-          <w:rFonts w:ascii="Times New Roman" w:eastAsia="Times New Roman" w:hAnsi="Times New Roman" w:cs="Times New Roman"/>
-          <w:iCs/>
-          <w:color w:val="333333"/>
-        </w:rPr>
-      </w:pPr>
-    </w:p>
-    <w:p>
-      <w:pPr>
-        <w:pStyle w:val="ListParagraph"/>
-        <w:ind w:left="1440"/>
-        <w:rPr>
-          <w:rFonts w:ascii="Times New Roman" w:eastAsia="Times New Roman" w:hAnsi="Times New Roman" w:cs="Times New Roman"/>
-          <w:iCs/>
-          <w:color w:val="4EA72E" w:themeColor="accent6"/>
-        </w:rPr>
-      </w:pPr>
-      <w:r>
-        <w:rPr>
-          <w:rFonts w:ascii="Times New Roman" w:eastAsia="Times New Roman" w:hAnsi="Times New Roman" w:cs="Times New Roman"/>
-          <w:iCs/>
-          <w:color w:val="4EA72E" w:themeColor="accent6"/>
-        </w:rPr>
-        <w:t># Build a contingency table: Gender vs Income bracket</w:t>
-      </w:r>
-    </w:p>
-    <w:p>
-      <w:pPr>
-        <w:pStyle w:val="ListParagraph"/>
-        <w:ind w:left="1440"/>
-        <w:rPr>
-          <w:rFonts w:ascii="Times New Roman" w:eastAsia="Times New Roman" w:hAnsi="Times New Roman" w:cs="Times New Roman"/>
-          <w:iCs/>
-          <w:color w:val="333333"/>
-        </w:rPr>
-      </w:pPr>
-      <w:r>
-        <w:rPr>
-          <w:rFonts w:ascii="Times New Roman" w:eastAsia="Times New Roman" w:hAnsi="Times New Roman" w:cs="Times New Roman"/>
-          <w:iCs/>
-          <w:color w:val="333333"/>
-        </w:rPr>
-        <w:t xml:space="preserve"> usa&lt;- table(df2$sex[df2$native.country=="United-States"], df2$income_bracket[df2$native.country=="United-States"] )</w:t>
-      </w:r>
-    </w:p>
-    <w:p>
-      <w:pPr>
-        <w:pStyle w:val="ListParagraph"/>
-        <w:ind w:left="1440"/>
-        <w:rPr>
-          <w:rFonts w:ascii="Times New Roman" w:eastAsia="Times New Roman" w:hAnsi="Times New Roman" w:cs="Times New Roman"/>
-          <w:iCs/>
-          <w:color w:val="333333"/>
-        </w:rPr>
-      </w:pPr>
-    </w:p>
-    <w:p>
-      <w:pPr>
-        <w:pStyle w:val="ListParagraph"/>
-        <w:ind w:left="1440"/>
-        <w:rPr>
-          <w:rFonts w:ascii="Times New Roman" w:eastAsia="Times New Roman" w:hAnsi="Times New Roman" w:cs="Times New Roman"/>
-          <w:iCs/>
-          <w:color w:val="4EA72E" w:themeColor="accent6"/>
-        </w:rPr>
-      </w:pPr>
-    </w:p>
-    <w:p>
-      <w:pPr>
-        <w:pStyle w:val="ListParagraph"/>
-        <w:ind w:left="1440"/>
-        <w:rPr>
-          <w:rFonts w:ascii="Times New Roman" w:eastAsia="Times New Roman" w:hAnsi="Times New Roman" w:cs="Times New Roman"/>
-          <w:iCs/>
-          <w:color w:val="4EA72E" w:themeColor="accent6"/>
-        </w:rPr>
-      </w:pPr>
-      <w:r>
-        <w:rPr>
-          <w:rFonts w:ascii="Times New Roman" w:eastAsia="Times New Roman" w:hAnsi="Times New Roman" w:cs="Times New Roman"/>
-          <w:iCs/>
-          <w:color w:val="4EA72E" w:themeColor="accent6"/>
-        </w:rPr>
-        <w:t># Chi-squared test for difference in proportions</w:t>
-      </w:r>
-    </w:p>
-    <w:p>
-      <w:pPr>
-        <w:pStyle w:val="ListParagraph"/>
-        <w:ind w:left="1440"/>
-        <w:rPr>
-          <w:rFonts w:ascii="Times New Roman" w:eastAsia="Times New Roman" w:hAnsi="Times New Roman" w:cs="Times New Roman"/>
-          <w:iCs/>
-          <w:color w:val="333333"/>
-        </w:rPr>
-      </w:pPr>
-      <w:r>
-        <w:rPr>
-          <w:rFonts w:ascii="Times New Roman" w:eastAsia="Times New Roman" w:hAnsi="Times New Roman" w:cs="Times New Roman"/>
-          <w:iCs/>
-          <w:color w:val="333333"/>
-        </w:rPr>
-        <w:t>chisq.test(usa)</w:t>
-      </w:r>
-    </w:p>
-    <w:p>
-      <w:pPr>
-        <w:pStyle w:val="ListParagraph"/>
-        <w:ind w:left="1440"/>
-        <w:rPr>
-          <w:rFonts w:ascii="Times New Roman" w:eastAsia="Times New Roman" w:hAnsi="Times New Roman" w:cs="Times New Roman"/>
-          <w:iCs/>
-          <w:color w:val="333333"/>
-        </w:rPr>
-      </w:pPr>
-    </w:p>
-    <w:p>
-      <w:pPr>
-        <w:pStyle w:val="ListParagraph"/>
-        <w:ind w:left="1440"/>
-        <w:rPr>
-          <w:rFonts w:ascii="Times New Roman" w:eastAsia="Times New Roman" w:hAnsi="Times New Roman" w:cs="Times New Roman"/>
-          <w:iCs/>
-          <w:color w:val="4EA72E" w:themeColor="accent6"/>
-        </w:rPr>
-      </w:pPr>
-      <w:r>
-        <w:rPr>
-          <w:rFonts w:ascii="Times New Roman" w:eastAsia="Times New Roman" w:hAnsi="Times New Roman" w:cs="Times New Roman"/>
-          <w:iCs/>
-          <w:color w:val="4EA72E" w:themeColor="accent6"/>
-        </w:rPr>
-        <w:t># Convert counts to percentages by column: proportion inside each income group</w:t>
-      </w:r>
-    </w:p>
-    <w:p>
-      <w:pPr>
-        <w:pStyle w:val="ListParagraph"/>
-        <w:ind w:left="1440"/>
-        <w:rPr>
-          <w:rFonts w:ascii="Times New Roman" w:eastAsia="Times New Roman" w:hAnsi="Times New Roman" w:cs="Times New Roman"/>
-          <w:iCs/>
-          <w:color w:val="333333"/>
-        </w:rPr>
-      </w:pPr>
-      <w:r>
-        <w:rPr>
-          <w:rFonts w:ascii="Times New Roman" w:eastAsia="Times New Roman" w:hAnsi="Times New Roman" w:cs="Times New Roman"/>
-          <w:iCs/>
-          <w:color w:val="333333"/>
-        </w:rPr>
-        <w:t>percentages &lt;- prop.table(usa, margin=2) * 100</w:t>
-      </w:r>
-    </w:p>
-    <w:p>
-      <w:pPr>
-        <w:pStyle w:val="ListParagraph"/>
-        <w:ind w:left="1440"/>
-        <w:rPr>
-          <w:rFonts w:ascii="Times New Roman" w:eastAsia="Times New Roman" w:hAnsi="Times New Roman" w:cs="Times New Roman"/>
-          <w:iCs/>
-          <w:color w:val="333333"/>
-        </w:rPr>
-      </w:pPr>
-    </w:p>
-    <w:p>
-      <w:pPr>
-        <w:pStyle w:val="ListParagraph"/>
-        <w:ind w:left="1440"/>
-        <w:rPr>
-          <w:rFonts w:ascii="Times New Roman" w:eastAsia="Times New Roman" w:hAnsi="Times New Roman" w:cs="Times New Roman"/>
-          <w:iCs/>
-          <w:color w:val="4EA72E" w:themeColor="accent6"/>
-        </w:rPr>
-      </w:pPr>
-      <w:r>
-        <w:rPr>
-          <w:rFonts w:ascii="Times New Roman" w:eastAsia="Times New Roman" w:hAnsi="Times New Roman" w:cs="Times New Roman"/>
-          <w:iCs/>
-          <w:color w:val="4EA72E" w:themeColor="accent6"/>
-        </w:rPr>
-        <w:t># Plot: Stacked bar chart of gender proportions inside each income group</w:t>
-      </w:r>
-    </w:p>
-    <w:p>
-      <w:pPr>
-        <w:pStyle w:val="ListParagraph"/>
-        <w:ind w:left="1440"/>
-        <w:rPr>
-          <w:rFonts w:ascii="Times New Roman" w:eastAsia="Times New Roman" w:hAnsi="Times New Roman" w:cs="Times New Roman"/>
-          <w:iCs/>
-          <w:color w:val="333333"/>
-        </w:rPr>
-      </w:pPr>
-      <w:r>
-        <w:rPr>
-          <w:rFonts w:ascii="Times New Roman" w:eastAsia="Times New Roman" w:hAnsi="Times New Roman" w:cs="Times New Roman"/>
-          <w:iCs/>
-          <w:color w:val="333333"/>
-        </w:rPr>
-        <w:t>barplot(percentages, col = c("orange", "black"), xlab = "Income Bracket", ylab = "Percentage",</w:t>
-      </w:r>
-    </w:p>
-    <w:p>
-      <w:pPr>
-        <w:pStyle w:val="ListParagraph"/>
-        <w:ind w:left="1440"/>
-        <w:rPr>
-          <w:rFonts w:ascii="Times New Roman" w:eastAsia="Times New Roman" w:hAnsi="Times New Roman" w:cs="Times New Roman"/>
-          <w:iCs/>
-          <w:color w:val="333333"/>
-        </w:rPr>
-      </w:pPr>
-      <w:r>
-        <w:rPr>
-          <w:rFonts w:ascii="Times New Roman" w:eastAsia="Times New Roman" w:hAnsi="Times New Roman" w:cs="Times New Roman"/>
-          <w:iCs/>
-          <w:color w:val="333333"/>
-        </w:rPr>
-        <w:t xml:space="preserve">        main = "Proportion of Income Brackets by Gender", ylim = c(0, 100),</w:t>
-      </w:r>
-    </w:p>
-    <w:p>
-      <w:pPr>
-        <w:pStyle w:val="ListParagraph"/>
-        <w:ind w:left="1440"/>
-        <w:rPr>
-          <w:rFonts w:ascii="Times New Roman" w:eastAsia="Times New Roman" w:hAnsi="Times New Roman" w:cs="Times New Roman"/>
-          <w:iCs/>
-          <w:color w:val="333333"/>
-        </w:rPr>
-      </w:pPr>
-      <w:r>
-        <w:rPr>
-          <w:rFonts w:ascii="Times New Roman" w:eastAsia="Times New Roman" w:hAnsi="Times New Roman" w:cs="Times New Roman"/>
-          <w:iCs/>
-          <w:color w:val="333333"/>
-        </w:rPr>
-        <w:t xml:space="preserve">        legend.text = rownames(usa), args.legend = list(x = "topright"),sub = "Within UnitedStates")</w:t>
-      </w:r>
-    </w:p>
-    <w:p>
-      <w:pPr>
-        <w:pStyle w:val="ListParagraph"/>
-        <w:ind w:left="1440"/>
-        <w:rPr>
-          <w:rFonts w:ascii="Times New Roman" w:eastAsia="Times New Roman" w:hAnsi="Times New Roman" w:cs="Times New Roman"/>
-          <w:iCs/>
-          <w:color w:val="333333"/>
-        </w:rPr>
-      </w:pPr>
-    </w:p>
-    <w:p>
-      <w:pPr>
-        <w:pStyle w:val="ListParagraph"/>
-        <w:ind w:left="1440"/>
-        <w:rPr>
-          <w:rFonts w:ascii="Times New Roman" w:eastAsia="Times New Roman" w:hAnsi="Times New Roman" w:cs="Times New Roman"/>
-          <w:iCs/>
-          <w:color w:val="4EA72E" w:themeColor="accent6"/>
-        </w:rPr>
-      </w:pPr>
-      <w:r>
-        <w:rPr>
-          <w:rFonts w:ascii="Times New Roman" w:eastAsia="Times New Roman" w:hAnsi="Times New Roman" w:cs="Times New Roman"/>
-          <w:iCs/>
-          <w:color w:val="4EA72E" w:themeColor="accent6"/>
-        </w:rPr>
-        <w:t># Optional: Also view proportions within each gender (transpose for barplot)</w:t>
-      </w:r>
-    </w:p>
-    <w:p>
-      <w:pPr>
-        <w:pStyle w:val="ListParagraph"/>
-        <w:ind w:left="1440"/>
-        <w:rPr>
-          <w:rFonts w:ascii="Times New Roman" w:eastAsia="Times New Roman" w:hAnsi="Times New Roman" w:cs="Times New Roman"/>
-          <w:iCs/>
-          <w:color w:val="333333"/>
-        </w:rPr>
-      </w:pPr>
-      <w:r>
-        <w:rPr>
-          <w:rFonts w:ascii="Times New Roman" w:eastAsia="Times New Roman" w:hAnsi="Times New Roman" w:cs="Times New Roman"/>
-          <w:iCs/>
-          <w:color w:val="333333"/>
-        </w:rPr>
-        <w:t>tpercentages &lt;- prop.table(t(usa), margin=2) * 100</w:t>
-      </w:r>
-    </w:p>
-    <w:p>
-      <w:pPr>
-        <w:pStyle w:val="ListParagraph"/>
-        <w:ind w:left="1440"/>
-        <w:rPr>
-          <w:rFonts w:ascii="Times New Roman" w:eastAsia="Times New Roman" w:hAnsi="Times New Roman" w:cs="Times New Roman"/>
-          <w:iCs/>
-          <w:color w:val="333333"/>
-        </w:rPr>
-      </w:pPr>
-      <w:r>
-        <w:rPr>
-          <w:rFonts w:ascii="Times New Roman" w:eastAsia="Times New Roman" w:hAnsi="Times New Roman" w:cs="Times New Roman"/>
-          <w:iCs/>
-          <w:color w:val="333333"/>
-        </w:rPr>
-        <w:t>barplot(tpercentages, col = c("red", "green"), xlab = "Gender", ylab = "Percentage",</w:t>
-      </w:r>
-    </w:p>
-    <w:p>
-      <w:pPr>
-        <w:pStyle w:val="ListParagraph"/>
-        <w:ind w:left="1440"/>
-        <w:rPr>
-          <w:rFonts w:ascii="Times New Roman" w:eastAsia="Times New Roman" w:hAnsi="Times New Roman" w:cs="Times New Roman"/>
-          <w:iCs/>
-          <w:color w:val="333333"/>
-        </w:rPr>
-      </w:pPr>
-      <w:r>
-        <w:rPr>
-          <w:rFonts w:ascii="Times New Roman" w:eastAsia="Times New Roman" w:hAnsi="Times New Roman" w:cs="Times New Roman"/>
-          <w:iCs/>
-          <w:color w:val="333333"/>
-        </w:rPr>
-        <w:t xml:space="preserve">        main = "Income Category Within Genders", ylim = c(0, 100),</w:t>
-      </w:r>
-    </w:p>
-    <w:p>
-      <w:pPr>
-        <w:ind w:left="1440"/>
-        <w:rPr>
-          <w:rFonts w:ascii="Times New Roman" w:eastAsia="Times New Roman" w:hAnsi="Times New Roman" w:cs="Times New Roman"/>
-          <w:iCs/>
-        </w:rPr>
-      </w:pPr>
-      <w:r>
-        <w:rPr>
-          <w:rFonts w:ascii="Times New Roman" w:eastAsia="Times New Roman" w:hAnsi="Times New Roman" w:cs="Times New Roman"/>
-          <w:iCs/>
-          <w:color w:val="333333"/>
-        </w:rPr>
-        <w:t xml:space="preserve">        legend.text = colnames(usa), args.legend = list(x = "topright"),sub = "Within UnitedStates")</w:t>
-      </w:r>
+        </w:rPr>
+      </w:pPr>
     </w:p>
     <w:p>
       <w:pPr>
@@ -11782,6 +11334,7 @@
   <w:style w:type="character" w:default="1" w:styleId="DefaultParagraphFont">
     <w:name w:val="Default Paragraph Font"/>
     <w:uiPriority w:val="1"/>
+    <w:semiHidden/>
     <w:unhideWhenUsed/>
   </w:style>
   <w:style w:type="table" w:default="1" w:styleId="TableNormal">

</xml_diff>

<commit_message>
Modified Final report after reviewing from dropin session
</commit_message>
<xml_diff>
--- a/A_74_7COM1079_Final report.docx
+++ b/A_74_7COM1079_Final report.docx
@@ -912,8 +912,6 @@
       <w:r>
         <w:rPr>
           <w:rFonts w:ascii="Times New Roman" w:eastAsia="Times New Roman" w:hAnsi="Times New Roman" w:cs="Times New Roman"/>
-          <w:b/>
-          <w:bCs/>
           <w:iCs/>
         </w:rPr>
         <w:t>output of an R script</w:t>
@@ -923,14 +921,7 @@
           <w:rFonts w:ascii="Times New Roman" w:eastAsia="Times New Roman" w:hAnsi="Times New Roman" w:cs="Times New Roman"/>
           <w:iCs/>
         </w:rPr>
-        <w:t xml:space="preserve"> (NOT a screenshot)</w:t>
-      </w:r>
-      <w:r>
-        <w:rPr>
-          <w:rFonts w:ascii="Times New Roman" w:eastAsia="Times New Roman" w:hAnsi="Times New Roman" w:cs="Times New Roman"/>
-          <w:iCs/>
-        </w:rPr>
-        <w:t xml:space="preserve"> and required supplementary graph/table (include histogram for correlation/comparison of means RQs, include contingency table for comparison of proportions RQ)</w:t>
+        <w:t xml:space="preserve"> </w:t>
       </w:r>
     </w:p>
     <w:p>
@@ -986,14 +977,7 @@
           <w:rFonts w:ascii="Times New Roman" w:eastAsia="Times New Roman" w:hAnsi="Times New Roman" w:cs="Times New Roman"/>
           <w:iCs/>
         </w:rPr>
-        <w:t xml:space="preserve"> (optional</w:t>
-      </w:r>
-      <w:r>
-        <w:rPr>
-          <w:rFonts w:ascii="Times New Roman" w:eastAsia="Times New Roman" w:hAnsi="Times New Roman" w:cs="Times New Roman"/>
-          <w:iCs/>
-        </w:rPr>
-        <w:t>)</w:t>
+        <w:t xml:space="preserve"> </w:t>
       </w:r>
     </w:p>
     <w:p>
@@ -1099,21 +1083,7 @@
           <w:rFonts w:ascii="Times New Roman" w:eastAsia="Times New Roman" w:hAnsi="Times New Roman" w:cs="Times New Roman"/>
           <w:iCs/>
         </w:rPr>
-        <w:t xml:space="preserve">The null hypothesis is rejected /not rejected </w:t>
-      </w:r>
-      <w:r>
-        <w:rPr>
-          <w:rFonts w:ascii="Times New Roman" w:eastAsia="Times New Roman" w:hAnsi="Times New Roman" w:cs="Times New Roman"/>
-          <w:iCs/>
-        </w:rPr>
-        <w:t xml:space="preserve">(select one) </w:t>
-      </w:r>
-      <w:r>
-        <w:rPr>
-          <w:rFonts w:ascii="Times New Roman" w:eastAsia="Times New Roman" w:hAnsi="Times New Roman" w:cs="Times New Roman"/>
-          <w:iCs/>
-        </w:rPr>
-        <w:t>based on the p-value</w:t>
+        <w:t>The null hypothesis is rejected /not rejected based on the p-value</w:t>
       </w:r>
       <w:r>
         <w:rPr>
@@ -1422,33 +1392,12 @@
     </w:p>
     <w:p>
       <w:pPr>
-        <w:ind w:left="720"/>
-        <w:rPr>
-          <w:rFonts w:ascii="Times New Roman" w:eastAsia="Times New Roman" w:hAnsi="Times New Roman" w:cs="Times New Roman"/>
-          <w:iCs/>
-        </w:rPr>
-      </w:pPr>
-      <w:r>
-        <w:rPr>
-          <w:rFonts w:ascii="Times New Roman" w:eastAsia="Times New Roman" w:hAnsi="Times New Roman" w:cs="Times New Roman"/>
-          <w:iCs/>
-        </w:rPr>
-        <w:t>Harvard (author</w:t>
-      </w:r>
-      <w:r>
-        <w:rPr>
-          <w:rFonts w:ascii="Times New Roman" w:eastAsia="Times New Roman" w:hAnsi="Times New Roman" w:cs="Times New Roman"/>
-          <w:iCs/>
-        </w:rPr>
-        <w:t>,</w:t>
-      </w:r>
-      <w:r>
-        <w:rPr>
-          <w:rFonts w:ascii="Times New Roman" w:eastAsia="Times New Roman" w:hAnsi="Times New Roman" w:cs="Times New Roman"/>
-          <w:iCs/>
-        </w:rPr>
-        <w:t xml:space="preserve"> date) format.</w:t>
-      </w:r>
+        <w:pStyle w:val="ListParagraph"/>
+        <w:rPr>
+          <w:rFonts w:ascii="Times New Roman" w:eastAsia="Times New Roman" w:hAnsi="Times New Roman" w:cs="Times New Roman"/>
+          <w:iCs/>
+        </w:rPr>
+      </w:pPr>
     </w:p>
     <w:p>
       <w:pPr>
@@ -1579,12 +1528,16 @@
         <w:rPr>
           <w:rFonts w:ascii="Times New Roman" w:eastAsia="Times New Roman" w:hAnsi="Times New Roman" w:cs="Times New Roman"/>
           <w:iCs/>
-        </w:rPr>
-      </w:pPr>
-      <w:r>
-        <w:rPr>
-          <w:rFonts w:ascii="Times New Roman" w:eastAsia="Times New Roman" w:hAnsi="Times New Roman" w:cs="Times New Roman"/>
-          <w:iCs/>
+          <w:sz w:val="32"/>
+          <w:szCs w:val="32"/>
+        </w:rPr>
+      </w:pPr>
+      <w:r>
+        <w:rPr>
+          <w:rFonts w:ascii="Times New Roman" w:eastAsia="Times New Roman" w:hAnsi="Times New Roman" w:cs="Times New Roman"/>
+          <w:iCs/>
+          <w:sz w:val="32"/>
+          <w:szCs w:val="32"/>
         </w:rPr>
         <w:lastRenderedPageBreak/>
         <w:t>Introduction</w:t>
@@ -1610,12 +1563,16 @@
         <w:rPr>
           <w:rFonts w:ascii="Times New Roman" w:eastAsia="Times New Roman" w:hAnsi="Times New Roman" w:cs="Times New Roman"/>
           <w:iCs/>
-        </w:rPr>
-      </w:pPr>
-      <w:r>
-        <w:rPr>
-          <w:rFonts w:ascii="Times New Roman" w:eastAsia="Times New Roman" w:hAnsi="Times New Roman" w:cs="Times New Roman"/>
-          <w:iCs/>
+          <w:sz w:val="28"/>
+          <w:szCs w:val="28"/>
+        </w:rPr>
+      </w:pPr>
+      <w:r>
+        <w:rPr>
+          <w:rFonts w:ascii="Times New Roman" w:eastAsia="Times New Roman" w:hAnsi="Times New Roman" w:cs="Times New Roman"/>
+          <w:iCs/>
+          <w:sz w:val="28"/>
+          <w:szCs w:val="28"/>
         </w:rPr>
         <w:t xml:space="preserve">Problem statement and research motivation </w:t>
       </w:r>
@@ -1625,6 +1582,8 @@
           <w:b/>
           <w:bCs/>
           <w:iCs/>
+          <w:sz w:val="28"/>
+          <w:szCs w:val="28"/>
         </w:rPr>
         <w:t>(100 words)</w:t>
       </w:r>
@@ -1756,12 +1715,16 @@
         <w:rPr>
           <w:rFonts w:ascii="Times New Roman" w:eastAsia="Times New Roman" w:hAnsi="Times New Roman" w:cs="Times New Roman"/>
           <w:iCs/>
-        </w:rPr>
-      </w:pPr>
-      <w:r>
-        <w:rPr>
-          <w:rFonts w:ascii="Times New Roman" w:eastAsia="Times New Roman" w:hAnsi="Times New Roman" w:cs="Times New Roman"/>
-          <w:iCs/>
+          <w:sz w:val="28"/>
+          <w:szCs w:val="28"/>
+        </w:rPr>
+      </w:pPr>
+      <w:r>
+        <w:rPr>
+          <w:rFonts w:ascii="Times New Roman" w:eastAsia="Times New Roman" w:hAnsi="Times New Roman" w:cs="Times New Roman"/>
+          <w:iCs/>
+          <w:sz w:val="28"/>
+          <w:szCs w:val="28"/>
         </w:rPr>
         <w:t xml:space="preserve">The data set </w:t>
       </w:r>
@@ -1770,6 +1733,8 @@
           <w:rFonts w:ascii="Times New Roman" w:eastAsia="Times New Roman" w:hAnsi="Times New Roman" w:cs="Times New Roman"/>
           <w:b/>
           <w:iCs/>
+          <w:sz w:val="28"/>
+          <w:szCs w:val="28"/>
         </w:rPr>
         <w:t>(75 words)</w:t>
       </w:r>
@@ -1831,6 +1796,8 @@
         <w:rPr>
           <w:rFonts w:ascii="Times New Roman" w:eastAsia="Times New Roman" w:hAnsi="Times New Roman" w:cs="Times New Roman"/>
           <w:iCs/>
+          <w:sz w:val="28"/>
+          <w:szCs w:val="28"/>
         </w:rPr>
         <w:t>R</w:t>
       </w:r>
@@ -1838,6 +1805,8 @@
         <w:rPr>
           <w:rFonts w:ascii="Times New Roman" w:eastAsia="Times New Roman" w:hAnsi="Times New Roman" w:cs="Times New Roman"/>
           <w:iCs/>
+          <w:sz w:val="28"/>
+          <w:szCs w:val="28"/>
         </w:rPr>
         <w:t>esearch question</w:t>
       </w:r>
@@ -1845,6 +1814,8 @@
         <w:rPr>
           <w:rFonts w:ascii="Times New Roman" w:eastAsia="Times New Roman" w:hAnsi="Times New Roman" w:cs="Times New Roman"/>
           <w:iCs/>
+          <w:sz w:val="28"/>
+          <w:szCs w:val="28"/>
         </w:rPr>
         <w:t xml:space="preserve"> </w:t>
       </w:r>
@@ -1854,6 +1825,8 @@
           <w:b/>
           <w:bCs/>
           <w:iCs/>
+          <w:sz w:val="28"/>
+          <w:szCs w:val="28"/>
         </w:rPr>
         <w:t>(50 words)</w:t>
       </w:r>
@@ -1863,6 +1836,8 @@
           <w:b/>
           <w:bCs/>
           <w:iCs/>
+          <w:sz w:val="28"/>
+          <w:szCs w:val="28"/>
         </w:rPr>
         <w:t xml:space="preserve">. </w:t>
       </w:r>
@@ -1870,6 +1845,8 @@
         <w:rPr>
           <w:rFonts w:ascii="Times New Roman" w:eastAsia="Times New Roman" w:hAnsi="Times New Roman" w:cs="Times New Roman"/>
           <w:iCs/>
+          <w:sz w:val="28"/>
+          <w:szCs w:val="28"/>
         </w:rPr>
         <w:t xml:space="preserve">State your RQ </w:t>
       </w:r>
@@ -1879,21 +1856,20 @@
           <w:b/>
           <w:bCs/>
           <w:iCs/>
-        </w:rPr>
-        <w:t>(50 words)</w:t>
-      </w:r>
-    </w:p>
-    <w:p>
-      <w:pPr>
-        <w:pStyle w:val="ListParagraph"/>
-        <w:ind w:left="1440"/>
+          <w:sz w:val="28"/>
+          <w:szCs w:val="28"/>
+        </w:rPr>
+        <w:t>(50 words</w:t>
+      </w:r>
+      <w:r>
         <w:rPr>
           <w:rFonts w:ascii="Times New Roman" w:eastAsia="Times New Roman" w:hAnsi="Times New Roman" w:cs="Times New Roman"/>
           <w:b/>
           <w:bCs/>
           <w:iCs/>
         </w:rPr>
-      </w:pPr>
+        <w:t>)</w:t>
+      </w:r>
     </w:p>
     <w:p>
       <w:pPr>
@@ -1906,31 +1882,33 @@
           <w:iCs/>
         </w:rPr>
       </w:pPr>
-      <w:r>
+    </w:p>
+    <w:p>
+      <w:pPr>
+        <w:pStyle w:val="ListParagraph"/>
+        <w:ind w:left="1440"/>
         <w:rPr>
           <w:rFonts w:ascii="Times New Roman" w:eastAsia="Times New Roman" w:hAnsi="Times New Roman" w:cs="Times New Roman"/>
           <w:b/>
           <w:bCs/>
           <w:iCs/>
         </w:rPr>
-        <w:t>RQ</w:t>
-      </w:r>
-      <w:r>
-        <w:rPr>
-          <w:rFonts w:ascii="Times New Roman" w:eastAsia="Times New Roman" w:hAnsi="Times New Roman" w:cs="Times New Roman"/>
-          <w:iCs/>
-        </w:rPr>
-        <w:t xml:space="preserve">: </w:t>
-      </w:r>
+      </w:pPr>
       <w:r>
         <w:rPr>
           <w:rFonts w:ascii="Times New Roman" w:eastAsia="Times New Roman" w:hAnsi="Times New Roman" w:cs="Times New Roman"/>
           <w:b/>
           <w:bCs/>
           <w:iCs/>
-          <w:u w:val="single"/>
-        </w:rPr>
-        <w:t>Is there a significant difference in the proportion of individuals earning less than 50K and more than 50K between males and females in the United States</w:t>
+        </w:rPr>
+        <w:t>RQ</w:t>
+      </w:r>
+      <w:r>
+        <w:rPr>
+          <w:rFonts w:ascii="Times New Roman" w:eastAsia="Times New Roman" w:hAnsi="Times New Roman" w:cs="Times New Roman"/>
+          <w:iCs/>
+        </w:rPr>
+        <w:t xml:space="preserve">: </w:t>
       </w:r>
       <w:r>
         <w:rPr>
@@ -1940,7 +1918,7 @@
           <w:iCs/>
           <w:u w:val="single"/>
         </w:rPr>
-        <w:t xml:space="preserve"> during 1994</w:t>
+        <w:t>Is there a significant difference in the proportion of individuals earning less than 50K and more than 50K between males and females in the United States</w:t>
       </w:r>
       <w:r>
         <w:rPr>
@@ -1950,7 +1928,7 @@
           <w:iCs/>
           <w:u w:val="single"/>
         </w:rPr>
-        <w:t xml:space="preserve"> ?</w:t>
+        <w:t xml:space="preserve"> during 1994</w:t>
       </w:r>
       <w:r>
         <w:rPr>
@@ -1958,8 +1936,9 @@
           <w:b/>
           <w:bCs/>
           <w:iCs/>
-        </w:rPr>
-        <w:t xml:space="preserve"> </w:t>
+          <w:u w:val="single"/>
+        </w:rPr>
+        <w:t xml:space="preserve"> ?</w:t>
       </w:r>
       <w:r>
         <w:rPr>
@@ -1968,6 +1947,15 @@
           <w:bCs/>
           <w:iCs/>
         </w:rPr>
+        <w:t xml:space="preserve"> </w:t>
+      </w:r>
+      <w:r>
+        <w:rPr>
+          <w:rFonts w:ascii="Times New Roman" w:eastAsia="Times New Roman" w:hAnsi="Times New Roman" w:cs="Times New Roman"/>
+          <w:b/>
+          <w:bCs/>
+          <w:iCs/>
+        </w:rPr>
         <w:br/>
       </w:r>
     </w:p>
@@ -1985,14 +1973,42 @@
           <w:rFonts w:ascii="Times New Roman" w:eastAsia="Times New Roman" w:hAnsi="Times New Roman" w:cs="Times New Roman"/>
           <w:iCs/>
         </w:rPr>
-        <w:t>This question aims to determine whether income distribution varies by gender when comparing the two standard income categories present in the adult income dataset</w:t>
-      </w:r>
-      <w:r>
-        <w:rPr>
-          <w:rFonts w:ascii="Times New Roman" w:eastAsia="Times New Roman" w:hAnsi="Times New Roman" w:cs="Times New Roman"/>
-          <w:iCs/>
-        </w:rPr>
-        <w:t xml:space="preserve"> during the year 1994</w:t>
+        <w:t>This question aims to determine whether income distribution</w:t>
+      </w:r>
+      <w:r>
+        <w:rPr>
+          <w:rFonts w:ascii="Times New Roman" w:eastAsia="Times New Roman" w:hAnsi="Times New Roman" w:cs="Times New Roman"/>
+          <w:iCs/>
+        </w:rPr>
+        <w:t xml:space="preserve"> </w:t>
+      </w:r>
+      <w:r>
+        <w:rPr>
+          <w:rFonts w:ascii="Times New Roman" w:eastAsia="Times New Roman" w:hAnsi="Times New Roman" w:cs="Times New Roman"/>
+          <w:iCs/>
+        </w:rPr>
+        <w:t>in United States</w:t>
+      </w:r>
+      <w:r>
+        <w:rPr>
+          <w:rFonts w:ascii="Times New Roman" w:eastAsia="Times New Roman" w:hAnsi="Times New Roman" w:cs="Times New Roman"/>
+          <w:iCs/>
+        </w:rPr>
+        <w:t xml:space="preserve"> varies by gender when comparing the two standard income categories present in the adult income dataset</w:t>
+      </w:r>
+      <w:r>
+        <w:rPr>
+          <w:rFonts w:ascii="Times New Roman" w:eastAsia="Times New Roman" w:hAnsi="Times New Roman" w:cs="Times New Roman"/>
+          <w:iCs/>
+        </w:rPr>
+        <w:t xml:space="preserve"> </w:t>
+      </w:r>
+      <w:r>
+        <w:rPr>
+          <w:rFonts w:ascii="Times New Roman" w:eastAsia="Times New Roman" w:hAnsi="Times New Roman" w:cs="Times New Roman"/>
+          <w:iCs/>
+        </w:rPr>
+        <w:t>during the year 1994</w:t>
       </w:r>
       <w:r>
         <w:rPr>
@@ -2025,12 +2041,16 @@
         <w:rPr>
           <w:rFonts w:ascii="Times New Roman" w:eastAsia="Times New Roman" w:hAnsi="Times New Roman" w:cs="Times New Roman"/>
           <w:iCs/>
-        </w:rPr>
-      </w:pPr>
-      <w:r>
-        <w:rPr>
-          <w:rFonts w:ascii="Times New Roman" w:eastAsia="Times New Roman" w:hAnsi="Times New Roman" w:cs="Times New Roman"/>
-          <w:iCs/>
+          <w:sz w:val="28"/>
+          <w:szCs w:val="28"/>
+        </w:rPr>
+      </w:pPr>
+      <w:r>
+        <w:rPr>
+          <w:rFonts w:ascii="Times New Roman" w:eastAsia="Times New Roman" w:hAnsi="Times New Roman" w:cs="Times New Roman"/>
+          <w:iCs/>
+          <w:sz w:val="28"/>
+          <w:szCs w:val="28"/>
         </w:rPr>
         <w:t xml:space="preserve">Null hypothesis and alternative hypothesis (H0/H1) </w:t>
       </w:r>
@@ -2040,6 +2060,8 @@
           <w:b/>
           <w:bCs/>
           <w:iCs/>
+          <w:sz w:val="28"/>
+          <w:szCs w:val="28"/>
         </w:rPr>
         <w:t>(100 words)</w:t>
       </w:r>
@@ -2151,7 +2173,15 @@
           <w:rFonts w:ascii="Times New Roman" w:eastAsia="Times New Roman" w:hAnsi="Times New Roman" w:cs="Times New Roman"/>
           <w:iCs/>
         </w:rPr>
-        <w:t xml:space="preserve">The distribution of the &lt;50K and &gt;50K income categories is significantly different between males and females. This means gender affects the probability of being in either of these two income categories. Previous studies using U.S. Census data have reported evident gender gaps in earnings, thus providing a rationale for testing this hypothesis </w:t>
+        <w:t xml:space="preserve">The distribution of the &lt;50K and &gt;50K income categories is significantly different between males and females. This means gender affects the probability of being in either of these two income categories. Previous studies </w:t>
+      </w:r>
+      <w:r>
+        <w:rPr>
+          <w:rFonts w:ascii="Times New Roman" w:eastAsia="Times New Roman" w:hAnsi="Times New Roman" w:cs="Times New Roman"/>
+          <w:iCs/>
+        </w:rPr>
+        <w:lastRenderedPageBreak/>
+        <w:t xml:space="preserve">using U.S. Census data have reported evident gender gaps in earnings, thus providing a rationale for testing this hypothesis </w:t>
       </w:r>
       <w:sdt>
         <w:sdtPr>
@@ -2203,20 +2233,16 @@
           </w:r>
         </w:sdtContent>
       </w:sdt>
-      <w:r>
-        <w:rPr>
-          <w:rFonts w:ascii="Times New Roman" w:eastAsia="Times New Roman" w:hAnsi="Times New Roman" w:cs="Times New Roman"/>
-          <w:iCs/>
-        </w:rPr>
-        <w:t>.</w:t>
-      </w:r>
-      <w:r>
-        <w:rPr>
-          <w:rFonts w:ascii="Times New Roman" w:eastAsia="Times New Roman" w:hAnsi="Times New Roman" w:cs="Times New Roman"/>
-          <w:iCs/>
-        </w:rPr>
-        <w:t xml:space="preserve"> </w:t>
-      </w:r>
+    </w:p>
+    <w:p>
+      <w:pPr>
+        <w:pStyle w:val="ListParagraph"/>
+        <w:ind w:left="1440"/>
+        <w:rPr>
+          <w:rFonts w:ascii="Times New Roman" w:eastAsia="Times New Roman" w:hAnsi="Times New Roman" w:cs="Times New Roman"/>
+          <w:iCs/>
+        </w:rPr>
+      </w:pPr>
     </w:p>
     <w:p>
       <w:pPr>
@@ -2228,14 +2254,17 @@
         <w:rPr>
           <w:rFonts w:ascii="Times New Roman" w:eastAsia="Times New Roman" w:hAnsi="Times New Roman" w:cs="Times New Roman"/>
           <w:iCs/>
-        </w:rPr>
-      </w:pPr>
-      <w:r>
-        <w:rPr>
-          <w:rFonts w:ascii="Times New Roman" w:eastAsia="Times New Roman" w:hAnsi="Times New Roman" w:cs="Times New Roman"/>
-          <w:iCs/>
-        </w:rPr>
-        <w:lastRenderedPageBreak/>
+          <w:sz w:val="32"/>
+          <w:szCs w:val="32"/>
+        </w:rPr>
+      </w:pPr>
+      <w:r>
+        <w:rPr>
+          <w:rFonts w:ascii="Times New Roman" w:eastAsia="Times New Roman" w:hAnsi="Times New Roman" w:cs="Times New Roman"/>
+          <w:iCs/>
+          <w:sz w:val="32"/>
+          <w:szCs w:val="32"/>
+        </w:rPr>
         <w:t>Background research</w:t>
       </w:r>
     </w:p>
@@ -2245,6 +2274,8 @@
         <w:rPr>
           <w:rFonts w:ascii="Times New Roman" w:eastAsia="Times New Roman" w:hAnsi="Times New Roman" w:cs="Times New Roman"/>
           <w:iCs/>
+          <w:sz w:val="32"/>
+          <w:szCs w:val="32"/>
         </w:rPr>
       </w:pPr>
     </w:p>
@@ -2261,19 +2292,35 @@
           <w:b/>
           <w:bCs/>
           <w:iCs/>
-        </w:rPr>
-      </w:pPr>
-      <w:r>
-        <w:rPr>
-          <w:rFonts w:ascii="Times New Roman" w:eastAsia="Times New Roman" w:hAnsi="Times New Roman" w:cs="Times New Roman"/>
-          <w:iCs/>
-        </w:rPr>
-        <w:t>Research papers (at least 3 relevant to your topic / DS)</w:t>
-      </w:r>
-      <w:r>
-        <w:rPr>
-          <w:rFonts w:ascii="Times New Roman" w:eastAsia="Times New Roman" w:hAnsi="Times New Roman" w:cs="Times New Roman"/>
-          <w:iCs/>
+          <w:sz w:val="28"/>
+          <w:szCs w:val="28"/>
+        </w:rPr>
+      </w:pPr>
+      <w:r>
+        <w:rPr>
+          <w:rFonts w:ascii="Times New Roman" w:eastAsia="Times New Roman" w:hAnsi="Times New Roman" w:cs="Times New Roman"/>
+          <w:iCs/>
+          <w:sz w:val="28"/>
+          <w:szCs w:val="28"/>
+        </w:rPr>
+        <w:t xml:space="preserve">Research </w:t>
+      </w:r>
+      <w:proofErr w:type="gramStart"/>
+      <w:r>
+        <w:rPr>
+          <w:rFonts w:ascii="Times New Roman" w:eastAsia="Times New Roman" w:hAnsi="Times New Roman" w:cs="Times New Roman"/>
+          <w:iCs/>
+          <w:sz w:val="28"/>
+          <w:szCs w:val="28"/>
+        </w:rPr>
+        <w:t xml:space="preserve">papers </w:t>
+      </w:r>
+      <w:r>
+        <w:rPr>
+          <w:rFonts w:ascii="Times New Roman" w:eastAsia="Times New Roman" w:hAnsi="Times New Roman" w:cs="Times New Roman"/>
+          <w:iCs/>
+          <w:sz w:val="28"/>
+          <w:szCs w:val="28"/>
         </w:rPr>
         <w:t xml:space="preserve"> </w:t>
       </w:r>
@@ -2283,8 +2330,22 @@
           <w:b/>
           <w:bCs/>
           <w:iCs/>
-        </w:rPr>
-        <w:t>(200 words)</w:t>
+          <w:sz w:val="28"/>
+          <w:szCs w:val="28"/>
+        </w:rPr>
+        <w:t>(</w:t>
+      </w:r>
+      <w:proofErr w:type="gramEnd"/>
+      <w:r>
+        <w:rPr>
+          <w:rFonts w:ascii="Times New Roman" w:eastAsia="Times New Roman" w:hAnsi="Times New Roman" w:cs="Times New Roman"/>
+          <w:b/>
+          <w:bCs/>
+          <w:iCs/>
+          <w:sz w:val="28"/>
+          <w:szCs w:val="28"/>
+        </w:rPr>
+        <w:t>200 words)</w:t>
       </w:r>
     </w:p>
     <w:p>
@@ -2331,7 +2392,21 @@
             <w:rStyle w:val="Hyperlink"/>
             <w:rFonts w:ascii="Times New Roman" w:hAnsi="Times New Roman" w:cs="Times New Roman"/>
           </w:rPr>
-          <w:t>The Gender Wage Gap: Extent, Trends, and Explanations</w:t>
+          <w:t>The Gender Wage Gap:</w:t>
+        </w:r>
+        <w:r>
+          <w:rPr>
+            <w:rStyle w:val="Hyperlink"/>
+            <w:rFonts w:ascii="Times New Roman" w:hAnsi="Times New Roman" w:cs="Times New Roman"/>
+          </w:rPr>
+          <w:t xml:space="preserve"> </w:t>
+        </w:r>
+        <w:r>
+          <w:rPr>
+            <w:rStyle w:val="Hyperlink"/>
+            <w:rFonts w:ascii="Times New Roman" w:hAnsi="Times New Roman" w:cs="Times New Roman"/>
+          </w:rPr>
+          <w:t>Extent, Trends, and Explanations</w:t>
         </w:r>
       </w:hyperlink>
       <w:r>
@@ -2483,7 +2558,21 @@
           <w:rStyle w:val="Hyperlink"/>
           <w:rFonts w:ascii="Times New Roman" w:hAnsi="Times New Roman" w:cs="Times New Roman"/>
         </w:rPr>
-        <w:t>Unequal depression for equal work? How the wage gap explains</w:t>
+        <w:t xml:space="preserve">Unequal depression for </w:t>
+      </w:r>
+      <w:r>
+        <w:rPr>
+          <w:rStyle w:val="Hyperlink"/>
+          <w:rFonts w:ascii="Times New Roman" w:hAnsi="Times New Roman" w:cs="Times New Roman"/>
+        </w:rPr>
+        <w:t>e</w:t>
+      </w:r>
+      <w:r>
+        <w:rPr>
+          <w:rStyle w:val="Hyperlink"/>
+          <w:rFonts w:ascii="Times New Roman" w:hAnsi="Times New Roman" w:cs="Times New Roman"/>
+        </w:rPr>
+        <w:t>qual work? How the wage gap explains</w:t>
       </w:r>
     </w:p>
     <w:p>
@@ -2629,7 +2718,35 @@
             <w:rStyle w:val="Hyperlink"/>
             <w:rFonts w:ascii="Times New Roman" w:hAnsi="Times New Roman" w:cs="Times New Roman"/>
           </w:rPr>
-          <w:t>Gender wage gap and its associated factors: An examination of traditional gender ideology, education, and occupation</w:t>
+          <w:t>Gender wage gap and its associated factors: An examination of traditional gender ideology,</w:t>
+        </w:r>
+        <w:r>
+          <w:rPr>
+            <w:rStyle w:val="Hyperlink"/>
+            <w:rFonts w:ascii="Times New Roman" w:hAnsi="Times New Roman" w:cs="Times New Roman"/>
+          </w:rPr>
+          <w:t xml:space="preserve"> </w:t>
+        </w:r>
+        <w:r>
+          <w:rPr>
+            <w:rStyle w:val="Hyperlink"/>
+            <w:rFonts w:ascii="Times New Roman" w:hAnsi="Times New Roman" w:cs="Times New Roman"/>
+          </w:rPr>
+          <w:t>ed</w:t>
+        </w:r>
+        <w:r>
+          <w:rPr>
+            <w:rStyle w:val="Hyperlink"/>
+            <w:rFonts w:ascii="Times New Roman" w:hAnsi="Times New Roman" w:cs="Times New Roman"/>
+          </w:rPr>
+          <w:t>u</w:t>
+        </w:r>
+        <w:r>
+          <w:rPr>
+            <w:rStyle w:val="Hyperlink"/>
+            <w:rFonts w:ascii="Times New Roman" w:hAnsi="Times New Roman" w:cs="Times New Roman"/>
+          </w:rPr>
+          <w:t>cation, and occupation</w:t>
         </w:r>
       </w:hyperlink>
       <w:r>
@@ -2743,12 +2860,16 @@
         <w:rPr>
           <w:rFonts w:ascii="Times New Roman" w:eastAsia="Times New Roman" w:hAnsi="Times New Roman" w:cs="Times New Roman"/>
           <w:iCs/>
-        </w:rPr>
-      </w:pPr>
-      <w:r>
-        <w:rPr>
-          <w:rFonts w:ascii="Times New Roman" w:eastAsia="Times New Roman" w:hAnsi="Times New Roman" w:cs="Times New Roman"/>
-          <w:iCs/>
+          <w:sz w:val="28"/>
+          <w:szCs w:val="28"/>
+        </w:rPr>
+      </w:pPr>
+      <w:r>
+        <w:rPr>
+          <w:rFonts w:ascii="Times New Roman" w:eastAsia="Times New Roman" w:hAnsi="Times New Roman" w:cs="Times New Roman"/>
+          <w:iCs/>
+          <w:sz w:val="28"/>
+          <w:szCs w:val="28"/>
         </w:rPr>
         <w:t>Why RQ is of interest (research gap and future directions according to the literature)</w:t>
       </w:r>
@@ -2756,6 +2877,8 @@
         <w:rPr>
           <w:rFonts w:ascii="Times New Roman" w:eastAsia="Times New Roman" w:hAnsi="Times New Roman" w:cs="Times New Roman"/>
           <w:iCs/>
+          <w:sz w:val="28"/>
+          <w:szCs w:val="28"/>
         </w:rPr>
         <w:t xml:space="preserve"> </w:t>
       </w:r>
@@ -2765,6 +2888,8 @@
           <w:b/>
           <w:bCs/>
           <w:iCs/>
+          <w:sz w:val="28"/>
+          <w:szCs w:val="28"/>
         </w:rPr>
         <w:t>(100 word</w:t>
       </w:r>
@@ -2772,6 +2897,8 @@
         <w:rPr>
           <w:rFonts w:ascii="Times New Roman" w:eastAsia="Times New Roman" w:hAnsi="Times New Roman" w:cs="Times New Roman"/>
           <w:iCs/>
+          <w:sz w:val="28"/>
+          <w:szCs w:val="28"/>
         </w:rPr>
         <w:t>s)</w:t>
       </w:r>
@@ -2830,49 +2957,6 @@
           <w:iCs/>
         </w:rPr>
       </w:pPr>
-    </w:p>
-    <w:p>
-      <w:pPr>
-        <w:ind w:left="1440"/>
-        <w:rPr>
-          <w:rFonts w:ascii="Times New Roman" w:eastAsia="Times New Roman" w:hAnsi="Times New Roman" w:cs="Times New Roman"/>
-          <w:iCs/>
-        </w:rPr>
-      </w:pPr>
-    </w:p>
-    <w:p>
-      <w:pPr>
-        <w:ind w:left="1440"/>
-        <w:rPr>
-          <w:rFonts w:ascii="Times New Roman" w:eastAsia="Times New Roman" w:hAnsi="Times New Roman" w:cs="Times New Roman"/>
-          <w:iCs/>
-        </w:rPr>
-      </w:pPr>
-    </w:p>
-    <w:p>
-      <w:pPr>
-        <w:ind w:left="1440"/>
-        <w:rPr>
-          <w:rFonts w:ascii="Times New Roman" w:eastAsia="Times New Roman" w:hAnsi="Times New Roman" w:cs="Times New Roman"/>
-          <w:iCs/>
-        </w:rPr>
-      </w:pPr>
-    </w:p>
-    <w:p>
-      <w:pPr>
-        <w:ind w:left="1440"/>
-        <w:rPr>
-          <w:rFonts w:ascii="Times New Roman" w:eastAsia="Times New Roman" w:hAnsi="Times New Roman" w:cs="Times New Roman"/>
-          <w:iCs/>
-        </w:rPr>
-      </w:pPr>
-      <w:r>
-        <w:rPr>
-          <w:rFonts w:ascii="Times New Roman" w:eastAsia="Times New Roman" w:hAnsi="Times New Roman" w:cs="Times New Roman"/>
-          <w:iCs/>
-        </w:rPr>
-        <w:t xml:space="preserve"> </w:t>
-      </w:r>
     </w:p>
     <w:p>
       <w:pPr>
@@ -2884,12 +2968,16 @@
         <w:rPr>
           <w:rFonts w:ascii="Times New Roman" w:eastAsia="Times New Roman" w:hAnsi="Times New Roman" w:cs="Times New Roman"/>
           <w:iCs/>
-        </w:rPr>
-      </w:pPr>
-      <w:r>
-        <w:rPr>
-          <w:rFonts w:ascii="Times New Roman" w:eastAsia="Times New Roman" w:hAnsi="Times New Roman" w:cs="Times New Roman"/>
-          <w:iCs/>
+          <w:sz w:val="32"/>
+          <w:szCs w:val="32"/>
+        </w:rPr>
+      </w:pPr>
+      <w:r>
+        <w:rPr>
+          <w:rFonts w:ascii="Times New Roman" w:eastAsia="Times New Roman" w:hAnsi="Times New Roman" w:cs="Times New Roman"/>
+          <w:iCs/>
+          <w:sz w:val="32"/>
+          <w:szCs w:val="32"/>
         </w:rPr>
         <w:lastRenderedPageBreak/>
         <w:t>Visualisation</w:t>
@@ -2915,12 +3003,16 @@
         <w:rPr>
           <w:rFonts w:ascii="Times New Roman" w:eastAsia="Times New Roman" w:hAnsi="Times New Roman" w:cs="Times New Roman"/>
           <w:iCs/>
-        </w:rPr>
-      </w:pPr>
-      <w:r>
-        <w:rPr>
-          <w:rFonts w:ascii="Times New Roman" w:eastAsia="Times New Roman" w:hAnsi="Times New Roman" w:cs="Times New Roman"/>
-          <w:iCs/>
+          <w:sz w:val="28"/>
+          <w:szCs w:val="28"/>
+        </w:rPr>
+      </w:pPr>
+      <w:r>
+        <w:rPr>
+          <w:rFonts w:ascii="Times New Roman" w:eastAsia="Times New Roman" w:hAnsi="Times New Roman" w:cs="Times New Roman"/>
+          <w:iCs/>
+          <w:sz w:val="28"/>
+          <w:szCs w:val="28"/>
         </w:rPr>
         <w:t xml:space="preserve">Appropriate </w:t>
       </w:r>
@@ -2928,6 +3020,8 @@
         <w:rPr>
           <w:rFonts w:ascii="Times New Roman" w:eastAsia="Times New Roman" w:hAnsi="Times New Roman" w:cs="Times New Roman"/>
           <w:iCs/>
+          <w:sz w:val="28"/>
+          <w:szCs w:val="28"/>
         </w:rPr>
         <w:t>graphs</w:t>
       </w:r>
@@ -2935,15 +3029,19 @@
         <w:rPr>
           <w:rFonts w:ascii="Times New Roman" w:eastAsia="Times New Roman" w:hAnsi="Times New Roman" w:cs="Times New Roman"/>
           <w:iCs/>
-        </w:rPr>
-        <w:t xml:space="preserve"> for the RQ output of an R script (NOT a screenshot)</w:t>
-      </w:r>
-      <w:r>
-        <w:rPr>
-          <w:rFonts w:ascii="Times New Roman" w:eastAsia="Times New Roman" w:hAnsi="Times New Roman" w:cs="Times New Roman"/>
-          <w:iCs/>
-        </w:rPr>
-        <w:t xml:space="preserve"> (</w:t>
+          <w:sz w:val="28"/>
+          <w:szCs w:val="28"/>
+        </w:rPr>
+        <w:t xml:space="preserve"> for the RQ output of an R script </w:t>
+      </w:r>
+      <w:r>
+        <w:rPr>
+          <w:rFonts w:ascii="Times New Roman" w:eastAsia="Times New Roman" w:hAnsi="Times New Roman" w:cs="Times New Roman"/>
+          <w:iCs/>
+          <w:sz w:val="28"/>
+          <w:szCs w:val="28"/>
+        </w:rPr>
+        <w:t>(</w:t>
       </w:r>
       <w:r>
         <w:rPr>
@@ -2951,6 +3049,8 @@
           <w:b/>
           <w:bCs/>
           <w:iCs/>
+          <w:sz w:val="28"/>
+          <w:szCs w:val="28"/>
         </w:rPr>
         <w:t>50 words)</w:t>
       </w:r>
@@ -2958,6 +3058,8 @@
         <w:rPr>
           <w:rFonts w:ascii="Times New Roman" w:eastAsia="Times New Roman" w:hAnsi="Times New Roman" w:cs="Times New Roman"/>
           <w:iCs/>
+          <w:sz w:val="28"/>
+          <w:szCs w:val="28"/>
         </w:rPr>
         <w:t xml:space="preserve"> </w:t>
       </w:r>
@@ -2985,28 +3087,44 @@
           <w:rFonts w:ascii="Times New Roman" w:eastAsia="Times New Roman" w:hAnsi="Times New Roman" w:cs="Times New Roman"/>
           <w:iCs/>
         </w:rPr>
-        <w:t>U</w:t>
-      </w:r>
-      <w:r>
-        <w:rPr>
-          <w:rFonts w:ascii="Times New Roman" w:eastAsia="Times New Roman" w:hAnsi="Times New Roman" w:cs="Times New Roman"/>
-          <w:iCs/>
-        </w:rPr>
-        <w:t>nited States</w:t>
-      </w:r>
-      <w:r>
-        <w:rPr>
-          <w:rFonts w:ascii="Times New Roman" w:eastAsia="Times New Roman" w:hAnsi="Times New Roman" w:cs="Times New Roman"/>
-          <w:iCs/>
-        </w:rPr>
-        <w:t>: Proportion of Gender within Income Brackets</w:t>
-      </w:r>
-      <w:r>
-        <w:rPr>
-          <w:rFonts w:ascii="Times New Roman" w:eastAsia="Times New Roman" w:hAnsi="Times New Roman" w:cs="Times New Roman"/>
-          <w:iCs/>
-        </w:rPr>
-        <w:t xml:space="preserve"> : </w:t>
+        <w:t>Fig 1. United</w:t>
+      </w:r>
+      <w:r>
+        <w:rPr>
+          <w:rFonts w:ascii="Times New Roman" w:eastAsia="Times New Roman" w:hAnsi="Times New Roman" w:cs="Times New Roman"/>
+          <w:iCs/>
+        </w:rPr>
+        <w:t xml:space="preserve"> States</w:t>
+      </w:r>
+      <w:r>
+        <w:rPr>
+          <w:rFonts w:ascii="Times New Roman" w:eastAsia="Times New Roman" w:hAnsi="Times New Roman" w:cs="Times New Roman"/>
+          <w:iCs/>
+        </w:rPr>
+        <w:t xml:space="preserve">: Proportion of Gender within Income </w:t>
+      </w:r>
+      <w:proofErr w:type="gramStart"/>
+      <w:r>
+        <w:rPr>
+          <w:rFonts w:ascii="Times New Roman" w:eastAsia="Times New Roman" w:hAnsi="Times New Roman" w:cs="Times New Roman"/>
+          <w:iCs/>
+        </w:rPr>
+        <w:t>Brackets</w:t>
+      </w:r>
+      <w:r>
+        <w:rPr>
+          <w:rFonts w:ascii="Times New Roman" w:eastAsia="Times New Roman" w:hAnsi="Times New Roman" w:cs="Times New Roman"/>
+          <w:iCs/>
+        </w:rPr>
+        <w:t xml:space="preserve"> :</w:t>
+      </w:r>
+      <w:proofErr w:type="gramEnd"/>
+      <w:r>
+        <w:rPr>
+          <w:rFonts w:ascii="Times New Roman" w:eastAsia="Times New Roman" w:hAnsi="Times New Roman" w:cs="Times New Roman"/>
+          <w:iCs/>
+        </w:rPr>
+        <w:t xml:space="preserve"> </w:t>
       </w:r>
     </w:p>
     <w:p>
@@ -3098,28 +3216,44 @@
           <w:rFonts w:ascii="Times New Roman" w:eastAsia="Times New Roman" w:hAnsi="Times New Roman" w:cs="Times New Roman"/>
           <w:iCs/>
         </w:rPr>
-        <w:t>U</w:t>
-      </w:r>
-      <w:r>
-        <w:rPr>
-          <w:rFonts w:ascii="Times New Roman" w:eastAsia="Times New Roman" w:hAnsi="Times New Roman" w:cs="Times New Roman"/>
-          <w:iCs/>
-        </w:rPr>
-        <w:t>nited States</w:t>
-      </w:r>
-      <w:r>
-        <w:rPr>
-          <w:rFonts w:ascii="Times New Roman" w:eastAsia="Times New Roman" w:hAnsi="Times New Roman" w:cs="Times New Roman"/>
-          <w:iCs/>
-        </w:rPr>
-        <w:t>: Income category Distribution within Genders</w:t>
-      </w:r>
-      <w:r>
-        <w:rPr>
-          <w:rFonts w:ascii="Times New Roman" w:eastAsia="Times New Roman" w:hAnsi="Times New Roman" w:cs="Times New Roman"/>
-          <w:iCs/>
-        </w:rPr>
-        <w:t xml:space="preserve"> : </w:t>
+        <w:t>Fig 2. United</w:t>
+      </w:r>
+      <w:r>
+        <w:rPr>
+          <w:rFonts w:ascii="Times New Roman" w:eastAsia="Times New Roman" w:hAnsi="Times New Roman" w:cs="Times New Roman"/>
+          <w:iCs/>
+        </w:rPr>
+        <w:t xml:space="preserve"> States</w:t>
+      </w:r>
+      <w:r>
+        <w:rPr>
+          <w:rFonts w:ascii="Times New Roman" w:eastAsia="Times New Roman" w:hAnsi="Times New Roman" w:cs="Times New Roman"/>
+          <w:iCs/>
+        </w:rPr>
+        <w:t xml:space="preserve">: Income category Distribution within </w:t>
+      </w:r>
+      <w:proofErr w:type="gramStart"/>
+      <w:r>
+        <w:rPr>
+          <w:rFonts w:ascii="Times New Roman" w:eastAsia="Times New Roman" w:hAnsi="Times New Roman" w:cs="Times New Roman"/>
+          <w:iCs/>
+        </w:rPr>
+        <w:t>Genders</w:t>
+      </w:r>
+      <w:r>
+        <w:rPr>
+          <w:rFonts w:ascii="Times New Roman" w:eastAsia="Times New Roman" w:hAnsi="Times New Roman" w:cs="Times New Roman"/>
+          <w:iCs/>
+        </w:rPr>
+        <w:t xml:space="preserve"> :</w:t>
+      </w:r>
+      <w:proofErr w:type="gramEnd"/>
+      <w:r>
+        <w:rPr>
+          <w:rFonts w:ascii="Times New Roman" w:eastAsia="Times New Roman" w:hAnsi="Times New Roman" w:cs="Times New Roman"/>
+          <w:iCs/>
+        </w:rPr>
+        <w:t xml:space="preserve"> </w:t>
       </w:r>
     </w:p>
     <w:p>
@@ -3567,8 +3701,7 @@
     <w:p>
       <w:pPr>
         <w:rPr>
-          <w:rFonts w:ascii="Times New Roman" w:eastAsia="Times New Roman" w:hAnsi="Times New Roman" w:cs="Times New Roman"/>
-          <w:iCs/>
+          <w:rFonts w:ascii="Times New Roman" w:hAnsi="Times New Roman" w:cs="Times New Roman"/>
         </w:rPr>
       </w:pPr>
       <w:r>
@@ -3585,19 +3718,6 @@
         </w:rPr>
         <w:tab/>
       </w:r>
-    </w:p>
-    <w:p>
-      <w:pPr>
-        <w:pStyle w:val="ListParagraph"/>
-        <w:tabs>
-          <w:tab w:val="left" w:pos="1440"/>
-        </w:tabs>
-        <w:spacing w:line="276" w:lineRule="auto"/>
-        <w:ind w:left="1440" w:right="121"/>
-        <w:rPr>
-          <w:rFonts w:ascii="Times New Roman" w:hAnsi="Times New Roman" w:cs="Times New Roman"/>
-        </w:rPr>
-      </w:pPr>
       <w:r>
         <w:rPr>
           <w:rFonts w:ascii="Times New Roman" w:hAnsi="Times New Roman" w:cs="Times New Roman"/>
@@ -3648,10 +3768,20 @@
     <w:p>
       <w:pPr>
         <w:pStyle w:val="ListParagraph"/>
-        <w:numPr>
-          <w:ilvl w:val="0"/>
-          <w:numId w:val="39"/>
-        </w:numPr>
+        <w:tabs>
+          <w:tab w:val="left" w:pos="1440"/>
+        </w:tabs>
+        <w:spacing w:line="276" w:lineRule="auto"/>
+        <w:ind w:left="1440" w:right="121"/>
+        <w:jc w:val="both"/>
+        <w:rPr>
+          <w:rFonts w:ascii="Times New Roman" w:hAnsi="Times New Roman" w:cs="Times New Roman"/>
+        </w:rPr>
+      </w:pPr>
+    </w:p>
+    <w:p>
+      <w:pPr>
+        <w:ind w:left="1440"/>
         <w:rPr>
           <w:rFonts w:ascii="Times New Roman" w:eastAsia="Times New Roman" w:hAnsi="Times New Roman" w:cs="Times New Roman"/>
           <w:iCs/>
@@ -3684,12 +3814,16 @@
         <w:rPr>
           <w:rFonts w:ascii="Times New Roman" w:eastAsia="Times New Roman" w:hAnsi="Times New Roman" w:cs="Times New Roman"/>
           <w:iCs/>
-        </w:rPr>
-      </w:pPr>
-      <w:r>
-        <w:rPr>
-          <w:rFonts w:ascii="Times New Roman" w:eastAsia="Times New Roman" w:hAnsi="Times New Roman" w:cs="Times New Roman"/>
-          <w:iCs/>
+          <w:sz w:val="28"/>
+          <w:szCs w:val="28"/>
+        </w:rPr>
+      </w:pPr>
+      <w:r>
+        <w:rPr>
+          <w:rFonts w:ascii="Times New Roman" w:eastAsia="Times New Roman" w:hAnsi="Times New Roman" w:cs="Times New Roman"/>
+          <w:iCs/>
+          <w:sz w:val="28"/>
+          <w:szCs w:val="28"/>
         </w:rPr>
         <w:t>Additional information relating to understanding the data (optional)</w:t>
       </w:r>
@@ -3697,6 +3831,8 @@
         <w:rPr>
           <w:rFonts w:ascii="Times New Roman" w:eastAsia="Times New Roman" w:hAnsi="Times New Roman" w:cs="Times New Roman"/>
           <w:iCs/>
+          <w:sz w:val="28"/>
+          <w:szCs w:val="28"/>
         </w:rPr>
         <w:t xml:space="preserve"> (</w:t>
       </w:r>
@@ -3706,6 +3842,8 @@
           <w:b/>
           <w:bCs/>
           <w:iCs/>
+          <w:sz w:val="28"/>
+          <w:szCs w:val="28"/>
         </w:rPr>
         <w:t>50 words)</w:t>
       </w:r>
@@ -3713,6 +3851,8 @@
         <w:rPr>
           <w:rFonts w:ascii="Times New Roman" w:eastAsia="Times New Roman" w:hAnsi="Times New Roman" w:cs="Times New Roman"/>
           <w:iCs/>
+          <w:sz w:val="28"/>
+          <w:szCs w:val="28"/>
         </w:rPr>
         <w:t xml:space="preserve"> </w:t>
       </w:r>
@@ -3762,12 +3902,16 @@
         <w:rPr>
           <w:rFonts w:ascii="Times New Roman" w:eastAsia="Times New Roman" w:hAnsi="Times New Roman" w:cs="Times New Roman"/>
           <w:iCs/>
-        </w:rPr>
-      </w:pPr>
-      <w:r>
-        <w:rPr>
-          <w:rFonts w:ascii="Times New Roman" w:eastAsia="Times New Roman" w:hAnsi="Times New Roman" w:cs="Times New Roman"/>
-          <w:iCs/>
+          <w:sz w:val="28"/>
+          <w:szCs w:val="28"/>
+        </w:rPr>
+      </w:pPr>
+      <w:r>
+        <w:rPr>
+          <w:rFonts w:ascii="Times New Roman" w:eastAsia="Times New Roman" w:hAnsi="Times New Roman" w:cs="Times New Roman"/>
+          <w:iCs/>
+          <w:sz w:val="28"/>
+          <w:szCs w:val="28"/>
         </w:rPr>
         <w:t>Useful information for the data understanding</w:t>
       </w:r>
@@ -3775,6 +3919,8 @@
         <w:rPr>
           <w:rFonts w:ascii="Times New Roman" w:eastAsia="Times New Roman" w:hAnsi="Times New Roman" w:cs="Times New Roman"/>
           <w:iCs/>
+          <w:sz w:val="28"/>
+          <w:szCs w:val="28"/>
         </w:rPr>
         <w:t xml:space="preserve"> (</w:t>
       </w:r>
@@ -3784,6 +3930,8 @@
           <w:b/>
           <w:bCs/>
           <w:iCs/>
+          <w:sz w:val="28"/>
+          <w:szCs w:val="28"/>
         </w:rPr>
         <w:t>50 words)</w:t>
       </w:r>
@@ -3791,6 +3939,8 @@
         <w:rPr>
           <w:rFonts w:ascii="Times New Roman" w:eastAsia="Times New Roman" w:hAnsi="Times New Roman" w:cs="Times New Roman"/>
           <w:iCs/>
+          <w:sz w:val="28"/>
+          <w:szCs w:val="28"/>
         </w:rPr>
         <w:t xml:space="preserve"> </w:t>
       </w:r>
@@ -3840,26 +3990,25 @@
         <w:rPr>
           <w:rFonts w:ascii="Times New Roman" w:eastAsia="Times New Roman" w:hAnsi="Times New Roman" w:cs="Times New Roman"/>
           <w:iCs/>
-        </w:rPr>
-      </w:pPr>
-      <w:r>
-        <w:rPr>
-          <w:rFonts w:ascii="Times New Roman" w:eastAsia="Times New Roman" w:hAnsi="Times New Roman" w:cs="Times New Roman"/>
-          <w:iCs/>
-        </w:rPr>
-        <w:t>Analysis</w:t>
-      </w:r>
-      <w:r>
-        <w:rPr>
-          <w:rFonts w:ascii="Times New Roman" w:eastAsia="Times New Roman" w:hAnsi="Times New Roman" w:cs="Times New Roman"/>
-          <w:iCs/>
-        </w:rPr>
-        <w:t>:</w:t>
-      </w:r>
-      <w:r>
-        <w:rPr>
-          <w:rFonts w:ascii="Times New Roman" w:eastAsia="Times New Roman" w:hAnsi="Times New Roman" w:cs="Times New Roman"/>
-          <w:iCs/>
+          <w:sz w:val="32"/>
+          <w:szCs w:val="32"/>
+        </w:rPr>
+      </w:pPr>
+      <w:r>
+        <w:rPr>
+          <w:rFonts w:ascii="Times New Roman" w:eastAsia="Times New Roman" w:hAnsi="Times New Roman" w:cs="Times New Roman"/>
+          <w:iCs/>
+          <w:sz w:val="32"/>
+          <w:szCs w:val="32"/>
+        </w:rPr>
+        <w:t>Analysis:</w:t>
+      </w:r>
+      <w:r>
+        <w:rPr>
+          <w:rFonts w:ascii="Times New Roman" w:eastAsia="Times New Roman" w:hAnsi="Times New Roman" w:cs="Times New Roman"/>
+          <w:iCs/>
+          <w:sz w:val="32"/>
+          <w:szCs w:val="32"/>
         </w:rPr>
         <w:t xml:space="preserve"> </w:t>
       </w:r>
@@ -3884,12 +4033,16 @@
         <w:rPr>
           <w:rFonts w:ascii="Times New Roman" w:eastAsia="Times New Roman" w:hAnsi="Times New Roman" w:cs="Times New Roman"/>
           <w:iCs/>
-        </w:rPr>
-      </w:pPr>
-      <w:r>
-        <w:rPr>
-          <w:rFonts w:ascii="Times New Roman" w:eastAsia="Times New Roman" w:hAnsi="Times New Roman" w:cs="Times New Roman"/>
-          <w:iCs/>
+          <w:sz w:val="28"/>
+          <w:szCs w:val="28"/>
+        </w:rPr>
+      </w:pPr>
+      <w:r>
+        <w:rPr>
+          <w:rFonts w:ascii="Times New Roman" w:eastAsia="Times New Roman" w:hAnsi="Times New Roman" w:cs="Times New Roman"/>
+          <w:iCs/>
+          <w:sz w:val="28"/>
+          <w:szCs w:val="28"/>
         </w:rPr>
         <w:t>Statistical test used to test the hypotheses and output</w:t>
       </w:r>
@@ -3897,6 +4050,8 @@
         <w:rPr>
           <w:rFonts w:ascii="Times New Roman" w:eastAsia="Times New Roman" w:hAnsi="Times New Roman" w:cs="Times New Roman"/>
           <w:iCs/>
+          <w:sz w:val="28"/>
+          <w:szCs w:val="28"/>
         </w:rPr>
         <w:t xml:space="preserve"> (</w:t>
       </w:r>
@@ -3906,6 +4061,8 @@
           <w:b/>
           <w:bCs/>
           <w:iCs/>
+          <w:sz w:val="28"/>
+          <w:szCs w:val="28"/>
         </w:rPr>
         <w:t>75 words)</w:t>
       </w:r>
@@ -3913,6 +4070,8 @@
         <w:rPr>
           <w:rFonts w:ascii="Times New Roman" w:eastAsia="Times New Roman" w:hAnsi="Times New Roman" w:cs="Times New Roman"/>
           <w:iCs/>
+          <w:sz w:val="28"/>
+          <w:szCs w:val="28"/>
         </w:rPr>
         <w:t xml:space="preserve"> </w:t>
       </w:r>
@@ -4003,20 +4162,25 @@
         <w:rPr>
           <w:rFonts w:ascii="Times New Roman" w:eastAsia="Times New Roman" w:hAnsi="Times New Roman" w:cs="Times New Roman"/>
           <w:iCs/>
-        </w:rPr>
-      </w:pPr>
-      <w:r>
-        <w:rPr>
-          <w:rFonts w:ascii="Times New Roman" w:eastAsia="Times New Roman" w:hAnsi="Times New Roman" w:cs="Times New Roman"/>
-          <w:iCs/>
-        </w:rPr>
-        <w:lastRenderedPageBreak/>
+          <w:sz w:val="28"/>
+          <w:szCs w:val="28"/>
+        </w:rPr>
+      </w:pPr>
+      <w:r>
+        <w:rPr>
+          <w:rFonts w:ascii="Times New Roman" w:eastAsia="Times New Roman" w:hAnsi="Times New Roman" w:cs="Times New Roman"/>
+          <w:iCs/>
+          <w:sz w:val="28"/>
+          <w:szCs w:val="28"/>
+        </w:rPr>
         <w:t>The null hypothesis is rejected /not rejected based on the p-value</w:t>
       </w:r>
       <w:r>
         <w:rPr>
           <w:rFonts w:ascii="Times New Roman" w:eastAsia="Times New Roman" w:hAnsi="Times New Roman" w:cs="Times New Roman"/>
           <w:iCs/>
+          <w:sz w:val="28"/>
+          <w:szCs w:val="28"/>
         </w:rPr>
         <w:t xml:space="preserve"> (</w:t>
       </w:r>
@@ -4026,6 +4190,8 @@
           <w:b/>
           <w:bCs/>
           <w:iCs/>
+          <w:sz w:val="28"/>
+          <w:szCs w:val="28"/>
         </w:rPr>
         <w:t>10</w:t>
       </w:r>
@@ -4035,6 +4201,8 @@
           <w:b/>
           <w:bCs/>
           <w:iCs/>
+          <w:sz w:val="28"/>
+          <w:szCs w:val="28"/>
         </w:rPr>
         <w:t>0 words)</w:t>
       </w:r>
@@ -4042,6 +4210,8 @@
         <w:rPr>
           <w:rFonts w:ascii="Times New Roman" w:eastAsia="Times New Roman" w:hAnsi="Times New Roman" w:cs="Times New Roman"/>
           <w:iCs/>
+          <w:sz w:val="28"/>
+          <w:szCs w:val="28"/>
         </w:rPr>
         <w:t xml:space="preserve"> </w:t>
       </w:r>
@@ -4125,12 +4295,16 @@
         <w:rPr>
           <w:rFonts w:ascii="Times New Roman" w:eastAsia="Times New Roman" w:hAnsi="Times New Roman" w:cs="Times New Roman"/>
           <w:iCs/>
-        </w:rPr>
-      </w:pPr>
-      <w:r>
-        <w:rPr>
-          <w:rFonts w:ascii="Times New Roman" w:eastAsia="Times New Roman" w:hAnsi="Times New Roman" w:cs="Times New Roman"/>
-          <w:iCs/>
+          <w:sz w:val="32"/>
+          <w:szCs w:val="32"/>
+        </w:rPr>
+      </w:pPr>
+      <w:r>
+        <w:rPr>
+          <w:rFonts w:ascii="Times New Roman" w:eastAsia="Times New Roman" w:hAnsi="Times New Roman" w:cs="Times New Roman"/>
+          <w:iCs/>
+          <w:sz w:val="32"/>
+          <w:szCs w:val="32"/>
         </w:rPr>
         <w:t>Evaluation – group’s experience at 7COM1079</w:t>
       </w:r>
@@ -4155,12 +4329,16 @@
         <w:rPr>
           <w:rFonts w:ascii="Times New Roman" w:eastAsia="Times New Roman" w:hAnsi="Times New Roman" w:cs="Times New Roman"/>
           <w:iCs/>
-        </w:rPr>
-      </w:pPr>
-      <w:r>
-        <w:rPr>
-          <w:rFonts w:ascii="Times New Roman" w:eastAsia="Times New Roman" w:hAnsi="Times New Roman" w:cs="Times New Roman"/>
-          <w:iCs/>
+          <w:sz w:val="28"/>
+          <w:szCs w:val="28"/>
+        </w:rPr>
+      </w:pPr>
+      <w:r>
+        <w:rPr>
+          <w:rFonts w:ascii="Times New Roman" w:eastAsia="Times New Roman" w:hAnsi="Times New Roman" w:cs="Times New Roman"/>
+          <w:iCs/>
+          <w:sz w:val="28"/>
+          <w:szCs w:val="28"/>
         </w:rPr>
         <w:t>What went well</w:t>
       </w:r>
@@ -4168,6 +4346,8 @@
         <w:rPr>
           <w:rFonts w:ascii="Times New Roman" w:eastAsia="Times New Roman" w:hAnsi="Times New Roman" w:cs="Times New Roman"/>
           <w:iCs/>
+          <w:sz w:val="28"/>
+          <w:szCs w:val="28"/>
         </w:rPr>
         <w:t xml:space="preserve"> </w:t>
       </w:r>
@@ -4177,6 +4357,8 @@
           <w:b/>
           <w:bCs/>
           <w:iCs/>
+          <w:sz w:val="28"/>
+          <w:szCs w:val="28"/>
         </w:rPr>
         <w:t>(75 words)</w:t>
       </w:r>
@@ -4239,12 +4421,16 @@
         <w:rPr>
           <w:rFonts w:ascii="Times New Roman" w:eastAsia="Times New Roman" w:hAnsi="Times New Roman" w:cs="Times New Roman"/>
           <w:iCs/>
-        </w:rPr>
-      </w:pPr>
-      <w:r>
-        <w:rPr>
-          <w:rFonts w:ascii="Times New Roman" w:eastAsia="Times New Roman" w:hAnsi="Times New Roman" w:cs="Times New Roman"/>
-          <w:iCs/>
+          <w:sz w:val="28"/>
+          <w:szCs w:val="28"/>
+        </w:rPr>
+      </w:pPr>
+      <w:r>
+        <w:rPr>
+          <w:rFonts w:ascii="Times New Roman" w:eastAsia="Times New Roman" w:hAnsi="Times New Roman" w:cs="Times New Roman"/>
+          <w:iCs/>
+          <w:sz w:val="28"/>
+          <w:szCs w:val="28"/>
         </w:rPr>
         <w:t>Points for improvement</w:t>
       </w:r>
@@ -4252,6 +4438,8 @@
         <w:rPr>
           <w:rFonts w:ascii="Times New Roman" w:eastAsia="Times New Roman" w:hAnsi="Times New Roman" w:cs="Times New Roman"/>
           <w:iCs/>
+          <w:sz w:val="28"/>
+          <w:szCs w:val="28"/>
         </w:rPr>
         <w:t xml:space="preserve"> </w:t>
       </w:r>
@@ -4261,6 +4449,8 @@
           <w:b/>
           <w:bCs/>
           <w:iCs/>
+          <w:sz w:val="28"/>
+          <w:szCs w:val="28"/>
         </w:rPr>
         <w:t>(75 words)</w:t>
       </w:r>
@@ -4323,12 +4513,16 @@
         <w:rPr>
           <w:rFonts w:ascii="Times New Roman" w:eastAsia="Times New Roman" w:hAnsi="Times New Roman" w:cs="Times New Roman"/>
           <w:iCs/>
-        </w:rPr>
-      </w:pPr>
-      <w:r>
-        <w:rPr>
-          <w:rFonts w:ascii="Times New Roman" w:eastAsia="Times New Roman" w:hAnsi="Times New Roman" w:cs="Times New Roman"/>
-          <w:iCs/>
+          <w:sz w:val="28"/>
+          <w:szCs w:val="28"/>
+        </w:rPr>
+      </w:pPr>
+      <w:r>
+        <w:rPr>
+          <w:rFonts w:ascii="Times New Roman" w:eastAsia="Times New Roman" w:hAnsi="Times New Roman" w:cs="Times New Roman"/>
+          <w:iCs/>
+          <w:sz w:val="28"/>
+          <w:szCs w:val="28"/>
         </w:rPr>
         <w:t>Group’s time management (</w:t>
       </w:r>
@@ -4337,6 +4531,8 @@
           <w:rFonts w:ascii="Times New Roman" w:eastAsia="Times New Roman" w:hAnsi="Times New Roman" w:cs="Times New Roman"/>
           <w:b/>
           <w:iCs/>
+          <w:sz w:val="28"/>
+          <w:szCs w:val="28"/>
         </w:rPr>
         <w:t>50 words)</w:t>
       </w:r>
@@ -4387,12 +4583,16 @@
         <w:rPr>
           <w:rFonts w:ascii="Times New Roman" w:eastAsia="Times New Roman" w:hAnsi="Times New Roman" w:cs="Times New Roman"/>
           <w:iCs/>
-        </w:rPr>
-      </w:pPr>
-      <w:r>
-        <w:rPr>
-          <w:rFonts w:ascii="Times New Roman" w:eastAsia="Times New Roman" w:hAnsi="Times New Roman" w:cs="Times New Roman"/>
-          <w:iCs/>
+          <w:sz w:val="28"/>
+          <w:szCs w:val="28"/>
+        </w:rPr>
+      </w:pPr>
+      <w:r>
+        <w:rPr>
+          <w:rFonts w:ascii="Times New Roman" w:eastAsia="Times New Roman" w:hAnsi="Times New Roman" w:cs="Times New Roman"/>
+          <w:iCs/>
+          <w:sz w:val="28"/>
+          <w:szCs w:val="28"/>
         </w:rPr>
         <w:t>Project’s overall judgement (</w:t>
       </w:r>
@@ -4401,6 +4601,8 @@
           <w:rFonts w:ascii="Times New Roman" w:eastAsia="Times New Roman" w:hAnsi="Times New Roman" w:cs="Times New Roman"/>
           <w:b/>
           <w:iCs/>
+          <w:sz w:val="28"/>
+          <w:szCs w:val="28"/>
         </w:rPr>
         <w:t>50 words)</w:t>
       </w:r>
@@ -4467,8 +4669,11 @@
     </w:p>
     <w:p>
       <w:pPr>
-        <w:rPr>
-          <w:rFonts w:ascii="Times New Roman" w:eastAsia="Times New Roman" w:hAnsi="Times New Roman" w:cs="Times New Roman"/>
+        <w:pStyle w:val="ListParagraph"/>
+        <w:ind w:left="1440"/>
+        <w:rPr>
+          <w:rFonts w:ascii="Times New Roman" w:eastAsia="Times New Roman" w:hAnsi="Times New Roman" w:cs="Times New Roman"/>
+          <w:bCs/>
           <w:iCs/>
         </w:rPr>
       </w:pPr>
@@ -4486,19 +4691,26 @@
           <w:b/>
           <w:bCs/>
           <w:iCs/>
-        </w:rPr>
-      </w:pPr>
-      <w:r>
-        <w:rPr>
-          <w:rFonts w:ascii="Times New Roman" w:eastAsia="Times New Roman" w:hAnsi="Times New Roman" w:cs="Times New Roman"/>
-          <w:iCs/>
-        </w:rPr>
+          <w:sz w:val="28"/>
+          <w:szCs w:val="28"/>
+        </w:rPr>
+      </w:pPr>
+      <w:r>
+        <w:rPr>
+          <w:rFonts w:ascii="Times New Roman" w:eastAsia="Times New Roman" w:hAnsi="Times New Roman" w:cs="Times New Roman"/>
+          <w:iCs/>
+          <w:sz w:val="28"/>
+          <w:szCs w:val="28"/>
+        </w:rPr>
+        <w:lastRenderedPageBreak/>
         <w:t xml:space="preserve">Note any </w:t>
       </w:r>
       <w:r>
         <w:rPr>
           <w:rFonts w:ascii="Times New Roman" w:eastAsia="Times New Roman" w:hAnsi="Times New Roman" w:cs="Times New Roman"/>
           <w:iCs/>
+          <w:sz w:val="28"/>
+          <w:szCs w:val="28"/>
         </w:rPr>
         <w:t>changes</w:t>
       </w:r>
@@ -4506,6 +4718,8 @@
         <w:rPr>
           <w:rFonts w:ascii="Times New Roman" w:eastAsia="Times New Roman" w:hAnsi="Times New Roman" w:cs="Times New Roman"/>
           <w:iCs/>
+          <w:sz w:val="28"/>
+          <w:szCs w:val="28"/>
         </w:rPr>
         <w:t xml:space="preserve"> </w:t>
       </w:r>
@@ -4513,6 +4727,8 @@
         <w:rPr>
           <w:rFonts w:ascii="Times New Roman" w:eastAsia="Times New Roman" w:hAnsi="Times New Roman" w:cs="Times New Roman"/>
           <w:iCs/>
+          <w:sz w:val="28"/>
+          <w:szCs w:val="28"/>
         </w:rPr>
         <w:t>t</w:t>
       </w:r>
@@ -4520,6 +4736,8 @@
         <w:rPr>
           <w:rFonts w:ascii="Times New Roman" w:eastAsia="Times New Roman" w:hAnsi="Times New Roman" w:cs="Times New Roman"/>
           <w:iCs/>
+          <w:sz w:val="28"/>
+          <w:szCs w:val="28"/>
         </w:rPr>
         <w:t xml:space="preserve">o group since </w:t>
       </w:r>
@@ -4527,6 +4745,8 @@
         <w:rPr>
           <w:rFonts w:ascii="Times New Roman" w:eastAsia="Times New Roman" w:hAnsi="Times New Roman" w:cs="Times New Roman"/>
           <w:iCs/>
+          <w:sz w:val="28"/>
+          <w:szCs w:val="28"/>
         </w:rPr>
         <w:t>original allocation if applicable</w:t>
       </w:r>
@@ -4534,6 +4754,8 @@
         <w:rPr>
           <w:rFonts w:ascii="Times New Roman" w:eastAsia="Times New Roman" w:hAnsi="Times New Roman" w:cs="Times New Roman"/>
           <w:iCs/>
+          <w:sz w:val="28"/>
+          <w:szCs w:val="28"/>
         </w:rPr>
         <w:t xml:space="preserve">. </w:t>
       </w:r>
@@ -4541,6 +4763,8 @@
         <w:rPr>
           <w:rFonts w:ascii="Times New Roman" w:eastAsia="Times New Roman" w:hAnsi="Times New Roman" w:cs="Times New Roman"/>
           <w:iCs/>
+          <w:sz w:val="28"/>
+          <w:szCs w:val="28"/>
         </w:rPr>
         <w:t xml:space="preserve">Add new </w:t>
       </w:r>
@@ -4548,6 +4772,8 @@
         <w:rPr>
           <w:rFonts w:ascii="Times New Roman" w:eastAsia="Times New Roman" w:hAnsi="Times New Roman" w:cs="Times New Roman"/>
           <w:iCs/>
+          <w:sz w:val="28"/>
+          <w:szCs w:val="28"/>
         </w:rPr>
         <w:t xml:space="preserve">or amended </w:t>
       </w:r>
@@ -4555,6 +4781,8 @@
         <w:rPr>
           <w:rFonts w:ascii="Times New Roman" w:eastAsia="Times New Roman" w:hAnsi="Times New Roman" w:cs="Times New Roman"/>
           <w:iCs/>
+          <w:sz w:val="28"/>
+          <w:szCs w:val="28"/>
         </w:rPr>
         <w:t>GitHub Ids for new members</w:t>
       </w:r>
@@ -4562,6 +4790,8 @@
         <w:rPr>
           <w:rFonts w:ascii="Times New Roman" w:eastAsia="Times New Roman" w:hAnsi="Times New Roman" w:cs="Times New Roman"/>
           <w:iCs/>
+          <w:sz w:val="28"/>
+          <w:szCs w:val="28"/>
         </w:rPr>
         <w:t xml:space="preserve"> </w:t>
       </w:r>
@@ -4571,6 +4801,8 @@
           <w:b/>
           <w:bCs/>
           <w:iCs/>
+          <w:sz w:val="28"/>
+          <w:szCs w:val="28"/>
         </w:rPr>
         <w:t>(75 words, write only if applies to your group arrangements)</w:t>
       </w:r>
@@ -4580,6 +4812,8 @@
           <w:b/>
           <w:bCs/>
           <w:iCs/>
+          <w:sz w:val="28"/>
+          <w:szCs w:val="28"/>
         </w:rPr>
         <w:t xml:space="preserve"> </w:t>
       </w:r>
@@ -4638,6 +4872,8 @@
         <w:rPr>
           <w:rFonts w:ascii="Times New Roman" w:eastAsia="Times New Roman" w:hAnsi="Times New Roman" w:cs="Times New Roman"/>
           <w:iCs/>
+          <w:sz w:val="28"/>
+          <w:szCs w:val="28"/>
         </w:rPr>
         <w:t>Comment on the Git</w:t>
       </w:r>
@@ -4645,6 +4881,8 @@
         <w:rPr>
           <w:rFonts w:ascii="Times New Roman" w:eastAsia="Times New Roman" w:hAnsi="Times New Roman" w:cs="Times New Roman"/>
           <w:iCs/>
+          <w:sz w:val="28"/>
+          <w:szCs w:val="28"/>
         </w:rPr>
         <w:t>Hub</w:t>
       </w:r>
@@ -4652,6 +4890,8 @@
         <w:rPr>
           <w:rFonts w:ascii="Times New Roman" w:eastAsia="Times New Roman" w:hAnsi="Times New Roman" w:cs="Times New Roman"/>
           <w:iCs/>
+          <w:sz w:val="28"/>
+          <w:szCs w:val="28"/>
         </w:rPr>
         <w:t xml:space="preserve"> log output </w:t>
       </w:r>
@@ -4661,6 +4901,8 @@
           <w:b/>
           <w:bCs/>
           <w:iCs/>
+          <w:sz w:val="28"/>
+          <w:szCs w:val="28"/>
         </w:rPr>
         <w:t>(50 words</w:t>
       </w:r>
@@ -4670,8 +4912,10 @@
           <w:b/>
           <w:bCs/>
           <w:iCs/>
-        </w:rPr>
-        <w:t>)- (rephrase within 50 words)</w:t>
+          <w:sz w:val="28"/>
+          <w:szCs w:val="28"/>
+        </w:rPr>
+        <w:t>)</w:t>
       </w:r>
     </w:p>
     <w:p>
@@ -4837,7 +5081,14 @@
           <w:rFonts w:ascii="Times New Roman" w:eastAsia="Times New Roman" w:hAnsi="Times New Roman" w:cs="Times New Roman"/>
           <w:iCs/>
         </w:rPr>
-        <w:t xml:space="preserve">Three </w:t>
+        <w:t>Other remaining</w:t>
+      </w:r>
+      <w:r>
+        <w:rPr>
+          <w:rFonts w:ascii="Times New Roman" w:eastAsia="Times New Roman" w:hAnsi="Times New Roman" w:cs="Times New Roman"/>
+          <w:iCs/>
+        </w:rPr>
+        <w:t xml:space="preserve"> </w:t>
       </w:r>
       <w:r>
         <w:rPr>
@@ -4878,23 +5129,306 @@
           <w:rFonts w:ascii="Times New Roman" w:eastAsia="Times New Roman" w:hAnsi="Times New Roman" w:cs="Times New Roman"/>
           <w:iCs/>
         </w:rPr>
-        <w:t>All collaborated, supported each other, documented details in Git, and contributed equally throughout the project</w:t>
-      </w:r>
-      <w:r>
-        <w:rPr>
-          <w:rFonts w:ascii="Times New Roman" w:eastAsia="Times New Roman" w:hAnsi="Times New Roman" w:cs="Times New Roman"/>
-          <w:iCs/>
-        </w:rPr>
-        <w:t>.</w:t>
-      </w:r>
-    </w:p>
-    <w:p>
-      <w:pPr>
-        <w:rPr>
-          <w:rFonts w:ascii="Times New Roman" w:eastAsia="Times New Roman" w:hAnsi="Times New Roman" w:cs="Times New Roman"/>
-          <w:iCs/>
-        </w:rPr>
-      </w:pPr>
+        <w:t xml:space="preserve">All collaborated, supported each other, documented details in Git, and contributed equally throughout the </w:t>
+      </w:r>
+      <w:r>
+        <w:rPr>
+          <w:rFonts w:ascii="Times New Roman" w:eastAsia="Times New Roman" w:hAnsi="Times New Roman" w:cs="Times New Roman"/>
+          <w:iCs/>
+        </w:rPr>
+        <w:t xml:space="preserve">project </w:t>
+      </w:r>
+    </w:p>
+    <w:p>
+      <w:pPr>
+        <w:pStyle w:val="ListParagraph"/>
+        <w:ind w:left="2160"/>
+        <w:rPr>
+          <w:rFonts w:ascii="Times New Roman" w:eastAsia="Times New Roman" w:hAnsi="Times New Roman" w:cs="Times New Roman"/>
+          <w:iCs/>
+        </w:rPr>
+      </w:pPr>
+    </w:p>
+    <w:p>
+      <w:pPr>
+        <w:ind w:left="720"/>
+        <w:jc w:val="center"/>
+        <w:rPr>
+          <w:rFonts w:ascii="Times New Roman" w:eastAsia="Times New Roman" w:hAnsi="Times New Roman" w:cs="Times New Roman"/>
+          <w:iCs/>
+        </w:rPr>
+      </w:pPr>
+      <w:r>
+        <w:drawing>
+          <wp:inline distT="0" distB="0" distL="0" distR="0" wp14:anchorId="722CF5D6" wp14:editId="32CC0923">
+            <wp:extent cx="5731510" cy="2936875"/>
+            <wp:effectExtent l="0" t="0" r="2540" b="0"/>
+            <wp:docPr id="1314400040" name="Picture 1" descr="A screenshot of a computer&#10;&#10;AI-generated content may be incorrect."/>
+            <wp:cNvGraphicFramePr>
+              <a:graphicFrameLocks xmlns:a="http://schemas.openxmlformats.org/drawingml/2006/main" noChangeAspect="1"/>
+            </wp:cNvGraphicFramePr>
+            <a:graphic xmlns:a="http://schemas.openxmlformats.org/drawingml/2006/main">
+              <a:graphicData uri="http://schemas.openxmlformats.org/drawingml/2006/picture">
+                <pic:pic xmlns:pic="http://schemas.openxmlformats.org/drawingml/2006/picture">
+                  <pic:nvPicPr>
+                    <pic:cNvPr id="1314400040" name="Picture 1" descr="A screenshot of a computer&#10;&#10;AI-generated content may be incorrect."/>
+                    <pic:cNvPicPr/>
+                  </pic:nvPicPr>
+                  <pic:blipFill>
+                    <a:blip r:embed="rId10"/>
+                    <a:stretch>
+                      <a:fillRect/>
+                    </a:stretch>
+                  </pic:blipFill>
+                  <pic:spPr>
+                    <a:xfrm>
+                      <a:off x="0" y="0"/>
+                      <a:ext cx="5731510" cy="2936875"/>
+                    </a:xfrm>
+                    <a:prstGeom prst="rect">
+                      <a:avLst/>
+                    </a:prstGeom>
+                  </pic:spPr>
+                </pic:pic>
+              </a:graphicData>
+            </a:graphic>
+          </wp:inline>
+        </w:drawing>
+      </w:r>
+      <w:r>
+        <w:rPr>
+          <w:rFonts w:ascii="Times New Roman" w:eastAsia="Times New Roman" w:hAnsi="Times New Roman" w:cs="Times New Roman"/>
+          <w:iCs/>
+        </w:rPr>
+        <w:t xml:space="preserve"> </w:t>
+      </w:r>
+      <w:r>
+        <w:rPr>
+          <w:rFonts w:ascii="Times New Roman" w:eastAsia="Times New Roman" w:hAnsi="Times New Roman" w:cs="Times New Roman"/>
+          <w:iCs/>
+        </w:rPr>
+        <w:drawing>
+          <wp:inline distT="0" distB="0" distL="0" distR="0" wp14:anchorId="7401F71B" wp14:editId="08AC7FB9">
+            <wp:extent cx="5608890" cy="2933700"/>
+            <wp:effectExtent l="0" t="0" r="6350" b="0"/>
+            <wp:docPr id="535136669" name="Picture 1" descr="A screenshot of a computer&#10;&#10;AI-generated content may be incorrect."/>
+            <wp:cNvGraphicFramePr>
+              <a:graphicFrameLocks xmlns:a="http://schemas.openxmlformats.org/drawingml/2006/main" noChangeAspect="1"/>
+            </wp:cNvGraphicFramePr>
+            <a:graphic xmlns:a="http://schemas.openxmlformats.org/drawingml/2006/main">
+              <a:graphicData uri="http://schemas.openxmlformats.org/drawingml/2006/picture">
+                <pic:pic xmlns:pic="http://schemas.openxmlformats.org/drawingml/2006/picture">
+                  <pic:nvPicPr>
+                    <pic:cNvPr id="535136669" name="Picture 1" descr="A screenshot of a computer&#10;&#10;AI-generated content may be incorrect."/>
+                    <pic:cNvPicPr/>
+                  </pic:nvPicPr>
+                  <pic:blipFill>
+                    <a:blip r:embed="rId11"/>
+                    <a:stretch>
+                      <a:fillRect/>
+                    </a:stretch>
+                  </pic:blipFill>
+                  <pic:spPr>
+                    <a:xfrm>
+                      <a:off x="0" y="0"/>
+                      <a:ext cx="5608890" cy="2933700"/>
+                    </a:xfrm>
+                    <a:prstGeom prst="rect">
+                      <a:avLst/>
+                    </a:prstGeom>
+                  </pic:spPr>
+                </pic:pic>
+              </a:graphicData>
+            </a:graphic>
+          </wp:inline>
+        </w:drawing>
+      </w:r>
+    </w:p>
+    <w:p>
+      <w:pPr>
+        <w:jc w:val="center"/>
+        <w:rPr>
+          <w:rFonts w:ascii="Times New Roman" w:eastAsia="Times New Roman" w:hAnsi="Times New Roman" w:cs="Times New Roman"/>
+          <w:iCs/>
+        </w:rPr>
+      </w:pPr>
+      <w:r>
+        <w:lastRenderedPageBreak/>
+        <w:drawing>
+          <wp:inline distT="0" distB="0" distL="0" distR="0" wp14:anchorId="097B4039" wp14:editId="30B3AB1B">
+            <wp:extent cx="4899585" cy="2544788"/>
+            <wp:effectExtent l="0" t="0" r="0" b="8255"/>
+            <wp:docPr id="1137776180" name="Picture 1" descr="A screenshot of a computer&#10;&#10;AI-generated content may be incorrect."/>
+            <wp:cNvGraphicFramePr>
+              <a:graphicFrameLocks xmlns:a="http://schemas.openxmlformats.org/drawingml/2006/main" noChangeAspect="1"/>
+            </wp:cNvGraphicFramePr>
+            <a:graphic xmlns:a="http://schemas.openxmlformats.org/drawingml/2006/main">
+              <a:graphicData uri="http://schemas.openxmlformats.org/drawingml/2006/picture">
+                <pic:pic xmlns:pic="http://schemas.openxmlformats.org/drawingml/2006/picture">
+                  <pic:nvPicPr>
+                    <pic:cNvPr id="1137776180" name="Picture 1" descr="A screenshot of a computer&#10;&#10;AI-generated content may be incorrect."/>
+                    <pic:cNvPicPr/>
+                  </pic:nvPicPr>
+                  <pic:blipFill>
+                    <a:blip r:embed="rId12"/>
+                    <a:stretch>
+                      <a:fillRect/>
+                    </a:stretch>
+                  </pic:blipFill>
+                  <pic:spPr>
+                    <a:xfrm>
+                      <a:off x="0" y="0"/>
+                      <a:ext cx="4944105" cy="2567911"/>
+                    </a:xfrm>
+                    <a:prstGeom prst="rect">
+                      <a:avLst/>
+                    </a:prstGeom>
+                  </pic:spPr>
+                </pic:pic>
+              </a:graphicData>
+            </a:graphic>
+          </wp:inline>
+        </w:drawing>
+      </w:r>
+    </w:p>
+    <w:p>
+      <w:pPr>
+        <w:jc w:val="center"/>
+        <w:rPr>
+          <w:rFonts w:ascii="Times New Roman" w:eastAsia="Times New Roman" w:hAnsi="Times New Roman" w:cs="Times New Roman"/>
+          <w:iCs/>
+        </w:rPr>
+      </w:pPr>
+      <w:r>
+        <w:rPr>
+          <w:rFonts w:ascii="Times New Roman" w:eastAsia="Times New Roman" w:hAnsi="Times New Roman" w:cs="Times New Roman"/>
+          <w:iCs/>
+        </w:rPr>
+        <w:drawing>
+          <wp:inline distT="0" distB="0" distL="0" distR="0" wp14:anchorId="119651DB" wp14:editId="0D9E9963">
+            <wp:extent cx="4915505" cy="1924050"/>
+            <wp:effectExtent l="0" t="0" r="0" b="0"/>
+            <wp:docPr id="10717516" name="Picture 1" descr="A screenshot of a computer&#10;&#10;AI-generated content may be incorrect."/>
+            <wp:cNvGraphicFramePr>
+              <a:graphicFrameLocks xmlns:a="http://schemas.openxmlformats.org/drawingml/2006/main" noChangeAspect="1"/>
+            </wp:cNvGraphicFramePr>
+            <a:graphic xmlns:a="http://schemas.openxmlformats.org/drawingml/2006/main">
+              <a:graphicData uri="http://schemas.openxmlformats.org/drawingml/2006/picture">
+                <pic:pic xmlns:pic="http://schemas.openxmlformats.org/drawingml/2006/picture">
+                  <pic:nvPicPr>
+                    <pic:cNvPr id="10717516" name="Picture 1" descr="A screenshot of a computer&#10;&#10;AI-generated content may be incorrect."/>
+                    <pic:cNvPicPr/>
+                  </pic:nvPicPr>
+                  <pic:blipFill>
+                    <a:blip r:embed="rId13"/>
+                    <a:stretch>
+                      <a:fillRect/>
+                    </a:stretch>
+                  </pic:blipFill>
+                  <pic:spPr>
+                    <a:xfrm>
+                      <a:off x="0" y="0"/>
+                      <a:ext cx="4971039" cy="1945787"/>
+                    </a:xfrm>
+                    <a:prstGeom prst="rect">
+                      <a:avLst/>
+                    </a:prstGeom>
+                  </pic:spPr>
+                </pic:pic>
+              </a:graphicData>
+            </a:graphic>
+          </wp:inline>
+        </w:drawing>
+      </w:r>
+      <w:r>
+        <w:rPr>
+          <w:rFonts w:ascii="Times New Roman" w:eastAsia="Times New Roman" w:hAnsi="Times New Roman" w:cs="Times New Roman"/>
+          <w:iCs/>
+        </w:rPr>
+        <w:t xml:space="preserve">                        </w:t>
+      </w:r>
+      <w:r>
+        <w:rPr>
+          <w:rFonts w:ascii="Times New Roman" w:eastAsia="Times New Roman" w:hAnsi="Times New Roman" w:cs="Times New Roman"/>
+          <w:iCs/>
+        </w:rPr>
+        <w:drawing>
+          <wp:inline distT="0" distB="0" distL="0" distR="0" wp14:anchorId="0394F325" wp14:editId="737282DF">
+            <wp:extent cx="5036010" cy="1447800"/>
+            <wp:effectExtent l="0" t="0" r="0" b="0"/>
+            <wp:docPr id="1226610556" name="Picture 1" descr="A screenshot of a computer&#10;&#10;AI-generated content may be incorrect."/>
+            <wp:cNvGraphicFramePr>
+              <a:graphicFrameLocks xmlns:a="http://schemas.openxmlformats.org/drawingml/2006/main" noChangeAspect="1"/>
+            </wp:cNvGraphicFramePr>
+            <a:graphic xmlns:a="http://schemas.openxmlformats.org/drawingml/2006/main">
+              <a:graphicData uri="http://schemas.openxmlformats.org/drawingml/2006/picture">
+                <pic:pic xmlns:pic="http://schemas.openxmlformats.org/drawingml/2006/picture">
+                  <pic:nvPicPr>
+                    <pic:cNvPr id="1226610556" name="Picture 1" descr="A screenshot of a computer&#10;&#10;AI-generated content may be incorrect."/>
+                    <pic:cNvPicPr/>
+                  </pic:nvPicPr>
+                  <pic:blipFill rotWithShape="1">
+                    <a:blip r:embed="rId14"/>
+                    <a:srcRect b="23160"/>
+                    <a:stretch>
+                      <a:fillRect/>
+                    </a:stretch>
+                  </pic:blipFill>
+                  <pic:spPr bwMode="auto">
+                    <a:xfrm>
+                      <a:off x="0" y="0"/>
+                      <a:ext cx="5176213" cy="1488107"/>
+                    </a:xfrm>
+                    <a:prstGeom prst="rect">
+                      <a:avLst/>
+                    </a:prstGeom>
+                    <a:ln>
+                      <a:noFill/>
+                    </a:ln>
+                    <a:extLst>
+                      <a:ext uri="{53640926-AAD7-44D8-BBD7-CCE9431645EC}">
+                        <a14:shadowObscured xmlns:a14="http://schemas.microsoft.com/office/drawing/2010/main"/>
+                      </a:ext>
+                    </a:extLst>
+                  </pic:spPr>
+                </pic:pic>
+              </a:graphicData>
+            </a:graphic>
+          </wp:inline>
+        </w:drawing>
+      </w:r>
+      <w:r>
+        <w:rPr>
+          <w:rFonts w:ascii="Times New Roman" w:eastAsia="Times New Roman" w:hAnsi="Times New Roman" w:cs="Times New Roman"/>
+          <w:iCs/>
+        </w:rPr>
+        <w:t xml:space="preserve">                         </w:t>
+      </w:r>
+    </w:p>
+    <w:p>
+      <w:pPr>
+        <w:jc w:val="center"/>
+        <w:rPr>
+          <w:rFonts w:ascii="Times New Roman" w:eastAsia="Times New Roman" w:hAnsi="Times New Roman" w:cs="Times New Roman"/>
+          <w:iCs/>
+        </w:rPr>
+      </w:pPr>
+    </w:p>
+    <w:p>
+      <w:pPr>
+        <w:jc w:val="center"/>
+        <w:rPr>
+          <w:rFonts w:ascii="Times New Roman" w:eastAsia="Times New Roman" w:hAnsi="Times New Roman" w:cs="Times New Roman"/>
+          <w:iCs/>
+        </w:rPr>
+      </w:pPr>
+      <w:r>
+        <w:rPr>
+          <w:rFonts w:ascii="Times New Roman" w:eastAsia="Times New Roman" w:hAnsi="Times New Roman" w:cs="Times New Roman"/>
+          <w:iCs/>
+        </w:rPr>
+        <w:t xml:space="preserve">                          </w:t>
+      </w:r>
     </w:p>
     <w:p>
       <w:pPr>
@@ -4906,12 +5440,16 @@
         <w:rPr>
           <w:rFonts w:ascii="Times New Roman" w:eastAsia="Times New Roman" w:hAnsi="Times New Roman" w:cs="Times New Roman"/>
           <w:iCs/>
-        </w:rPr>
-      </w:pPr>
-      <w:r>
-        <w:rPr>
-          <w:rFonts w:ascii="Times New Roman" w:eastAsia="Times New Roman" w:hAnsi="Times New Roman" w:cs="Times New Roman"/>
-          <w:iCs/>
+          <w:sz w:val="32"/>
+          <w:szCs w:val="32"/>
+        </w:rPr>
+      </w:pPr>
+      <w:r>
+        <w:rPr>
+          <w:rFonts w:ascii="Times New Roman" w:eastAsia="Times New Roman" w:hAnsi="Times New Roman" w:cs="Times New Roman"/>
+          <w:iCs/>
+          <w:sz w:val="32"/>
+          <w:szCs w:val="32"/>
         </w:rPr>
         <w:t>Conclusions</w:t>
       </w:r>
@@ -4936,12 +5474,16 @@
         <w:rPr>
           <w:rFonts w:ascii="Times New Roman" w:eastAsia="Times New Roman" w:hAnsi="Times New Roman" w:cs="Times New Roman"/>
           <w:iCs/>
-        </w:rPr>
-      </w:pPr>
-      <w:r>
-        <w:rPr>
-          <w:rFonts w:ascii="Times New Roman" w:eastAsia="Times New Roman" w:hAnsi="Times New Roman" w:cs="Times New Roman"/>
-          <w:iCs/>
+          <w:sz w:val="28"/>
+          <w:szCs w:val="28"/>
+        </w:rPr>
+      </w:pPr>
+      <w:r>
+        <w:rPr>
+          <w:rFonts w:ascii="Times New Roman" w:eastAsia="Times New Roman" w:hAnsi="Times New Roman" w:cs="Times New Roman"/>
+          <w:iCs/>
+          <w:sz w:val="28"/>
+          <w:szCs w:val="28"/>
         </w:rPr>
         <w:t>Results explained</w:t>
       </w:r>
@@ -4949,6 +5491,8 @@
         <w:rPr>
           <w:rFonts w:ascii="Times New Roman" w:eastAsia="Times New Roman" w:hAnsi="Times New Roman" w:cs="Times New Roman"/>
           <w:iCs/>
+          <w:sz w:val="28"/>
+          <w:szCs w:val="28"/>
         </w:rPr>
         <w:t xml:space="preserve"> (</w:t>
       </w:r>
@@ -4958,6 +5502,8 @@
           <w:b/>
           <w:bCs/>
           <w:iCs/>
+          <w:sz w:val="28"/>
+          <w:szCs w:val="28"/>
         </w:rPr>
         <w:t>75 words)</w:t>
       </w:r>
@@ -4971,6 +5517,8 @@
           <w:b/>
           <w:bCs/>
           <w:iCs/>
+          <w:sz w:val="28"/>
+          <w:szCs w:val="28"/>
         </w:rPr>
       </w:pPr>
     </w:p>
@@ -5004,6 +5552,16 @@
         </w:rPr>
         <w:t xml:space="preserve"> contingency table shows starkly different distributions: 93% of women versus 69% of men earn ≤50K, while 31% of men but only 11% of women surpass 50K. Pearson’s Chi-square statistic of 1424.4 (df = 1, p &lt; 2.2×10^-16) confirms the gap is not due to sampling noise. Because the contingency counts, visualization, and statistical output were derived from the same cleaned DS096 subset, every strand of evidence narrates the same message.</w:t>
       </w:r>
+    </w:p>
+    <w:p>
+      <w:pPr>
+        <w:pStyle w:val="ListParagraph"/>
+        <w:ind w:left="1440"/>
+        <w:rPr>
+          <w:rFonts w:ascii="Times New Roman" w:eastAsia="Times New Roman" w:hAnsi="Times New Roman" w:cs="Times New Roman"/>
+          <w:iCs/>
+        </w:rPr>
+      </w:pPr>
     </w:p>
     <w:p>
       <w:pPr>
@@ -5028,19 +5586,26 @@
           <w:b/>
           <w:bCs/>
           <w:iCs/>
-        </w:rPr>
-      </w:pPr>
-      <w:r>
-        <w:rPr>
-          <w:rFonts w:ascii="Times New Roman" w:eastAsia="Times New Roman" w:hAnsi="Times New Roman" w:cs="Times New Roman"/>
-          <w:iCs/>
-        </w:rPr>
+          <w:sz w:val="28"/>
+          <w:szCs w:val="28"/>
+        </w:rPr>
+      </w:pPr>
+      <w:r>
+        <w:rPr>
+          <w:rFonts w:ascii="Times New Roman" w:eastAsia="Times New Roman" w:hAnsi="Times New Roman" w:cs="Times New Roman"/>
+          <w:iCs/>
+          <w:sz w:val="28"/>
+          <w:szCs w:val="28"/>
+        </w:rPr>
+        <w:lastRenderedPageBreak/>
         <w:t xml:space="preserve">Interpretation of the results </w:t>
       </w:r>
       <w:r>
         <w:rPr>
           <w:rFonts w:ascii="Times New Roman" w:eastAsia="Times New Roman" w:hAnsi="Times New Roman" w:cs="Times New Roman"/>
           <w:iCs/>
+          <w:sz w:val="28"/>
+          <w:szCs w:val="28"/>
         </w:rPr>
         <w:t>(</w:t>
       </w:r>
@@ -5050,6 +5615,8 @@
           <w:b/>
           <w:bCs/>
           <w:iCs/>
+          <w:sz w:val="28"/>
+          <w:szCs w:val="28"/>
         </w:rPr>
         <w:t>75 words)</w:t>
       </w:r>
@@ -5098,12 +5665,16 @@
         <w:rPr>
           <w:rFonts w:ascii="Times New Roman" w:eastAsia="Times New Roman" w:hAnsi="Times New Roman" w:cs="Times New Roman"/>
           <w:iCs/>
-        </w:rPr>
-      </w:pPr>
-      <w:r>
-        <w:rPr>
-          <w:rFonts w:ascii="Times New Roman" w:eastAsia="Times New Roman" w:hAnsi="Times New Roman" w:cs="Times New Roman"/>
-          <w:iCs/>
+          <w:sz w:val="28"/>
+          <w:szCs w:val="28"/>
+        </w:rPr>
+      </w:pPr>
+      <w:r>
+        <w:rPr>
+          <w:rFonts w:ascii="Times New Roman" w:eastAsia="Times New Roman" w:hAnsi="Times New Roman" w:cs="Times New Roman"/>
+          <w:iCs/>
+          <w:sz w:val="28"/>
+          <w:szCs w:val="28"/>
         </w:rPr>
         <w:t>Reasons and/or implications for future work, limitations of your stud</w:t>
       </w:r>
@@ -5111,6 +5682,8 @@
         <w:rPr>
           <w:rFonts w:ascii="Times New Roman" w:eastAsia="Times New Roman" w:hAnsi="Times New Roman" w:cs="Times New Roman"/>
           <w:iCs/>
+          <w:sz w:val="28"/>
+          <w:szCs w:val="28"/>
         </w:rPr>
         <w:t>y (</w:t>
       </w:r>
@@ -5120,6 +5693,8 @@
           <w:b/>
           <w:bCs/>
           <w:iCs/>
+          <w:sz w:val="28"/>
+          <w:szCs w:val="28"/>
         </w:rPr>
         <w:t>50 words)</w:t>
       </w:r>
@@ -5178,89 +5753,6 @@
           <w:iCs/>
         </w:rPr>
       </w:pPr>
-    </w:p>
-    <w:p>
-      <w:pPr>
-        <w:pStyle w:val="ListParagraph"/>
-        <w:ind w:left="1440"/>
-        <w:rPr>
-          <w:rFonts w:ascii="Times New Roman" w:eastAsia="Times New Roman" w:hAnsi="Times New Roman" w:cs="Times New Roman"/>
-          <w:iCs/>
-        </w:rPr>
-      </w:pPr>
-    </w:p>
-    <w:p>
-      <w:pPr>
-        <w:pStyle w:val="ListParagraph"/>
-        <w:ind w:left="1440"/>
-        <w:rPr>
-          <w:rFonts w:ascii="Times New Roman" w:eastAsia="Times New Roman" w:hAnsi="Times New Roman" w:cs="Times New Roman"/>
-          <w:iCs/>
-        </w:rPr>
-      </w:pPr>
-    </w:p>
-    <w:p>
-      <w:pPr>
-        <w:pStyle w:val="ListParagraph"/>
-        <w:ind w:left="1440"/>
-        <w:rPr>
-          <w:rFonts w:ascii="Times New Roman" w:eastAsia="Times New Roman" w:hAnsi="Times New Roman" w:cs="Times New Roman"/>
-          <w:iCs/>
-        </w:rPr>
-      </w:pPr>
-    </w:p>
-    <w:p>
-      <w:pPr>
-        <w:pStyle w:val="ListParagraph"/>
-        <w:ind w:left="1440"/>
-        <w:rPr>
-          <w:rFonts w:ascii="Times New Roman" w:eastAsia="Times New Roman" w:hAnsi="Times New Roman" w:cs="Times New Roman"/>
-          <w:iCs/>
-        </w:rPr>
-      </w:pPr>
-    </w:p>
-    <w:p>
-      <w:pPr>
-        <w:pStyle w:val="ListParagraph"/>
-        <w:ind w:left="1440"/>
-        <w:rPr>
-          <w:rFonts w:ascii="Times New Roman" w:eastAsia="Times New Roman" w:hAnsi="Times New Roman" w:cs="Times New Roman"/>
-          <w:iCs/>
-        </w:rPr>
-      </w:pPr>
-    </w:p>
-    <w:p>
-      <w:pPr>
-        <w:pStyle w:val="ListParagraph"/>
-        <w:ind w:left="1440"/>
-        <w:rPr>
-          <w:rFonts w:ascii="Times New Roman" w:eastAsia="Times New Roman" w:hAnsi="Times New Roman" w:cs="Times New Roman"/>
-          <w:iCs/>
-        </w:rPr>
-      </w:pPr>
-    </w:p>
-    <w:p>
-      <w:pPr>
-        <w:rPr>
-          <w:rFonts w:ascii="Times New Roman" w:eastAsia="Times New Roman" w:hAnsi="Times New Roman" w:cs="Times New Roman"/>
-          <w:iCs/>
-        </w:rPr>
-      </w:pPr>
-    </w:p>
-    <w:p>
-      <w:pPr>
-        <w:rPr>
-          <w:rFonts w:ascii="Times New Roman" w:eastAsia="Times New Roman" w:hAnsi="Times New Roman" w:cs="Times New Roman"/>
-          <w:iCs/>
-        </w:rPr>
-      </w:pPr>
-      <w:r>
-        <w:rPr>
-          <w:rFonts w:ascii="Times New Roman" w:eastAsia="Times New Roman" w:hAnsi="Times New Roman" w:cs="Times New Roman"/>
-          <w:iCs/>
-        </w:rPr>
-        <w:t xml:space="preserve"> </w:t>
-      </w:r>
     </w:p>
     <w:p>
       <w:pPr>
@@ -5270,44 +5762,36 @@
           <w:numId w:val="32"/>
         </w:numPr>
         <w:rPr>
-          <w:rFonts w:ascii="Times New Roman" w:eastAsia="Times New Roman" w:hAnsi="Times New Roman" w:cs="Times New Roman"/>
-          <w:iCs/>
-        </w:rPr>
-      </w:pPr>
-      <w:r>
-        <w:rPr>
-          <w:rFonts w:ascii="Times New Roman" w:eastAsia="Times New Roman" w:hAnsi="Times New Roman" w:cs="Times New Roman"/>
-          <w:iCs/>
-        </w:rPr>
-        <w:lastRenderedPageBreak/>
-        <w:t>Reference list</w:t>
-      </w:r>
-      <w:r>
-        <w:rPr>
-          <w:rFonts w:ascii="Times New Roman" w:eastAsia="Times New Roman" w:hAnsi="Times New Roman" w:cs="Times New Roman"/>
-          <w:b/>
-          <w:bCs/>
-          <w:iCs/>
-        </w:rPr>
-        <w:t>:</w:t>
-      </w:r>
-    </w:p>
-    <w:p>
-      <w:pPr>
-        <w:rPr>
-          <w:rFonts w:ascii="Times New Roman" w:eastAsia="Times New Roman" w:hAnsi="Times New Roman" w:cs="Times New Roman"/>
-          <w:iCs/>
-        </w:rPr>
-      </w:pPr>
+          <w:sz w:val="32"/>
+          <w:szCs w:val="32"/>
+        </w:rPr>
+      </w:pPr>
+      <w:proofErr w:type="gramStart"/>
+      <w:r>
+        <w:rPr>
+          <w:sz w:val="32"/>
+          <w:szCs w:val="32"/>
+        </w:rPr>
+        <w:t>Reference</w:t>
+      </w:r>
+      <w:r>
+        <w:rPr>
+          <w:sz w:val="32"/>
+          <w:szCs w:val="32"/>
+        </w:rPr>
+        <w:t>s</w:t>
+      </w:r>
+      <w:r>
+        <w:rPr>
+          <w:sz w:val="32"/>
+          <w:szCs w:val="32"/>
+        </w:rPr>
+        <w:t xml:space="preserve"> :</w:t>
+      </w:r>
+      <w:proofErr w:type="gramEnd"/>
     </w:p>
     <w:sdt>
       <w:sdtPr>
-        <w:rPr>
-          <w:rFonts w:asciiTheme="minorHAnsi" w:eastAsiaTheme="minorHAnsi" w:hAnsiTheme="minorHAnsi" w:cstheme="minorBidi"/>
-          <w:color w:val="auto"/>
-          <w:sz w:val="24"/>
-          <w:szCs w:val="24"/>
-        </w:rPr>
         <w:id w:val="1850591231"/>
         <w:docPartObj>
           <w:docPartGallery w:val="Bibliographies"/>
@@ -5323,7 +5807,7 @@
       <w:sdtContent>
         <w:p>
           <w:pPr>
-            <w:pStyle w:val="Heading1"/>
+            <w:pStyle w:val="ListParagraph"/>
           </w:pPr>
         </w:p>
         <w:p>
@@ -5340,24 +5824,6 @@
               <w:rFonts w:ascii="Times New Roman" w:hAnsi="Times New Roman" w:cs="Times New Roman"/>
             </w:rPr>
             <w:t xml:space="preserve">1. </w:t>
-          </w:r>
-          <w:r>
-            <w:rPr>
-              <w:rFonts w:ascii="Times New Roman" w:hAnsi="Times New Roman" w:cs="Times New Roman"/>
-            </w:rPr>
-            <w:fldChar w:fldCharType="begin"/>
-          </w:r>
-          <w:r>
-            <w:rPr>
-              <w:rFonts w:ascii="Times New Roman" w:hAnsi="Times New Roman" w:cs="Times New Roman"/>
-            </w:rPr>
-            <w:instrText xml:space="preserve"> BIBLIOGRAPHY </w:instrText>
-          </w:r>
-          <w:r>
-            <w:rPr>
-              <w:rFonts w:ascii="Times New Roman" w:hAnsi="Times New Roman" w:cs="Times New Roman"/>
-            </w:rPr>
-            <w:fldChar w:fldCharType="separate"/>
           </w:r>
           <w:bookmarkStart w:id="0" w:name="r1"/>
           <w:r>
@@ -5573,17 +6039,90 @@
           <w:pPr>
             <w:ind w:left="720"/>
           </w:pPr>
-          <w:r>
-            <w:rPr>
-              <w:rFonts w:ascii="Times New Roman" w:hAnsi="Times New Roman" w:cs="Times New Roman"/>
-              <w:b/>
-              <w:bCs/>
-            </w:rPr>
-            <w:fldChar w:fldCharType="end"/>
-          </w:r>
         </w:p>
       </w:sdtContent>
     </w:sdt>
+    <w:p>
+      <w:pPr>
+        <w:ind w:left="720"/>
+        <w:rPr>
+          <w:rFonts w:ascii="Times New Roman" w:eastAsia="Times New Roman" w:hAnsi="Times New Roman" w:cs="Times New Roman"/>
+          <w:iCs/>
+        </w:rPr>
+      </w:pPr>
+    </w:p>
+    <w:p>
+      <w:pPr>
+        <w:ind w:left="720"/>
+        <w:rPr>
+          <w:rFonts w:ascii="Times New Roman" w:eastAsia="Times New Roman" w:hAnsi="Times New Roman" w:cs="Times New Roman"/>
+          <w:iCs/>
+        </w:rPr>
+      </w:pPr>
+    </w:p>
+    <w:p>
+      <w:pPr>
+        <w:ind w:left="720"/>
+        <w:rPr>
+          <w:rFonts w:ascii="Times New Roman" w:eastAsia="Times New Roman" w:hAnsi="Times New Roman" w:cs="Times New Roman"/>
+          <w:iCs/>
+        </w:rPr>
+      </w:pPr>
+    </w:p>
+    <w:p>
+      <w:pPr>
+        <w:ind w:left="720"/>
+        <w:rPr>
+          <w:rFonts w:ascii="Times New Roman" w:eastAsia="Times New Roman" w:hAnsi="Times New Roman" w:cs="Times New Roman"/>
+          <w:iCs/>
+        </w:rPr>
+      </w:pPr>
+    </w:p>
+    <w:p>
+      <w:pPr>
+        <w:ind w:left="720"/>
+        <w:rPr>
+          <w:rFonts w:ascii="Times New Roman" w:eastAsia="Times New Roman" w:hAnsi="Times New Roman" w:cs="Times New Roman"/>
+          <w:iCs/>
+        </w:rPr>
+      </w:pPr>
+    </w:p>
+    <w:p>
+      <w:pPr>
+        <w:ind w:left="720"/>
+        <w:rPr>
+          <w:rFonts w:ascii="Times New Roman" w:eastAsia="Times New Roman" w:hAnsi="Times New Roman" w:cs="Times New Roman"/>
+          <w:iCs/>
+        </w:rPr>
+      </w:pPr>
+    </w:p>
+    <w:p>
+      <w:pPr>
+        <w:ind w:left="720"/>
+        <w:rPr>
+          <w:rFonts w:ascii="Times New Roman" w:eastAsia="Times New Roman" w:hAnsi="Times New Roman" w:cs="Times New Roman"/>
+          <w:iCs/>
+        </w:rPr>
+      </w:pPr>
+    </w:p>
+    <w:p>
+      <w:pPr>
+        <w:ind w:left="720"/>
+        <w:rPr>
+          <w:rFonts w:ascii="Times New Roman" w:eastAsia="Times New Roman" w:hAnsi="Times New Roman" w:cs="Times New Roman"/>
+          <w:iCs/>
+        </w:rPr>
+      </w:pPr>
+    </w:p>
+    <w:p>
+      <w:pPr>
+        <w:ind w:left="720"/>
+        <w:rPr>
+          <w:rFonts w:ascii="Times New Roman" w:eastAsia="Times New Roman" w:hAnsi="Times New Roman" w:cs="Times New Roman"/>
+          <w:iCs/>
+        </w:rPr>
+      </w:pPr>
+    </w:p>
     <w:p>
       <w:pPr>
         <w:ind w:left="720"/>
@@ -5604,13 +6143,18 @@
           <w:rFonts w:ascii="Times New Roman" w:eastAsia="Times New Roman" w:hAnsi="Times New Roman" w:cs="Times New Roman"/>
           <w:iCs/>
           <w:color w:val="333333"/>
-        </w:rPr>
-      </w:pPr>
-      <w:r>
-        <w:rPr>
-          <w:rFonts w:ascii="Times New Roman" w:eastAsia="Times New Roman" w:hAnsi="Times New Roman" w:cs="Times New Roman"/>
-          <w:iCs/>
-        </w:rPr>
+          <w:sz w:val="32"/>
+          <w:szCs w:val="32"/>
+        </w:rPr>
+      </w:pPr>
+      <w:r>
+        <w:rPr>
+          <w:rFonts w:ascii="Times New Roman" w:eastAsia="Times New Roman" w:hAnsi="Times New Roman" w:cs="Times New Roman"/>
+          <w:iCs/>
+          <w:sz w:val="32"/>
+          <w:szCs w:val="32"/>
+        </w:rPr>
+        <w:lastRenderedPageBreak/>
         <w:t>Appendices</w:t>
       </w:r>
     </w:p>
@@ -5641,6 +6185,8 @@
         <w:rPr>
           <w:rFonts w:ascii="Times New Roman" w:eastAsia="Times New Roman" w:hAnsi="Times New Roman" w:cs="Times New Roman"/>
           <w:iCs/>
+          <w:sz w:val="28"/>
+          <w:szCs w:val="28"/>
         </w:rPr>
       </w:pPr>
       <w:r>
@@ -5648,6 +6194,8 @@
           <w:rFonts w:ascii="Times New Roman" w:eastAsia="Times New Roman" w:hAnsi="Times New Roman" w:cs="Times New Roman"/>
           <w:iCs/>
           <w:color w:val="333333"/>
+          <w:sz w:val="28"/>
+          <w:szCs w:val="28"/>
         </w:rPr>
         <w:t xml:space="preserve">R code used for analysis and </w:t>
       </w:r>
@@ -5656,6 +6204,8 @@
           <w:rFonts w:ascii="Times New Roman" w:eastAsia="Times New Roman" w:hAnsi="Times New Roman" w:cs="Times New Roman"/>
           <w:iCs/>
           <w:color w:val="333333"/>
+          <w:sz w:val="28"/>
+          <w:szCs w:val="28"/>
         </w:rPr>
         <w:t>visualisation:</w:t>
       </w:r>
@@ -5977,7 +6527,6 @@
           <w:iCs/>
           <w:color w:val="4EA72E" w:themeColor="accent6"/>
         </w:rPr>
-        <w:lastRenderedPageBreak/>
         <w:t># Convert counts to percentages by column: proportion inside each income group</w:t>
       </w:r>
     </w:p>
@@ -6252,6 +6801,72 @@
         <w:rPr>
           <w:rFonts w:ascii="Times New Roman" w:eastAsia="Times New Roman" w:hAnsi="Times New Roman" w:cs="Times New Roman"/>
           <w:iCs/>
+        </w:rPr>
+      </w:pPr>
+    </w:p>
+    <w:p>
+      <w:pPr>
+        <w:pStyle w:val="ListParagraph"/>
+        <w:ind w:left="1440"/>
+        <w:rPr>
+          <w:rFonts w:ascii="Times New Roman" w:eastAsia="Times New Roman" w:hAnsi="Times New Roman" w:cs="Times New Roman"/>
+          <w:iCs/>
+          <w:highlight w:val="yellow"/>
+        </w:rPr>
+      </w:pPr>
+    </w:p>
+    <w:p>
+      <w:pPr>
+        <w:pStyle w:val="ListParagraph"/>
+        <w:ind w:left="1440"/>
+        <w:rPr>
+          <w:rFonts w:ascii="Times New Roman" w:eastAsia="Times New Roman" w:hAnsi="Times New Roman" w:cs="Times New Roman"/>
+          <w:iCs/>
+          <w:highlight w:val="yellow"/>
+        </w:rPr>
+      </w:pPr>
+    </w:p>
+    <w:p>
+      <w:pPr>
+        <w:pStyle w:val="ListParagraph"/>
+        <w:ind w:left="1440"/>
+        <w:rPr>
+          <w:rFonts w:ascii="Times New Roman" w:eastAsia="Times New Roman" w:hAnsi="Times New Roman" w:cs="Times New Roman"/>
+          <w:iCs/>
+          <w:highlight w:val="yellow"/>
+        </w:rPr>
+      </w:pPr>
+    </w:p>
+    <w:p>
+      <w:pPr>
+        <w:pStyle w:val="ListParagraph"/>
+        <w:ind w:left="1440"/>
+        <w:rPr>
+          <w:rFonts w:ascii="Times New Roman" w:eastAsia="Times New Roman" w:hAnsi="Times New Roman" w:cs="Times New Roman"/>
+          <w:iCs/>
+          <w:highlight w:val="yellow"/>
+        </w:rPr>
+      </w:pPr>
+    </w:p>
+    <w:p>
+      <w:pPr>
+        <w:pStyle w:val="ListParagraph"/>
+        <w:ind w:left="1440"/>
+        <w:rPr>
+          <w:rFonts w:ascii="Times New Roman" w:eastAsia="Times New Roman" w:hAnsi="Times New Roman" w:cs="Times New Roman"/>
+          <w:iCs/>
+          <w:highlight w:val="yellow"/>
+        </w:rPr>
+      </w:pPr>
+    </w:p>
+    <w:p>
+      <w:pPr>
+        <w:pStyle w:val="ListParagraph"/>
+        <w:ind w:left="1440"/>
+        <w:rPr>
+          <w:rFonts w:ascii="Times New Roman" w:eastAsia="Times New Roman" w:hAnsi="Times New Roman" w:cs="Times New Roman"/>
+          <w:iCs/>
+          <w:highlight w:val="yellow"/>
         </w:rPr>
       </w:pPr>
     </w:p>
@@ -6276,19 +6891,26 @@
         <w:rPr>
           <w:rFonts w:ascii="Times New Roman" w:eastAsia="Times New Roman" w:hAnsi="Times New Roman" w:cs="Times New Roman"/>
           <w:iCs/>
-        </w:rPr>
-      </w:pPr>
-      <w:r>
-        <w:rPr>
-          <w:rFonts w:ascii="Times New Roman" w:eastAsia="Times New Roman" w:hAnsi="Times New Roman" w:cs="Times New Roman"/>
-          <w:iCs/>
-        </w:rPr>
+          <w:sz w:val="28"/>
+          <w:szCs w:val="28"/>
+        </w:rPr>
+      </w:pPr>
+      <w:r>
+        <w:rPr>
+          <w:rFonts w:ascii="Times New Roman" w:eastAsia="Times New Roman" w:hAnsi="Times New Roman" w:cs="Times New Roman"/>
+          <w:iCs/>
+          <w:sz w:val="28"/>
+          <w:szCs w:val="28"/>
+        </w:rPr>
+        <w:lastRenderedPageBreak/>
         <w:t>Git</w:t>
       </w:r>
       <w:r>
         <w:rPr>
           <w:rFonts w:ascii="Times New Roman" w:eastAsia="Times New Roman" w:hAnsi="Times New Roman" w:cs="Times New Roman"/>
           <w:iCs/>
+          <w:sz w:val="28"/>
+          <w:szCs w:val="28"/>
         </w:rPr>
         <w:t>Hub</w:t>
       </w:r>
@@ -6296,6 +6918,8 @@
         <w:rPr>
           <w:rFonts w:ascii="Times New Roman" w:eastAsia="Times New Roman" w:hAnsi="Times New Roman" w:cs="Times New Roman"/>
           <w:iCs/>
+          <w:sz w:val="28"/>
+          <w:szCs w:val="28"/>
         </w:rPr>
         <w:t xml:space="preserve"> log output. </w:t>
       </w:r>
@@ -6309,12 +6933,12 @@
       </w:pPr>
     </w:p>
     <w:sectPr>
-      <w:headerReference w:type="even" r:id="rId10"/>
-      <w:headerReference w:type="default" r:id="rId11"/>
-      <w:footerReference w:type="even" r:id="rId12"/>
-      <w:footerReference w:type="default" r:id="rId13"/>
-      <w:headerReference w:type="first" r:id="rId14"/>
-      <w:footerReference w:type="first" r:id="rId15"/>
+      <w:headerReference w:type="even" r:id="rId15"/>
+      <w:headerReference w:type="default" r:id="rId16"/>
+      <w:footerReference w:type="even" r:id="rId17"/>
+      <w:footerReference w:type="default" r:id="rId18"/>
+      <w:headerReference w:type="first" r:id="rId19"/>
+      <w:footerReference w:type="first" r:id="rId20"/>
       <w:pgSz w:w="11906" w:h="16838"/>
       <w:pgMar w:top="1440" w:right="1440" w:bottom="1440" w:left="1440" w:header="708" w:footer="708" w:gutter="0"/>
       <w:cols w:space="708"/>
@@ -10422,7 +11046,7 @@
   <w:abstractNum w:abstractNumId="37" w15:restartNumberingAfterBreak="0">
     <w:nsid w:val="6989EEEE"/>
     <w:multiLevelType w:val="multilevel"/>
-    <w:tmpl w:val="FFFFFFFF"/>
+    <w:tmpl w:val="208289C2"/>
     <w:lvl w:ilvl="0">
       <w:start w:val="1"/>
       <w:numFmt w:val="decimal"/>
@@ -10440,6 +11064,10 @@
       <w:pPr>
         <w:ind w:left="1440" w:hanging="360"/>
       </w:pPr>
+      <w:rPr>
+        <w:b w:val="0"/>
+        <w:bCs w:val="0"/>
+      </w:rPr>
     </w:lvl>
     <w:lvl w:ilvl="2">
       <w:start w:val="1"/>

</xml_diff>

<commit_message>
modified the null hypothesis and the alternate hypothesis in the report
</commit_message>
<xml_diff>
--- a/A_74_7COM1079_Final report.docx
+++ b/A_74_7COM1079_Final report.docx
@@ -247,7 +247,23 @@
           <w:rFonts w:ascii="Times New Roman" w:eastAsia="Times New Roman" w:hAnsi="Times New Roman" w:cs="Times New Roman"/>
           <w:iCs/>
         </w:rPr>
-        <w:t xml:space="preserve">           Phani Muppalla – 24113322,</w:t>
+        <w:t xml:space="preserve">           Phani </w:t>
+      </w:r>
+      <w:proofErr w:type="spellStart"/>
+      <w:r>
+        <w:rPr>
+          <w:rFonts w:ascii="Times New Roman" w:eastAsia="Times New Roman" w:hAnsi="Times New Roman" w:cs="Times New Roman"/>
+          <w:iCs/>
+        </w:rPr>
+        <w:t>Muppalla</w:t>
+      </w:r>
+      <w:proofErr w:type="spellEnd"/>
+      <w:r>
+        <w:rPr>
+          <w:rFonts w:ascii="Times New Roman" w:eastAsia="Times New Roman" w:hAnsi="Times New Roman" w:cs="Times New Roman"/>
+          <w:iCs/>
+        </w:rPr>
+        <w:t xml:space="preserve"> – 24113322,</w:t>
       </w:r>
     </w:p>
     <w:p>
@@ -279,7 +295,23 @@
           <w:rFonts w:ascii="Times New Roman" w:eastAsia="Times New Roman" w:hAnsi="Times New Roman" w:cs="Times New Roman"/>
           <w:iCs/>
         </w:rPr>
-        <w:t xml:space="preserve">           Prabhaharan Radhakrishnan - 24138313,</w:t>
+        <w:t xml:space="preserve">           </w:t>
+      </w:r>
+      <w:proofErr w:type="spellStart"/>
+      <w:r>
+        <w:rPr>
+          <w:rFonts w:ascii="Times New Roman" w:eastAsia="Times New Roman" w:hAnsi="Times New Roman" w:cs="Times New Roman"/>
+          <w:iCs/>
+        </w:rPr>
+        <w:t>Prabhaharan</w:t>
+      </w:r>
+      <w:proofErr w:type="spellEnd"/>
+      <w:r>
+        <w:rPr>
+          <w:rFonts w:ascii="Times New Roman" w:eastAsia="Times New Roman" w:hAnsi="Times New Roman" w:cs="Times New Roman"/>
+          <w:iCs/>
+        </w:rPr>
+        <w:t xml:space="preserve"> Radhakrishnan - 24138313,</w:t>
       </w:r>
     </w:p>
     <w:p>
@@ -1942,8 +1974,9 @@
           <w:iCs/>
           <w:u w:val="single"/>
         </w:rPr>
-        <w:t xml:space="preserve"> during 1994</w:t>
-      </w:r>
+        <w:t xml:space="preserve"> during </w:t>
+      </w:r>
+      <w:proofErr w:type="gramStart"/>
       <w:r>
         <w:rPr>
           <w:rFonts w:ascii="Times New Roman" w:eastAsia="Times New Roman" w:hAnsi="Times New Roman" w:cs="Times New Roman"/>
@@ -1952,8 +1985,19 @@
           <w:iCs/>
           <w:u w:val="single"/>
         </w:rPr>
+        <w:t>1994</w:t>
+      </w:r>
+      <w:r>
+        <w:rPr>
+          <w:rFonts w:ascii="Times New Roman" w:eastAsia="Times New Roman" w:hAnsi="Times New Roman" w:cs="Times New Roman"/>
+          <w:b/>
+          <w:bCs/>
+          <w:iCs/>
+          <w:u w:val="single"/>
+        </w:rPr>
         <w:t xml:space="preserve"> ?</w:t>
       </w:r>
+      <w:proofErr w:type="gramEnd"/>
       <w:r>
         <w:rPr>
           <w:rFonts w:ascii="Times New Roman" w:eastAsia="Times New Roman" w:hAnsi="Times New Roman" w:cs="Times New Roman"/>
@@ -2126,7 +2170,7 @@
           <w:rFonts w:ascii="Times New Roman" w:eastAsia="Times New Roman" w:hAnsi="Times New Roman" w:cs="Times New Roman"/>
           <w:iCs/>
         </w:rPr>
-        <w:t>There is no significant difference between males and females in the distribution of the income categories (&lt;50K vs &gt;50K). Any observed difference in income distribution is due to chance rather than a gender-related effect.</w:t>
+        <w:t>The null hypothesis (H₀) is that gender (male vs. female) and income category (&lt;50K vs. &gt;50K) are not related in the dataset. This means that any differences observed in the distribution of income categories between males and females occur purely by chance and cannot be attributed to gender.</w:t>
       </w:r>
     </w:p>
     <w:p>
@@ -2148,11 +2192,72 @@
           <w:iCs/>
         </w:rPr>
       </w:pPr>
-      <w:r>
-        <w:rPr>
-          <w:rFonts w:ascii="Times New Roman" w:eastAsia="Times New Roman" w:hAnsi="Times New Roman" w:cs="Times New Roman"/>
-          <w:iCs/>
-        </w:rPr>
+    </w:p>
+    <w:p>
+      <w:pPr>
+        <w:pStyle w:val="ListParagraph"/>
+        <w:ind w:left="1440"/>
+        <w:rPr>
+          <w:rFonts w:ascii="Times New Roman" w:eastAsia="Times New Roman" w:hAnsi="Times New Roman" w:cs="Times New Roman"/>
+          <w:iCs/>
+        </w:rPr>
+      </w:pPr>
+    </w:p>
+    <w:p>
+      <w:pPr>
+        <w:pStyle w:val="ListParagraph"/>
+        <w:ind w:left="1440"/>
+        <w:rPr>
+          <w:rFonts w:ascii="Times New Roman" w:eastAsia="Times New Roman" w:hAnsi="Times New Roman" w:cs="Times New Roman"/>
+          <w:iCs/>
+        </w:rPr>
+      </w:pPr>
+    </w:p>
+    <w:p>
+      <w:pPr>
+        <w:pStyle w:val="ListParagraph"/>
+        <w:ind w:left="1440"/>
+        <w:rPr>
+          <w:rFonts w:ascii="Times New Roman" w:eastAsia="Times New Roman" w:hAnsi="Times New Roman" w:cs="Times New Roman"/>
+          <w:iCs/>
+        </w:rPr>
+      </w:pPr>
+    </w:p>
+    <w:p>
+      <w:pPr>
+        <w:pStyle w:val="ListParagraph"/>
+        <w:ind w:left="1440"/>
+        <w:rPr>
+          <w:rFonts w:ascii="Times New Roman" w:eastAsia="Times New Roman" w:hAnsi="Times New Roman" w:cs="Times New Roman"/>
+          <w:iCs/>
+        </w:rPr>
+      </w:pPr>
+    </w:p>
+    <w:p>
+      <w:pPr>
+        <w:pStyle w:val="ListParagraph"/>
+        <w:ind w:left="1440"/>
+        <w:rPr>
+          <w:rFonts w:ascii="Times New Roman" w:eastAsia="Times New Roman" w:hAnsi="Times New Roman" w:cs="Times New Roman"/>
+          <w:iCs/>
+        </w:rPr>
+      </w:pPr>
+    </w:p>
+    <w:p>
+      <w:pPr>
+        <w:pStyle w:val="ListParagraph"/>
+        <w:ind w:left="1440"/>
+        <w:rPr>
+          <w:rFonts w:ascii="Times New Roman" w:eastAsia="Times New Roman" w:hAnsi="Times New Roman" w:cs="Times New Roman"/>
+          <w:iCs/>
+        </w:rPr>
+      </w:pPr>
+      <w:r>
+        <w:rPr>
+          <w:rFonts w:ascii="Times New Roman" w:eastAsia="Times New Roman" w:hAnsi="Times New Roman" w:cs="Times New Roman"/>
+          <w:iCs/>
+        </w:rPr>
+        <w:lastRenderedPageBreak/>
         <w:t>H1(Alternative Hypothesis):</w:t>
       </w:r>
     </w:p>
@@ -2180,66 +2285,8 @@
           <w:rFonts w:ascii="Times New Roman" w:eastAsia="Times New Roman" w:hAnsi="Times New Roman" w:cs="Times New Roman"/>
           <w:iCs/>
         </w:rPr>
-        <w:t xml:space="preserve">The distribution of the &lt;50K and &gt;50K income categories is significantly different between males and females. This means gender affects the probability of being in either of these two income categories. Previous studies </w:t>
-      </w:r>
-      <w:r>
-        <w:rPr>
-          <w:rFonts w:ascii="Times New Roman" w:eastAsia="Times New Roman" w:hAnsi="Times New Roman" w:cs="Times New Roman"/>
-          <w:iCs/>
-        </w:rPr>
-        <w:lastRenderedPageBreak/>
-        <w:t xml:space="preserve">using U.S. Census data have reported evident gender gaps in earnings, thus providing a rationale for testing this hypothesis </w:t>
-      </w:r>
-      <w:sdt>
-        <w:sdtPr>
-          <w:rPr>
-            <w:rFonts w:ascii="Times New Roman" w:eastAsia="Times New Roman" w:hAnsi="Times New Roman" w:cs="Times New Roman"/>
-            <w:iCs/>
-          </w:rPr>
-          <w:id w:val="-1011135142"/>
-          <w:citation/>
-        </w:sdtPr>
-        <w:sdtContent>
-          <w:r>
-            <w:rPr>
-              <w:rFonts w:ascii="Times New Roman" w:eastAsia="Times New Roman" w:hAnsi="Times New Roman" w:cs="Times New Roman"/>
-              <w:iCs/>
-            </w:rPr>
-            <w:fldChar w:fldCharType="begin"/>
-          </w:r>
-          <w:r>
-            <w:rPr>
-              <w:rFonts w:ascii="Times New Roman" w:eastAsia="Times New Roman" w:hAnsi="Times New Roman" w:cs="Times New Roman"/>
-              <w:iCs/>
-              <w:lang w:val="en-US"/>
-            </w:rPr>
-            <w:instrText xml:space="preserve"> CITATION Bla17 \l 1033 </w:instrText>
-          </w:r>
-          <w:r>
-            <w:rPr>
-              <w:rFonts w:ascii="Times New Roman" w:eastAsia="Times New Roman" w:hAnsi="Times New Roman" w:cs="Times New Roman"/>
-              <w:iCs/>
-            </w:rPr>
-            <w:fldChar w:fldCharType="separate"/>
-          </w:r>
-          <w:r>
-            <w:rPr>
-              <w:rFonts w:ascii="Times New Roman" w:eastAsia="Times New Roman" w:hAnsi="Times New Roman" w:cs="Times New Roman"/>
-              <w:iCs/>
-              <w:noProof/>
-              <w:lang w:val="en-US"/>
-            </w:rPr>
-            <w:t>(Blau, 2017)</w:t>
-          </w:r>
-          <w:r>
-            <w:rPr>
-              <w:rFonts w:ascii="Times New Roman" w:eastAsia="Times New Roman" w:hAnsi="Times New Roman" w:cs="Times New Roman"/>
-              <w:iCs/>
-            </w:rPr>
-            <w:fldChar w:fldCharType="end"/>
-          </w:r>
-        </w:sdtContent>
-      </w:sdt>
+        <w:t>The alternative hypothesis (H₁) is that gender (male vs. female) and income category (&lt;50K vs. &gt;50K) are related. According to this hypothesis, gender influences the likelihood of belonging to either income category. Earlier studies using U.S. Census data have shown clear income differences between men and women, which is why it makes sense to test this idea (Blau, 2017).</w:t>
+      </w:r>
     </w:p>
     <w:p>
       <w:pPr>
@@ -2311,15 +2358,6 @@
           <w:szCs w:val="28"/>
         </w:rPr>
         <w:t xml:space="preserve">Research papers </w:t>
-      </w:r>
-      <w:r>
-        <w:rPr>
-          <w:rFonts w:ascii="Times New Roman" w:eastAsia="Times New Roman" w:hAnsi="Times New Roman" w:cs="Times New Roman"/>
-          <w:iCs/>
-          <w:sz w:val="28"/>
-          <w:szCs w:val="28"/>
-        </w:rPr>
-        <w:t xml:space="preserve"> </w:t>
       </w:r>
       <w:r>
         <w:rPr>
@@ -2856,7 +2894,25 @@
           <w:rFonts w:ascii="Times New Roman" w:eastAsia="Times New Roman" w:hAnsi="Times New Roman" w:cs="Times New Roman"/>
           <w:iCs/>
         </w:rPr>
-        <w:t>This research question is important because gender-based income inequality remains one of the most concerning social and economic issues in the United States. Though earlier studies documented the gender wage gap, most focused on continuous income differences rather than proportional differences between defined income groups. While there are clear categories (&lt;50K and &gt;50K) in the adult dataset, the literature rarely investigates whether these proportions differ significantly by gender. This addresses a gap that shows more clearly how income is distributed across males and females. Fairness research can be informed by this insight, policy discussions can be directed by it, and it points to structural disparities found in real census data.</w:t>
+        <w:t xml:space="preserve">This research question is important because gender-based income inequality remains one of the most concerning social and economic issues in the United States. Though earlier studies documented the gender wage gap, most focused on continuous income differences rather than proportional differences between defined income groups. While there are clear categories (&lt;50K and &gt;50K) in the adult dataset, the literature rarely investigates whether these proportions differ significantly by gender. This addresses a gap that shows more clearly how income is distributed across males and females. </w:t>
+      </w:r>
+    </w:p>
+    <w:p>
+      <w:pPr>
+        <w:pStyle w:val="ListParagraph"/>
+        <w:ind w:left="1440"/>
+        <w:rPr>
+          <w:rFonts w:ascii="Times New Roman" w:eastAsia="Times New Roman" w:hAnsi="Times New Roman" w:cs="Times New Roman"/>
+          <w:iCs/>
+        </w:rPr>
+      </w:pPr>
+      <w:r>
+        <w:rPr>
+          <w:rFonts w:ascii="Times New Roman" w:eastAsia="Times New Roman" w:hAnsi="Times New Roman" w:cs="Times New Roman"/>
+          <w:iCs/>
+        </w:rPr>
+        <w:lastRenderedPageBreak/>
+        <w:t>Fairness research can be informed by this insight, policy discussions can be directed by it, and it points to structural disparities found in real census data.</w:t>
       </w:r>
     </w:p>
     <w:p>
@@ -2908,7 +2964,6 @@
           <w:sz w:val="32"/>
           <w:szCs w:val="32"/>
         </w:rPr>
-        <w:lastRenderedPageBreak/>
         <w:t>Visualisation</w:t>
       </w:r>
     </w:p>
@@ -3030,14 +3085,30 @@
           <w:rFonts w:ascii="Times New Roman" w:eastAsia="Times New Roman" w:hAnsi="Times New Roman" w:cs="Times New Roman"/>
           <w:iCs/>
         </w:rPr>
-        <w:t>: Proportion of Gender within Income Brackets</w:t>
-      </w:r>
-      <w:r>
-        <w:rPr>
-          <w:rFonts w:ascii="Times New Roman" w:eastAsia="Times New Roman" w:hAnsi="Times New Roman" w:cs="Times New Roman"/>
-          <w:iCs/>
-        </w:rPr>
-        <w:t xml:space="preserve"> : </w:t>
+        <w:t xml:space="preserve">: Proportion of Gender within Income </w:t>
+      </w:r>
+      <w:proofErr w:type="gramStart"/>
+      <w:r>
+        <w:rPr>
+          <w:rFonts w:ascii="Times New Roman" w:eastAsia="Times New Roman" w:hAnsi="Times New Roman" w:cs="Times New Roman"/>
+          <w:iCs/>
+        </w:rPr>
+        <w:t>Brackets</w:t>
+      </w:r>
+      <w:r>
+        <w:rPr>
+          <w:rFonts w:ascii="Times New Roman" w:eastAsia="Times New Roman" w:hAnsi="Times New Roman" w:cs="Times New Roman"/>
+          <w:iCs/>
+        </w:rPr>
+        <w:t xml:space="preserve"> :</w:t>
+      </w:r>
+      <w:proofErr w:type="gramEnd"/>
+      <w:r>
+        <w:rPr>
+          <w:rFonts w:ascii="Times New Roman" w:eastAsia="Times New Roman" w:hAnsi="Times New Roman" w:cs="Times New Roman"/>
+          <w:iCs/>
+        </w:rPr>
+        <w:t xml:space="preserve"> </w:t>
       </w:r>
     </w:p>
     <w:p>
@@ -3143,14 +3214,30 @@
           <w:rFonts w:ascii="Times New Roman" w:eastAsia="Times New Roman" w:hAnsi="Times New Roman" w:cs="Times New Roman"/>
           <w:iCs/>
         </w:rPr>
-        <w:t>: Income category Distribution within Genders</w:t>
-      </w:r>
-      <w:r>
-        <w:rPr>
-          <w:rFonts w:ascii="Times New Roman" w:eastAsia="Times New Roman" w:hAnsi="Times New Roman" w:cs="Times New Roman"/>
-          <w:iCs/>
-        </w:rPr>
-        <w:t xml:space="preserve"> : </w:t>
+        <w:t xml:space="preserve">: Income category Distribution within </w:t>
+      </w:r>
+      <w:proofErr w:type="gramStart"/>
+      <w:r>
+        <w:rPr>
+          <w:rFonts w:ascii="Times New Roman" w:eastAsia="Times New Roman" w:hAnsi="Times New Roman" w:cs="Times New Roman"/>
+          <w:iCs/>
+        </w:rPr>
+        <w:t>Genders</w:t>
+      </w:r>
+      <w:r>
+        <w:rPr>
+          <w:rFonts w:ascii="Times New Roman" w:eastAsia="Times New Roman" w:hAnsi="Times New Roman" w:cs="Times New Roman"/>
+          <w:iCs/>
+        </w:rPr>
+        <w:t xml:space="preserve"> :</w:t>
+      </w:r>
+      <w:proofErr w:type="gramEnd"/>
+      <w:r>
+        <w:rPr>
+          <w:rFonts w:ascii="Times New Roman" w:eastAsia="Times New Roman" w:hAnsi="Times New Roman" w:cs="Times New Roman"/>
+          <w:iCs/>
+        </w:rPr>
+        <w:t xml:space="preserve"> </w:t>
       </w:r>
     </w:p>
     <w:p>
@@ -3240,50 +3327,11 @@
           <w:iCs/>
         </w:rPr>
       </w:pPr>
-    </w:p>
-    <w:p>
-      <w:pPr>
-        <w:pStyle w:val="ListParagraph"/>
-        <w:ind w:firstLine="720"/>
-        <w:rPr>
-          <w:rFonts w:ascii="Times New Roman" w:eastAsia="Times New Roman" w:hAnsi="Times New Roman" w:cs="Times New Roman"/>
-          <w:iCs/>
-        </w:rPr>
-      </w:pPr>
-    </w:p>
-    <w:p>
-      <w:pPr>
-        <w:rPr>
-          <w:rFonts w:ascii="Times New Roman" w:eastAsia="Times New Roman" w:hAnsi="Times New Roman" w:cs="Times New Roman"/>
-          <w:iCs/>
-        </w:rPr>
-      </w:pPr>
-    </w:p>
-    <w:p>
-      <w:pPr>
-        <w:pStyle w:val="ListParagraph"/>
-        <w:ind w:firstLine="720"/>
-        <w:rPr>
-          <w:rFonts w:ascii="Times New Roman" w:eastAsia="Times New Roman" w:hAnsi="Times New Roman" w:cs="Times New Roman"/>
-          <w:iCs/>
-        </w:rPr>
-      </w:pPr>
-    </w:p>
-    <w:p>
-      <w:pPr>
-        <w:pStyle w:val="ListParagraph"/>
-        <w:ind w:firstLine="720"/>
-        <w:rPr>
-          <w:rFonts w:ascii="Times New Roman" w:eastAsia="Times New Roman" w:hAnsi="Times New Roman" w:cs="Times New Roman"/>
-          <w:iCs/>
-        </w:rPr>
-      </w:pPr>
-      <w:r>
-        <w:rPr>
-          <w:rFonts w:ascii="Times New Roman" w:eastAsia="Times New Roman" w:hAnsi="Times New Roman" w:cs="Times New Roman"/>
-          <w:iCs/>
-        </w:rPr>
-        <w:lastRenderedPageBreak/>
+      <w:r>
+        <w:rPr>
+          <w:rFonts w:ascii="Times New Roman" w:eastAsia="Times New Roman" w:hAnsi="Times New Roman" w:cs="Times New Roman"/>
+          <w:iCs/>
+        </w:rPr>
         <w:t xml:space="preserve">Contingency </w:t>
       </w:r>
       <w:r>
@@ -3767,7 +3815,6 @@
         <w:pStyle w:val="BodyText"/>
         <w:spacing w:line="278" w:lineRule="auto"/>
         <w:ind w:left="1440"/>
-        <w:jc w:val="both"/>
         <w:rPr>
           <w:rFonts w:ascii="Times New Roman" w:hAnsi="Times New Roman" w:cs="Times New Roman"/>
         </w:rPr>
@@ -3857,7 +3904,6 @@
         <w:pStyle w:val="BodyText"/>
         <w:spacing w:line="278" w:lineRule="auto"/>
         <w:ind w:left="1440"/>
-        <w:jc w:val="both"/>
         <w:rPr>
           <w:rFonts w:ascii="Times New Roman" w:hAnsi="Times New Roman" w:cs="Times New Roman"/>
         </w:rPr>
@@ -4022,25 +4068,6 @@
     </w:p>
     <w:p>
       <w:pPr>
-        <w:ind w:left="1440"/>
-        <w:rPr>
-          <w:rFonts w:ascii="Times New Roman" w:eastAsia="Times New Roman" w:hAnsi="Times New Roman" w:cs="Times New Roman"/>
-          <w:iCs/>
-        </w:rPr>
-      </w:pPr>
-    </w:p>
-    <w:p>
-      <w:pPr>
-        <w:ind w:left="1440"/>
-        <w:rPr>
-          <w:rFonts w:ascii="Times New Roman" w:eastAsia="Times New Roman" w:hAnsi="Times New Roman" w:cs="Times New Roman"/>
-          <w:iCs/>
-          <w:highlight w:val="yellow"/>
-        </w:rPr>
-      </w:pPr>
-    </w:p>
-    <w:p>
-      <w:pPr>
         <w:rPr>
           <w:rFonts w:ascii="Times New Roman" w:eastAsia="Times New Roman" w:hAnsi="Times New Roman" w:cs="Times New Roman"/>
           <w:iCs/>
@@ -4070,6 +4097,7 @@
           <w:sz w:val="28"/>
           <w:szCs w:val="28"/>
         </w:rPr>
+        <w:lastRenderedPageBreak/>
         <w:t>The null hypothesis is rejected /not rejected based on the p-value</w:t>
       </w:r>
       <w:r>
@@ -4149,7 +4177,23 @@
           <w:rFonts w:ascii="Times New Roman" w:eastAsia="Times New Roman" w:hAnsi="Times New Roman" w:cs="Times New Roman"/>
           <w:iCs/>
         </w:rPr>
-        <w:t xml:space="preserve"> produced x^² = 1424.4 with df = 1 and p &lt; 2.2×10^-16, far below alpha = 0.05. Therefore, we rejected the null hypothesis of equal income proportions across genders. Practically only about 11 % of females fall in the &gt;50K bracket, compared with roughly 31 % of males, indicating a strong gender income gap. Because the sample size is approximately about 32000 records, the result is statistically robust and most likely it is not a sampling fluke. This effect also has real world </w:t>
+        <w:t xml:space="preserve"> produced x^² = 1424.4 with </w:t>
+      </w:r>
+      <w:proofErr w:type="spellStart"/>
+      <w:r>
+        <w:rPr>
+          <w:rFonts w:ascii="Times New Roman" w:eastAsia="Times New Roman" w:hAnsi="Times New Roman" w:cs="Times New Roman"/>
+          <w:iCs/>
+        </w:rPr>
+        <w:t>df</w:t>
+      </w:r>
+      <w:proofErr w:type="spellEnd"/>
+      <w:r>
+        <w:rPr>
+          <w:rFonts w:ascii="Times New Roman" w:eastAsia="Times New Roman" w:hAnsi="Times New Roman" w:cs="Times New Roman"/>
+          <w:iCs/>
+        </w:rPr>
+        <w:t xml:space="preserve"> = 1 and p &lt; 2.2×10^-16, far below alpha = 0.05. Therefore, we rejected the null hypothesis of equal income proportions across genders. Practically only about 11 % of females fall in the &gt;50K bracket, compared with roughly 31 % of males, indicating a strong gender income gap. Because the sample size is approximately about 32000 records, the result is statistically robust and most likely it is not a sampling fluke. This effect also has real world </w:t>
       </w:r>
       <w:r>
         <w:rPr>
@@ -5038,18 +5082,7 @@
     </w:p>
     <w:p>
       <w:pPr>
-        <w:pStyle w:val="ListParagraph"/>
-        <w:ind w:left="2160"/>
-        <w:rPr>
-          <w:rFonts w:ascii="Times New Roman" w:eastAsia="Times New Roman" w:hAnsi="Times New Roman" w:cs="Times New Roman"/>
-          <w:iCs/>
-        </w:rPr>
-      </w:pPr>
-    </w:p>
-    <w:p>
-      <w:pPr>
         <w:ind w:left="720"/>
-        <w:jc w:val="center"/>
         <w:rPr>
           <w:rFonts w:ascii="Times New Roman" w:eastAsia="Times New Roman" w:hAnsi="Times New Roman" w:cs="Times New Roman"/>
           <w:iCs/>
@@ -5059,10 +5092,68 @@
         <w:rPr>
           <w:noProof/>
         </w:rPr>
+        <w:lastRenderedPageBreak/>
         <w:drawing>
-          <wp:inline distT="0" distB="0" distL="0" distR="0" wp14:anchorId="722CF5D6" wp14:editId="32CC0923">
-            <wp:extent cx="5731510" cy="2936875"/>
-            <wp:effectExtent l="0" t="0" r="2540" b="0"/>
+          <wp:anchor distT="0" distB="0" distL="114300" distR="114300" simplePos="0" relativeHeight="251658240" behindDoc="0" locked="0" layoutInCell="1" allowOverlap="1" wp14:anchorId="097B4039" wp14:editId="1ED1C568">
+            <wp:simplePos x="0" y="0"/>
+            <wp:positionH relativeFrom="column">
+              <wp:posOffset>450850</wp:posOffset>
+            </wp:positionH>
+            <wp:positionV relativeFrom="paragraph">
+              <wp:posOffset>5880100</wp:posOffset>
+            </wp:positionV>
+            <wp:extent cx="5607050" cy="2544445"/>
+            <wp:effectExtent l="0" t="0" r="0" b="8255"/>
+            <wp:wrapTopAndBottom/>
+            <wp:docPr id="1137776180" name="Picture 1" descr="A screenshot of a computer&#10;&#10;AI-generated content may be incorrect."/>
+            <wp:cNvGraphicFramePr>
+              <a:graphicFrameLocks xmlns:a="http://schemas.openxmlformats.org/drawingml/2006/main" noChangeAspect="1"/>
+            </wp:cNvGraphicFramePr>
+            <a:graphic xmlns:a="http://schemas.openxmlformats.org/drawingml/2006/main">
+              <a:graphicData uri="http://schemas.openxmlformats.org/drawingml/2006/picture">
+                <pic:pic xmlns:pic="http://schemas.openxmlformats.org/drawingml/2006/picture">
+                  <pic:nvPicPr>
+                    <pic:cNvPr id="1137776180" name="Picture 1" descr="A screenshot of a computer&#10;&#10;AI-generated content may be incorrect."/>
+                    <pic:cNvPicPr/>
+                  </pic:nvPicPr>
+                  <pic:blipFill>
+                    <a:blip r:embed="rId10" cstate="print">
+                      <a:extLst>
+                        <a:ext uri="{28A0092B-C50C-407E-A947-70E740481C1C}">
+                          <a14:useLocalDpi xmlns:a14="http://schemas.microsoft.com/office/drawing/2010/main" val="0"/>
+                        </a:ext>
+                      </a:extLst>
+                    </a:blip>
+                    <a:stretch>
+                      <a:fillRect/>
+                    </a:stretch>
+                  </pic:blipFill>
+                  <pic:spPr>
+                    <a:xfrm>
+                      <a:off x="0" y="0"/>
+                      <a:ext cx="5607050" cy="2544445"/>
+                    </a:xfrm>
+                    <a:prstGeom prst="rect">
+                      <a:avLst/>
+                    </a:prstGeom>
+                  </pic:spPr>
+                </pic:pic>
+              </a:graphicData>
+            </a:graphic>
+            <wp14:sizeRelH relativeFrom="margin">
+              <wp14:pctWidth>0</wp14:pctWidth>
+            </wp14:sizeRelH>
+          </wp:anchor>
+        </w:drawing>
+      </w:r>
+      <w:r>
+        <w:rPr>
+          <w:noProof/>
+        </w:rPr>
+        <w:drawing>
+          <wp:inline distT="0" distB="0" distL="0" distR="0" wp14:anchorId="722CF5D6" wp14:editId="75A757A4">
+            <wp:extent cx="5600700" cy="2936875"/>
+            <wp:effectExtent l="0" t="0" r="0" b="0"/>
             <wp:docPr id="1314400040" name="Picture 1" descr="A screenshot of a computer&#10;&#10;AI-generated content may be incorrect."/>
             <wp:cNvGraphicFramePr>
               <a:graphicFrameLocks xmlns:a="http://schemas.openxmlformats.org/drawingml/2006/main" noChangeAspect="1"/>
@@ -5075,7 +5166,7 @@
                     <pic:cNvPicPr/>
                   </pic:nvPicPr>
                   <pic:blipFill>
-                    <a:blip r:embed="rId10"/>
+                    <a:blip r:embed="rId11"/>
                     <a:stretch>
                       <a:fillRect/>
                     </a:stretch>
@@ -5083,7 +5174,7 @@
                   <pic:spPr>
                     <a:xfrm>
                       <a:off x="0" y="0"/>
-                      <a:ext cx="5731510" cy="2936875"/>
+                      <a:ext cx="5600700" cy="2936875"/>
                     </a:xfrm>
                     <a:prstGeom prst="rect">
                       <a:avLst/>
@@ -5124,7 +5215,7 @@
                     <pic:cNvPicPr/>
                   </pic:nvPicPr>
                   <pic:blipFill>
-                    <a:blip r:embed="rId11"/>
+                    <a:blip r:embed="rId12"/>
                     <a:stretch>
                       <a:fillRect/>
                     </a:stretch>
@@ -5153,62 +5244,22 @@
           <w:iCs/>
         </w:rPr>
       </w:pPr>
-      <w:r>
-        <w:rPr>
+    </w:p>
+    <w:p>
+      <w:pPr>
+        <w:jc w:val="center"/>
+        <w:rPr>
+          <w:rFonts w:ascii="Times New Roman" w:eastAsia="Times New Roman" w:hAnsi="Times New Roman" w:cs="Times New Roman"/>
+          <w:iCs/>
+        </w:rPr>
+      </w:pPr>
+      <w:r>
+        <w:rPr>
+          <w:rFonts w:ascii="Times New Roman" w:eastAsia="Times New Roman" w:hAnsi="Times New Roman" w:cs="Times New Roman"/>
+          <w:iCs/>
           <w:noProof/>
         </w:rPr>
         <w:lastRenderedPageBreak/>
-        <w:drawing>
-          <wp:inline distT="0" distB="0" distL="0" distR="0" wp14:anchorId="097B4039" wp14:editId="30B3AB1B">
-            <wp:extent cx="4899585" cy="2544788"/>
-            <wp:effectExtent l="0" t="0" r="0" b="8255"/>
-            <wp:docPr id="1137776180" name="Picture 1" descr="A screenshot of a computer&#10;&#10;AI-generated content may be incorrect."/>
-            <wp:cNvGraphicFramePr>
-              <a:graphicFrameLocks xmlns:a="http://schemas.openxmlformats.org/drawingml/2006/main" noChangeAspect="1"/>
-            </wp:cNvGraphicFramePr>
-            <a:graphic xmlns:a="http://schemas.openxmlformats.org/drawingml/2006/main">
-              <a:graphicData uri="http://schemas.openxmlformats.org/drawingml/2006/picture">
-                <pic:pic xmlns:pic="http://schemas.openxmlformats.org/drawingml/2006/picture">
-                  <pic:nvPicPr>
-                    <pic:cNvPr id="1137776180" name="Picture 1" descr="A screenshot of a computer&#10;&#10;AI-generated content may be incorrect."/>
-                    <pic:cNvPicPr/>
-                  </pic:nvPicPr>
-                  <pic:blipFill>
-                    <a:blip r:embed="rId12"/>
-                    <a:stretch>
-                      <a:fillRect/>
-                    </a:stretch>
-                  </pic:blipFill>
-                  <pic:spPr>
-                    <a:xfrm>
-                      <a:off x="0" y="0"/>
-                      <a:ext cx="4944105" cy="2567911"/>
-                    </a:xfrm>
-                    <a:prstGeom prst="rect">
-                      <a:avLst/>
-                    </a:prstGeom>
-                  </pic:spPr>
-                </pic:pic>
-              </a:graphicData>
-            </a:graphic>
-          </wp:inline>
-        </w:drawing>
-      </w:r>
-    </w:p>
-    <w:p>
-      <w:pPr>
-        <w:jc w:val="center"/>
-        <w:rPr>
-          <w:rFonts w:ascii="Times New Roman" w:eastAsia="Times New Roman" w:hAnsi="Times New Roman" w:cs="Times New Roman"/>
-          <w:iCs/>
-        </w:rPr>
-      </w:pPr>
-      <w:r>
-        <w:rPr>
-          <w:rFonts w:ascii="Times New Roman" w:eastAsia="Times New Roman" w:hAnsi="Times New Roman" w:cs="Times New Roman"/>
-          <w:iCs/>
-          <w:noProof/>
-        </w:rPr>
         <w:drawing>
           <wp:inline distT="0" distB="0" distL="0" distR="0" wp14:anchorId="119651DB" wp14:editId="0D9E9963">
             <wp:extent cx="4915505" cy="1924050"/>
@@ -5259,9 +5310,9 @@
           <w:noProof/>
         </w:rPr>
         <w:drawing>
-          <wp:inline distT="0" distB="0" distL="0" distR="0" wp14:anchorId="0394F325" wp14:editId="737282DF">
-            <wp:extent cx="5036010" cy="1447800"/>
-            <wp:effectExtent l="0" t="0" r="0" b="0"/>
+          <wp:inline distT="0" distB="0" distL="0" distR="0" wp14:anchorId="0394F325" wp14:editId="621D7301">
+            <wp:extent cx="4889500" cy="1447165"/>
+            <wp:effectExtent l="0" t="0" r="6350" b="635"/>
             <wp:docPr id="1226610556" name="Picture 1" descr="A screenshot of a computer&#10;&#10;AI-generated content may be incorrect."/>
             <wp:cNvGraphicFramePr>
               <a:graphicFrameLocks xmlns:a="http://schemas.openxmlformats.org/drawingml/2006/main" noChangeAspect="1"/>
@@ -5283,7 +5334,7 @@
                   <pic:spPr bwMode="auto">
                     <a:xfrm>
                       <a:off x="0" y="0"/>
-                      <a:ext cx="5176213" cy="1488107"/>
+                      <a:ext cx="5092893" cy="1507364"/>
                     </a:xfrm>
                     <a:prstGeom prst="rect">
                       <a:avLst/>
@@ -5456,7 +5507,23 @@
           <w:rFonts w:ascii="Times New Roman" w:eastAsia="Times New Roman" w:hAnsi="Times New Roman" w:cs="Times New Roman"/>
           <w:iCs/>
         </w:rPr>
-        <w:t xml:space="preserve"> contingency table shows starkly different distributions: 93% of women versus 69% of men earn ≤50K, while 31% of men but only 11% of women surpass 50K. Pearson’s Chi-square statistic of 1424.4 (df = 1, p &lt; 2.2×10^-16) confirms the gap is not due to sampling noise. Because the contingency counts, visualization, and statistical output were derived from the same cleaned DS096 subset, every strand of evidence narrates the same message.</w:t>
+        <w:t xml:space="preserve"> contingency table shows starkly different distributions: 93% of women versus 69% of men earn ≤50K, while 31% of men but only 11% of women surpass 50K. Pearson’s Chi-square statistic of 1424.4 (</w:t>
+      </w:r>
+      <w:proofErr w:type="spellStart"/>
+      <w:r>
+        <w:rPr>
+          <w:rFonts w:ascii="Times New Roman" w:eastAsia="Times New Roman" w:hAnsi="Times New Roman" w:cs="Times New Roman"/>
+          <w:iCs/>
+        </w:rPr>
+        <w:t>df</w:t>
+      </w:r>
+      <w:proofErr w:type="spellEnd"/>
+      <w:r>
+        <w:rPr>
+          <w:rFonts w:ascii="Times New Roman" w:eastAsia="Times New Roman" w:hAnsi="Times New Roman" w:cs="Times New Roman"/>
+          <w:iCs/>
+        </w:rPr>
+        <w:t xml:space="preserve"> = 1, p &lt; 2.2×10^-16) confirms the gap is not due to sampling noise. Because the contingency counts, visualization, and statistical output were derived from the same cleaned DS096 subset, every strand of evidence narrates the same message.</w:t>
       </w:r>
     </w:p>
     <w:p>
@@ -5503,7 +5570,6 @@
           <w:sz w:val="28"/>
           <w:szCs w:val="28"/>
         </w:rPr>
-        <w:lastRenderedPageBreak/>
         <w:t xml:space="preserve">Interpretation of the results </w:t>
       </w:r>
       <w:r>
@@ -5643,26 +5709,6 @@
     <w:p>
       <w:pPr>
         <w:pStyle w:val="ListParagraph"/>
-        <w:ind w:left="1440"/>
-        <w:rPr>
-          <w:rFonts w:ascii="Times New Roman" w:eastAsia="Times New Roman" w:hAnsi="Times New Roman" w:cs="Times New Roman"/>
-          <w:iCs/>
-        </w:rPr>
-      </w:pPr>
-    </w:p>
-    <w:p>
-      <w:pPr>
-        <w:pStyle w:val="ListParagraph"/>
-        <w:ind w:left="1440"/>
-        <w:rPr>
-          <w:rFonts w:ascii="Times New Roman" w:eastAsia="Times New Roman" w:hAnsi="Times New Roman" w:cs="Times New Roman"/>
-          <w:iCs/>
-        </w:rPr>
-      </w:pPr>
-    </w:p>
-    <w:p>
-      <w:pPr>
-        <w:pStyle w:val="ListParagraph"/>
         <w:numPr>
           <w:ilvl w:val="0"/>
           <w:numId w:val="32"/>
@@ -5677,6 +5723,7 @@
           <w:sz w:val="32"/>
           <w:szCs w:val="32"/>
         </w:rPr>
+        <w:lastRenderedPageBreak/>
         <w:t>Reference</w:t>
       </w:r>
       <w:r>
@@ -5691,7 +5738,7 @@
           <w:sz w:val="32"/>
           <w:szCs w:val="32"/>
         </w:rPr>
-        <w:t xml:space="preserve"> :</w:t>
+        <w:t>:</w:t>
       </w:r>
     </w:p>
     <w:sdt>
@@ -5939,94 +5986,9 @@
             </w:rPr>
           </w:pPr>
         </w:p>
-        <w:p>
-          <w:pPr>
-            <w:ind w:left="720"/>
-          </w:pPr>
-        </w:p>
+        <w:p/>
       </w:sdtContent>
     </w:sdt>
-    <w:p>
-      <w:pPr>
-        <w:ind w:left="720"/>
-        <w:rPr>
-          <w:rFonts w:ascii="Times New Roman" w:eastAsia="Times New Roman" w:hAnsi="Times New Roman" w:cs="Times New Roman"/>
-          <w:iCs/>
-        </w:rPr>
-      </w:pPr>
-    </w:p>
-    <w:p>
-      <w:pPr>
-        <w:ind w:left="720"/>
-        <w:rPr>
-          <w:rFonts w:ascii="Times New Roman" w:eastAsia="Times New Roman" w:hAnsi="Times New Roman" w:cs="Times New Roman"/>
-          <w:iCs/>
-        </w:rPr>
-      </w:pPr>
-    </w:p>
-    <w:p>
-      <w:pPr>
-        <w:ind w:left="720"/>
-        <w:rPr>
-          <w:rFonts w:ascii="Times New Roman" w:eastAsia="Times New Roman" w:hAnsi="Times New Roman" w:cs="Times New Roman"/>
-          <w:iCs/>
-        </w:rPr>
-      </w:pPr>
-    </w:p>
-    <w:p>
-      <w:pPr>
-        <w:ind w:left="720"/>
-        <w:rPr>
-          <w:rFonts w:ascii="Times New Roman" w:eastAsia="Times New Roman" w:hAnsi="Times New Roman" w:cs="Times New Roman"/>
-          <w:iCs/>
-        </w:rPr>
-      </w:pPr>
-    </w:p>
-    <w:p>
-      <w:pPr>
-        <w:ind w:left="720"/>
-        <w:rPr>
-          <w:rFonts w:ascii="Times New Roman" w:eastAsia="Times New Roman" w:hAnsi="Times New Roman" w:cs="Times New Roman"/>
-          <w:iCs/>
-        </w:rPr>
-      </w:pPr>
-    </w:p>
-    <w:p>
-      <w:pPr>
-        <w:ind w:left="720"/>
-        <w:rPr>
-          <w:rFonts w:ascii="Times New Roman" w:eastAsia="Times New Roman" w:hAnsi="Times New Roman" w:cs="Times New Roman"/>
-          <w:iCs/>
-        </w:rPr>
-      </w:pPr>
-    </w:p>
-    <w:p>
-      <w:pPr>
-        <w:ind w:left="720"/>
-        <w:rPr>
-          <w:rFonts w:ascii="Times New Roman" w:eastAsia="Times New Roman" w:hAnsi="Times New Roman" w:cs="Times New Roman"/>
-          <w:iCs/>
-        </w:rPr>
-      </w:pPr>
-    </w:p>
-    <w:p>
-      <w:pPr>
-        <w:ind w:left="720"/>
-        <w:rPr>
-          <w:rFonts w:ascii="Times New Roman" w:eastAsia="Times New Roman" w:hAnsi="Times New Roman" w:cs="Times New Roman"/>
-          <w:iCs/>
-        </w:rPr>
-      </w:pPr>
-    </w:p>
-    <w:p>
-      <w:pPr>
-        <w:ind w:left="720"/>
-        <w:rPr>
-          <w:rFonts w:ascii="Times New Roman" w:eastAsia="Times New Roman" w:hAnsi="Times New Roman" w:cs="Times New Roman"/>
-          <w:iCs/>
-        </w:rPr>
-      </w:pPr>
-    </w:p>
     <w:p>
       <w:pPr>
         <w:ind w:left="720"/>
@@ -6058,7 +6020,6 @@
           <w:sz w:val="32"/>
           <w:szCs w:val="32"/>
         </w:rPr>
-        <w:lastRenderedPageBreak/>
         <w:t>Appendices</w:t>
       </w:r>
     </w:p>
@@ -6156,7 +6117,25 @@
           <w:iCs/>
           <w:color w:val="333333"/>
         </w:rPr>
-        <w:t>library(readr)</w:t>
+        <w:t>library(</w:t>
+      </w:r>
+      <w:proofErr w:type="spellStart"/>
+      <w:r>
+        <w:rPr>
+          <w:rFonts w:ascii="Times New Roman" w:eastAsia="Times New Roman" w:hAnsi="Times New Roman" w:cs="Times New Roman"/>
+          <w:iCs/>
+          <w:color w:val="333333"/>
+        </w:rPr>
+        <w:t>readr</w:t>
+      </w:r>
+      <w:proofErr w:type="spellEnd"/>
+      <w:r>
+        <w:rPr>
+          <w:rFonts w:ascii="Times New Roman" w:eastAsia="Times New Roman" w:hAnsi="Times New Roman" w:cs="Times New Roman"/>
+          <w:iCs/>
+          <w:color w:val="333333"/>
+        </w:rPr>
+        <w:t>)</w:t>
       </w:r>
     </w:p>
     <w:p>
@@ -6169,13 +6148,59 @@
           <w:color w:val="4EA72E" w:themeColor="accent6"/>
         </w:rPr>
       </w:pPr>
-      <w:r>
-        <w:rPr>
-          <w:rFonts w:ascii="Times New Roman" w:eastAsia="Times New Roman" w:hAnsi="Times New Roman" w:cs="Times New Roman"/>
-          <w:iCs/>
-          <w:color w:val="333333"/>
-        </w:rPr>
-        <w:t>df &lt;- read_csv("adult income1.csv")</w:t>
+      <w:proofErr w:type="spellStart"/>
+      <w:r>
+        <w:rPr>
+          <w:rFonts w:ascii="Times New Roman" w:eastAsia="Times New Roman" w:hAnsi="Times New Roman" w:cs="Times New Roman"/>
+          <w:iCs/>
+          <w:color w:val="333333"/>
+        </w:rPr>
+        <w:t>df</w:t>
+      </w:r>
+      <w:proofErr w:type="spellEnd"/>
+      <w:r>
+        <w:rPr>
+          <w:rFonts w:ascii="Times New Roman" w:eastAsia="Times New Roman" w:hAnsi="Times New Roman" w:cs="Times New Roman"/>
+          <w:iCs/>
+          <w:color w:val="333333"/>
+        </w:rPr>
+        <w:t xml:space="preserve"> &lt;- </w:t>
+      </w:r>
+      <w:proofErr w:type="spellStart"/>
+      <w:r>
+        <w:rPr>
+          <w:rFonts w:ascii="Times New Roman" w:eastAsia="Times New Roman" w:hAnsi="Times New Roman" w:cs="Times New Roman"/>
+          <w:iCs/>
+          <w:color w:val="333333"/>
+        </w:rPr>
+        <w:t>read_</w:t>
+      </w:r>
+      <w:proofErr w:type="gramStart"/>
+      <w:r>
+        <w:rPr>
+          <w:rFonts w:ascii="Times New Roman" w:eastAsia="Times New Roman" w:hAnsi="Times New Roman" w:cs="Times New Roman"/>
+          <w:iCs/>
+          <w:color w:val="333333"/>
+        </w:rPr>
+        <w:t>csv</w:t>
+      </w:r>
+      <w:proofErr w:type="spellEnd"/>
+      <w:r>
+        <w:rPr>
+          <w:rFonts w:ascii="Times New Roman" w:eastAsia="Times New Roman" w:hAnsi="Times New Roman" w:cs="Times New Roman"/>
+          <w:iCs/>
+          <w:color w:val="333333"/>
+        </w:rPr>
+        <w:t>(</w:t>
+      </w:r>
+      <w:proofErr w:type="gramEnd"/>
+      <w:r>
+        <w:rPr>
+          <w:rFonts w:ascii="Times New Roman" w:eastAsia="Times New Roman" w:hAnsi="Times New Roman" w:cs="Times New Roman"/>
+          <w:iCs/>
+          <w:color w:val="333333"/>
+        </w:rPr>
+        <w:t>"adult income1.csv")</w:t>
       </w:r>
     </w:p>
     <w:p>
@@ -6224,7 +6249,35 @@
           <w:iCs/>
           <w:color w:val="333333"/>
         </w:rPr>
-        <w:t>df2 &lt;- subset(df, sex == "Male" | sex == "Female")</w:t>
+        <w:t xml:space="preserve">df2 &lt;- </w:t>
+      </w:r>
+      <w:proofErr w:type="gramStart"/>
+      <w:r>
+        <w:rPr>
+          <w:rFonts w:ascii="Times New Roman" w:eastAsia="Times New Roman" w:hAnsi="Times New Roman" w:cs="Times New Roman"/>
+          <w:iCs/>
+          <w:color w:val="333333"/>
+        </w:rPr>
+        <w:t>subset(</w:t>
+      </w:r>
+      <w:proofErr w:type="spellStart"/>
+      <w:proofErr w:type="gramEnd"/>
+      <w:r>
+        <w:rPr>
+          <w:rFonts w:ascii="Times New Roman" w:eastAsia="Times New Roman" w:hAnsi="Times New Roman" w:cs="Times New Roman"/>
+          <w:iCs/>
+          <w:color w:val="333333"/>
+        </w:rPr>
+        <w:t>df</w:t>
+      </w:r>
+      <w:proofErr w:type="spellEnd"/>
+      <w:r>
+        <w:rPr>
+          <w:rFonts w:ascii="Times New Roman" w:eastAsia="Times New Roman" w:hAnsi="Times New Roman" w:cs="Times New Roman"/>
+          <w:iCs/>
+          <w:color w:val="333333"/>
+        </w:rPr>
+        <w:t>, sex == "Male" | sex == "Female")</w:t>
       </w:r>
     </w:p>
     <w:p>
@@ -6243,8 +6296,66 @@
           <w:iCs/>
           <w:color w:val="333333"/>
         </w:rPr>
-        <w:t>df2 &lt;- subset(df, native.country == "United-States" )</w:t>
-      </w:r>
+        <w:t xml:space="preserve">df2 &lt;- </w:t>
+      </w:r>
+      <w:proofErr w:type="gramStart"/>
+      <w:r>
+        <w:rPr>
+          <w:rFonts w:ascii="Times New Roman" w:eastAsia="Times New Roman" w:hAnsi="Times New Roman" w:cs="Times New Roman"/>
+          <w:iCs/>
+          <w:color w:val="333333"/>
+        </w:rPr>
+        <w:t>subset(</w:t>
+      </w:r>
+      <w:proofErr w:type="spellStart"/>
+      <w:proofErr w:type="gramEnd"/>
+      <w:r>
+        <w:rPr>
+          <w:rFonts w:ascii="Times New Roman" w:eastAsia="Times New Roman" w:hAnsi="Times New Roman" w:cs="Times New Roman"/>
+          <w:iCs/>
+          <w:color w:val="333333"/>
+        </w:rPr>
+        <w:t>df</w:t>
+      </w:r>
+      <w:proofErr w:type="spellEnd"/>
+      <w:r>
+        <w:rPr>
+          <w:rFonts w:ascii="Times New Roman" w:eastAsia="Times New Roman" w:hAnsi="Times New Roman" w:cs="Times New Roman"/>
+          <w:iCs/>
+          <w:color w:val="333333"/>
+        </w:rPr>
+        <w:t xml:space="preserve">, </w:t>
+      </w:r>
+      <w:proofErr w:type="spellStart"/>
+      <w:proofErr w:type="gramStart"/>
+      <w:r>
+        <w:rPr>
+          <w:rFonts w:ascii="Times New Roman" w:eastAsia="Times New Roman" w:hAnsi="Times New Roman" w:cs="Times New Roman"/>
+          <w:iCs/>
+          <w:color w:val="333333"/>
+        </w:rPr>
+        <w:t>native.country</w:t>
+      </w:r>
+      <w:proofErr w:type="spellEnd"/>
+      <w:proofErr w:type="gramEnd"/>
+      <w:r>
+        <w:rPr>
+          <w:rFonts w:ascii="Times New Roman" w:eastAsia="Times New Roman" w:hAnsi="Times New Roman" w:cs="Times New Roman"/>
+          <w:iCs/>
+          <w:color w:val="333333"/>
+        </w:rPr>
+        <w:t xml:space="preserve"> == "United-States</w:t>
+      </w:r>
+      <w:proofErr w:type="gramStart"/>
+      <w:r>
+        <w:rPr>
+          <w:rFonts w:ascii="Times New Roman" w:eastAsia="Times New Roman" w:hAnsi="Times New Roman" w:cs="Times New Roman"/>
+          <w:iCs/>
+          <w:color w:val="333333"/>
+        </w:rPr>
+        <w:t>" )</w:t>
+      </w:r>
+      <w:proofErr w:type="gramEnd"/>
     </w:p>
     <w:p>
       <w:pPr>
@@ -6292,7 +6403,35 @@
           <w:iCs/>
           <w:color w:val="333333"/>
         </w:rPr>
-        <w:t>df2$income_bracket &lt;- ifelse(df2$income == "&lt;=50K", "&lt;=50K", "&gt;50K")</w:t>
+        <w:t xml:space="preserve">df2$income_bracket &lt;- </w:t>
+      </w:r>
+      <w:proofErr w:type="spellStart"/>
+      <w:proofErr w:type="gramStart"/>
+      <w:r>
+        <w:rPr>
+          <w:rFonts w:ascii="Times New Roman" w:eastAsia="Times New Roman" w:hAnsi="Times New Roman" w:cs="Times New Roman"/>
+          <w:iCs/>
+          <w:color w:val="333333"/>
+        </w:rPr>
+        <w:t>ifelse</w:t>
+      </w:r>
+      <w:proofErr w:type="spellEnd"/>
+      <w:r>
+        <w:rPr>
+          <w:rFonts w:ascii="Times New Roman" w:eastAsia="Times New Roman" w:hAnsi="Times New Roman" w:cs="Times New Roman"/>
+          <w:iCs/>
+          <w:color w:val="333333"/>
+        </w:rPr>
+        <w:t>(</w:t>
+      </w:r>
+      <w:proofErr w:type="gramEnd"/>
+      <w:r>
+        <w:rPr>
+          <w:rFonts w:ascii="Times New Roman" w:eastAsia="Times New Roman" w:hAnsi="Times New Roman" w:cs="Times New Roman"/>
+          <w:iCs/>
+          <w:color w:val="333333"/>
+        </w:rPr>
+        <w:t>df2$income == "&lt;=50K", "&lt;=50K", "&gt;50K")</w:t>
       </w:r>
     </w:p>
     <w:p>
@@ -6341,8 +6480,72 @@
           <w:iCs/>
           <w:color w:val="333333"/>
         </w:rPr>
-        <w:t xml:space="preserve"> usa&lt;- table(df2$sex[df2$native.country=="United-States"], df2$income_bracket[df2$native.country=="United-States"] )</w:t>
-      </w:r>
+        <w:t xml:space="preserve"> </w:t>
+      </w:r>
+      <w:proofErr w:type="spellStart"/>
+      <w:r>
+        <w:rPr>
+          <w:rFonts w:ascii="Times New Roman" w:eastAsia="Times New Roman" w:hAnsi="Times New Roman" w:cs="Times New Roman"/>
+          <w:iCs/>
+          <w:color w:val="333333"/>
+        </w:rPr>
+        <w:t>usa</w:t>
+      </w:r>
+      <w:proofErr w:type="spellEnd"/>
+      <w:r>
+        <w:rPr>
+          <w:rFonts w:ascii="Times New Roman" w:eastAsia="Times New Roman" w:hAnsi="Times New Roman" w:cs="Times New Roman"/>
+          <w:iCs/>
+          <w:color w:val="333333"/>
+        </w:rPr>
+        <w:t>&lt;- table(df2$</w:t>
+      </w:r>
+      <w:proofErr w:type="gramStart"/>
+      <w:r>
+        <w:rPr>
+          <w:rFonts w:ascii="Times New Roman" w:eastAsia="Times New Roman" w:hAnsi="Times New Roman" w:cs="Times New Roman"/>
+          <w:iCs/>
+          <w:color w:val="333333"/>
+        </w:rPr>
+        <w:t>sex[</w:t>
+      </w:r>
+      <w:proofErr w:type="gramEnd"/>
+      <w:r>
+        <w:rPr>
+          <w:rFonts w:ascii="Times New Roman" w:eastAsia="Times New Roman" w:hAnsi="Times New Roman" w:cs="Times New Roman"/>
+          <w:iCs/>
+          <w:color w:val="333333"/>
+        </w:rPr>
+        <w:t>df2$native.country=="United-States"], df2$income_</w:t>
+      </w:r>
+      <w:proofErr w:type="gramStart"/>
+      <w:r>
+        <w:rPr>
+          <w:rFonts w:ascii="Times New Roman" w:eastAsia="Times New Roman" w:hAnsi="Times New Roman" w:cs="Times New Roman"/>
+          <w:iCs/>
+          <w:color w:val="333333"/>
+        </w:rPr>
+        <w:t>bracket[</w:t>
+      </w:r>
+      <w:proofErr w:type="gramEnd"/>
+      <w:r>
+        <w:rPr>
+          <w:rFonts w:ascii="Times New Roman" w:eastAsia="Times New Roman" w:hAnsi="Times New Roman" w:cs="Times New Roman"/>
+          <w:iCs/>
+          <w:color w:val="333333"/>
+        </w:rPr>
+        <w:t>df2$native.country=="United-States"</w:t>
+      </w:r>
+      <w:proofErr w:type="gramStart"/>
+      <w:r>
+        <w:rPr>
+          <w:rFonts w:ascii="Times New Roman" w:eastAsia="Times New Roman" w:hAnsi="Times New Roman" w:cs="Times New Roman"/>
+          <w:iCs/>
+          <w:color w:val="333333"/>
+        </w:rPr>
+        <w:t>] )</w:t>
+      </w:r>
+      <w:proofErr w:type="gramEnd"/>
     </w:p>
     <w:p>
       <w:pPr>
@@ -6395,13 +6598,41 @@
           <w:color w:val="333333"/>
         </w:rPr>
       </w:pPr>
-      <w:r>
-        <w:rPr>
-          <w:rFonts w:ascii="Times New Roman" w:eastAsia="Times New Roman" w:hAnsi="Times New Roman" w:cs="Times New Roman"/>
-          <w:iCs/>
-          <w:color w:val="333333"/>
-        </w:rPr>
-        <w:t>chisq.test(usa)</w:t>
+      <w:proofErr w:type="spellStart"/>
+      <w:r>
+        <w:rPr>
+          <w:rFonts w:ascii="Times New Roman" w:eastAsia="Times New Roman" w:hAnsi="Times New Roman" w:cs="Times New Roman"/>
+          <w:iCs/>
+          <w:color w:val="333333"/>
+        </w:rPr>
+        <w:t>chisq.test</w:t>
+      </w:r>
+      <w:proofErr w:type="spellEnd"/>
+      <w:r>
+        <w:rPr>
+          <w:rFonts w:ascii="Times New Roman" w:eastAsia="Times New Roman" w:hAnsi="Times New Roman" w:cs="Times New Roman"/>
+          <w:iCs/>
+          <w:color w:val="333333"/>
+        </w:rPr>
+        <w:t>(</w:t>
+      </w:r>
+      <w:proofErr w:type="spellStart"/>
+      <w:r>
+        <w:rPr>
+          <w:rFonts w:ascii="Times New Roman" w:eastAsia="Times New Roman" w:hAnsi="Times New Roman" w:cs="Times New Roman"/>
+          <w:iCs/>
+          <w:color w:val="333333"/>
+        </w:rPr>
+        <w:t>usa</w:t>
+      </w:r>
+      <w:proofErr w:type="spellEnd"/>
+      <w:r>
+        <w:rPr>
+          <w:rFonts w:ascii="Times New Roman" w:eastAsia="Times New Roman" w:hAnsi="Times New Roman" w:cs="Times New Roman"/>
+          <w:iCs/>
+          <w:color w:val="333333"/>
+        </w:rPr>
+        <w:t>)</w:t>
       </w:r>
     </w:p>
     <w:p>
@@ -6450,7 +6681,45 @@
           <w:iCs/>
           <w:color w:val="333333"/>
         </w:rPr>
-        <w:t>percentages &lt;- prop.table(usa, margin=2) * 100</w:t>
+        <w:t xml:space="preserve">percentages &lt;- </w:t>
+      </w:r>
+      <w:proofErr w:type="spellStart"/>
+      <w:proofErr w:type="gramStart"/>
+      <w:r>
+        <w:rPr>
+          <w:rFonts w:ascii="Times New Roman" w:eastAsia="Times New Roman" w:hAnsi="Times New Roman" w:cs="Times New Roman"/>
+          <w:iCs/>
+          <w:color w:val="333333"/>
+        </w:rPr>
+        <w:t>prop.table</w:t>
+      </w:r>
+      <w:proofErr w:type="spellEnd"/>
+      <w:proofErr w:type="gramEnd"/>
+      <w:r>
+        <w:rPr>
+          <w:rFonts w:ascii="Times New Roman" w:eastAsia="Times New Roman" w:hAnsi="Times New Roman" w:cs="Times New Roman"/>
+          <w:iCs/>
+          <w:color w:val="333333"/>
+        </w:rPr>
+        <w:t>(</w:t>
+      </w:r>
+      <w:proofErr w:type="spellStart"/>
+      <w:r>
+        <w:rPr>
+          <w:rFonts w:ascii="Times New Roman" w:eastAsia="Times New Roman" w:hAnsi="Times New Roman" w:cs="Times New Roman"/>
+          <w:iCs/>
+          <w:color w:val="333333"/>
+        </w:rPr>
+        <w:t>usa</w:t>
+      </w:r>
+      <w:proofErr w:type="spellEnd"/>
+      <w:r>
+        <w:rPr>
+          <w:rFonts w:ascii="Times New Roman" w:eastAsia="Times New Roman" w:hAnsi="Times New Roman" w:cs="Times New Roman"/>
+          <w:iCs/>
+          <w:color w:val="333333"/>
+        </w:rPr>
+        <w:t>, margin=2) * 100</w:t>
       </w:r>
     </w:p>
     <w:p>
@@ -6493,13 +6762,87 @@
           <w:color w:val="333333"/>
         </w:rPr>
       </w:pPr>
-      <w:r>
-        <w:rPr>
-          <w:rFonts w:ascii="Times New Roman" w:eastAsia="Times New Roman" w:hAnsi="Times New Roman" w:cs="Times New Roman"/>
-          <w:iCs/>
-          <w:color w:val="333333"/>
-        </w:rPr>
-        <w:t>barplot(percentages, col = c("orange", "black"), xlab = "Income Bracket", ylab = "Percentage",</w:t>
+      <w:proofErr w:type="spellStart"/>
+      <w:proofErr w:type="gramStart"/>
+      <w:r>
+        <w:rPr>
+          <w:rFonts w:ascii="Times New Roman" w:eastAsia="Times New Roman" w:hAnsi="Times New Roman" w:cs="Times New Roman"/>
+          <w:iCs/>
+          <w:color w:val="333333"/>
+        </w:rPr>
+        <w:t>barplot</w:t>
+      </w:r>
+      <w:proofErr w:type="spellEnd"/>
+      <w:r>
+        <w:rPr>
+          <w:rFonts w:ascii="Times New Roman" w:eastAsia="Times New Roman" w:hAnsi="Times New Roman" w:cs="Times New Roman"/>
+          <w:iCs/>
+          <w:color w:val="333333"/>
+        </w:rPr>
+        <w:t>(</w:t>
+      </w:r>
+      <w:proofErr w:type="gramEnd"/>
+      <w:r>
+        <w:rPr>
+          <w:rFonts w:ascii="Times New Roman" w:eastAsia="Times New Roman" w:hAnsi="Times New Roman" w:cs="Times New Roman"/>
+          <w:iCs/>
+          <w:color w:val="333333"/>
+        </w:rPr>
+        <w:t xml:space="preserve">percentages, col = </w:t>
+      </w:r>
+      <w:proofErr w:type="gramStart"/>
+      <w:r>
+        <w:rPr>
+          <w:rFonts w:ascii="Times New Roman" w:eastAsia="Times New Roman" w:hAnsi="Times New Roman" w:cs="Times New Roman"/>
+          <w:iCs/>
+          <w:color w:val="333333"/>
+        </w:rPr>
+        <w:t>c(</w:t>
+      </w:r>
+      <w:proofErr w:type="gramEnd"/>
+      <w:r>
+        <w:rPr>
+          <w:rFonts w:ascii="Times New Roman" w:eastAsia="Times New Roman" w:hAnsi="Times New Roman" w:cs="Times New Roman"/>
+          <w:iCs/>
+          <w:color w:val="333333"/>
+        </w:rPr>
+        <w:t xml:space="preserve">"orange", "black"), </w:t>
+      </w:r>
+      <w:proofErr w:type="spellStart"/>
+      <w:r>
+        <w:rPr>
+          <w:rFonts w:ascii="Times New Roman" w:eastAsia="Times New Roman" w:hAnsi="Times New Roman" w:cs="Times New Roman"/>
+          <w:iCs/>
+          <w:color w:val="333333"/>
+        </w:rPr>
+        <w:t>xlab</w:t>
+      </w:r>
+      <w:proofErr w:type="spellEnd"/>
+      <w:r>
+        <w:rPr>
+          <w:rFonts w:ascii="Times New Roman" w:eastAsia="Times New Roman" w:hAnsi="Times New Roman" w:cs="Times New Roman"/>
+          <w:iCs/>
+          <w:color w:val="333333"/>
+        </w:rPr>
+        <w:t xml:space="preserve"> = "Income Bracket", </w:t>
+      </w:r>
+      <w:proofErr w:type="spellStart"/>
+      <w:r>
+        <w:rPr>
+          <w:rFonts w:ascii="Times New Roman" w:eastAsia="Times New Roman" w:hAnsi="Times New Roman" w:cs="Times New Roman"/>
+          <w:iCs/>
+          <w:color w:val="333333"/>
+        </w:rPr>
+        <w:t>ylab</w:t>
+      </w:r>
+      <w:proofErr w:type="spellEnd"/>
+      <w:r>
+        <w:rPr>
+          <w:rFonts w:ascii="Times New Roman" w:eastAsia="Times New Roman" w:hAnsi="Times New Roman" w:cs="Times New Roman"/>
+          <w:iCs/>
+          <w:color w:val="333333"/>
+        </w:rPr>
+        <w:t xml:space="preserve"> = "Percentage",</w:t>
       </w:r>
     </w:p>
     <w:p>
@@ -6518,7 +6861,43 @@
           <w:iCs/>
           <w:color w:val="333333"/>
         </w:rPr>
-        <w:t xml:space="preserve">        main = "Proportion of Income Brackets by Gender", ylim = c(0, 100),</w:t>
+        <w:t xml:space="preserve">        main = "Proportion of Income Brackets by Gender", </w:t>
+      </w:r>
+      <w:proofErr w:type="spellStart"/>
+      <w:r>
+        <w:rPr>
+          <w:rFonts w:ascii="Times New Roman" w:eastAsia="Times New Roman" w:hAnsi="Times New Roman" w:cs="Times New Roman"/>
+          <w:iCs/>
+          <w:color w:val="333333"/>
+        </w:rPr>
+        <w:t>ylim</w:t>
+      </w:r>
+      <w:proofErr w:type="spellEnd"/>
+      <w:r>
+        <w:rPr>
+          <w:rFonts w:ascii="Times New Roman" w:eastAsia="Times New Roman" w:hAnsi="Times New Roman" w:cs="Times New Roman"/>
+          <w:iCs/>
+          <w:color w:val="333333"/>
+        </w:rPr>
+        <w:t xml:space="preserve"> = </w:t>
+      </w:r>
+      <w:proofErr w:type="gramStart"/>
+      <w:r>
+        <w:rPr>
+          <w:rFonts w:ascii="Times New Roman" w:eastAsia="Times New Roman" w:hAnsi="Times New Roman" w:cs="Times New Roman"/>
+          <w:iCs/>
+          <w:color w:val="333333"/>
+        </w:rPr>
+        <w:t>c(</w:t>
+      </w:r>
+      <w:proofErr w:type="gramEnd"/>
+      <w:r>
+        <w:rPr>
+          <w:rFonts w:ascii="Times New Roman" w:eastAsia="Times New Roman" w:hAnsi="Times New Roman" w:cs="Times New Roman"/>
+          <w:iCs/>
+          <w:color w:val="333333"/>
+        </w:rPr>
+        <w:t>0, 100),</w:t>
       </w:r>
     </w:p>
     <w:p>
@@ -6537,7 +6916,153 @@
           <w:iCs/>
           <w:color w:val="333333"/>
         </w:rPr>
-        <w:t xml:space="preserve">        legend.text = rownames(usa), args.legend = list(x = "topright"),sub = "Within UnitedStates")</w:t>
+        <w:t xml:space="preserve">        </w:t>
+      </w:r>
+      <w:proofErr w:type="spellStart"/>
+      <w:r>
+        <w:rPr>
+          <w:rFonts w:ascii="Times New Roman" w:eastAsia="Times New Roman" w:hAnsi="Times New Roman" w:cs="Times New Roman"/>
+          <w:iCs/>
+          <w:color w:val="333333"/>
+        </w:rPr>
+        <w:t>legend.text</w:t>
+      </w:r>
+      <w:proofErr w:type="spellEnd"/>
+      <w:r>
+        <w:rPr>
+          <w:rFonts w:ascii="Times New Roman" w:eastAsia="Times New Roman" w:hAnsi="Times New Roman" w:cs="Times New Roman"/>
+          <w:iCs/>
+          <w:color w:val="333333"/>
+        </w:rPr>
+        <w:t xml:space="preserve"> = </w:t>
+      </w:r>
+      <w:proofErr w:type="spellStart"/>
+      <w:r>
+        <w:rPr>
+          <w:rFonts w:ascii="Times New Roman" w:eastAsia="Times New Roman" w:hAnsi="Times New Roman" w:cs="Times New Roman"/>
+          <w:iCs/>
+          <w:color w:val="333333"/>
+        </w:rPr>
+        <w:t>rownames</w:t>
+      </w:r>
+      <w:proofErr w:type="spellEnd"/>
+      <w:r>
+        <w:rPr>
+          <w:rFonts w:ascii="Times New Roman" w:eastAsia="Times New Roman" w:hAnsi="Times New Roman" w:cs="Times New Roman"/>
+          <w:iCs/>
+          <w:color w:val="333333"/>
+        </w:rPr>
+        <w:t>(</w:t>
+      </w:r>
+      <w:proofErr w:type="spellStart"/>
+      <w:r>
+        <w:rPr>
+          <w:rFonts w:ascii="Times New Roman" w:eastAsia="Times New Roman" w:hAnsi="Times New Roman" w:cs="Times New Roman"/>
+          <w:iCs/>
+          <w:color w:val="333333"/>
+        </w:rPr>
+        <w:t>usa</w:t>
+      </w:r>
+      <w:proofErr w:type="spellEnd"/>
+      <w:r>
+        <w:rPr>
+          <w:rFonts w:ascii="Times New Roman" w:eastAsia="Times New Roman" w:hAnsi="Times New Roman" w:cs="Times New Roman"/>
+          <w:iCs/>
+          <w:color w:val="333333"/>
+        </w:rPr>
+        <w:t xml:space="preserve">), </w:t>
+      </w:r>
+      <w:proofErr w:type="spellStart"/>
+      <w:proofErr w:type="gramStart"/>
+      <w:r>
+        <w:rPr>
+          <w:rFonts w:ascii="Times New Roman" w:eastAsia="Times New Roman" w:hAnsi="Times New Roman" w:cs="Times New Roman"/>
+          <w:iCs/>
+          <w:color w:val="333333"/>
+        </w:rPr>
+        <w:t>args.legend</w:t>
+      </w:r>
+      <w:proofErr w:type="spellEnd"/>
+      <w:proofErr w:type="gramEnd"/>
+      <w:r>
+        <w:rPr>
+          <w:rFonts w:ascii="Times New Roman" w:eastAsia="Times New Roman" w:hAnsi="Times New Roman" w:cs="Times New Roman"/>
+          <w:iCs/>
+          <w:color w:val="333333"/>
+        </w:rPr>
+        <w:t xml:space="preserve"> = </w:t>
+      </w:r>
+      <w:proofErr w:type="gramStart"/>
+      <w:r>
+        <w:rPr>
+          <w:rFonts w:ascii="Times New Roman" w:eastAsia="Times New Roman" w:hAnsi="Times New Roman" w:cs="Times New Roman"/>
+          <w:iCs/>
+          <w:color w:val="333333"/>
+        </w:rPr>
+        <w:t>list(</w:t>
+      </w:r>
+      <w:proofErr w:type="gramEnd"/>
+      <w:r>
+        <w:rPr>
+          <w:rFonts w:ascii="Times New Roman" w:eastAsia="Times New Roman" w:hAnsi="Times New Roman" w:cs="Times New Roman"/>
+          <w:iCs/>
+          <w:color w:val="333333"/>
+        </w:rPr>
+        <w:t>x = "</w:t>
+      </w:r>
+      <w:proofErr w:type="spellStart"/>
+      <w:r>
+        <w:rPr>
+          <w:rFonts w:ascii="Times New Roman" w:eastAsia="Times New Roman" w:hAnsi="Times New Roman" w:cs="Times New Roman"/>
+          <w:iCs/>
+          <w:color w:val="333333"/>
+        </w:rPr>
+        <w:t>topright</w:t>
+      </w:r>
+      <w:proofErr w:type="spellEnd"/>
+      <w:r>
+        <w:rPr>
+          <w:rFonts w:ascii="Times New Roman" w:eastAsia="Times New Roman" w:hAnsi="Times New Roman" w:cs="Times New Roman"/>
+          <w:iCs/>
+          <w:color w:val="333333"/>
+        </w:rPr>
+        <w:t>"</w:t>
+      </w:r>
+      <w:proofErr w:type="gramStart"/>
+      <w:r>
+        <w:rPr>
+          <w:rFonts w:ascii="Times New Roman" w:eastAsia="Times New Roman" w:hAnsi="Times New Roman" w:cs="Times New Roman"/>
+          <w:iCs/>
+          <w:color w:val="333333"/>
+        </w:rPr>
+        <w:t>),sub</w:t>
+      </w:r>
+      <w:proofErr w:type="gramEnd"/>
+      <w:r>
+        <w:rPr>
+          <w:rFonts w:ascii="Times New Roman" w:eastAsia="Times New Roman" w:hAnsi="Times New Roman" w:cs="Times New Roman"/>
+          <w:iCs/>
+          <w:color w:val="333333"/>
+        </w:rPr>
+        <w:t xml:space="preserve"> = "Within </w:t>
+      </w:r>
+      <w:proofErr w:type="spellStart"/>
+      <w:r>
+        <w:rPr>
+          <w:rFonts w:ascii="Times New Roman" w:eastAsia="Times New Roman" w:hAnsi="Times New Roman" w:cs="Times New Roman"/>
+          <w:iCs/>
+          <w:color w:val="333333"/>
+        </w:rPr>
+        <w:t>UnitedStates</w:t>
+      </w:r>
+      <w:proofErr w:type="spellEnd"/>
+      <w:r>
+        <w:rPr>
+          <w:rFonts w:ascii="Times New Roman" w:eastAsia="Times New Roman" w:hAnsi="Times New Roman" w:cs="Times New Roman"/>
+          <w:iCs/>
+          <w:color w:val="333333"/>
+        </w:rPr>
+        <w:t>")</w:t>
       </w:r>
     </w:p>
     <w:p>
@@ -6567,7 +7092,25 @@
           <w:iCs/>
           <w:color w:val="4EA72E" w:themeColor="accent6"/>
         </w:rPr>
-        <w:t># Optional: Also view proportions within each gender (transpose for barplot)</w:t>
+        <w:t xml:space="preserve"># Optional: Also view proportions within each gender (transpose for </w:t>
+      </w:r>
+      <w:proofErr w:type="spellStart"/>
+      <w:r>
+        <w:rPr>
+          <w:rFonts w:ascii="Times New Roman" w:eastAsia="Times New Roman" w:hAnsi="Times New Roman" w:cs="Times New Roman"/>
+          <w:iCs/>
+          <w:color w:val="4EA72E" w:themeColor="accent6"/>
+        </w:rPr>
+        <w:t>barplot</w:t>
+      </w:r>
+      <w:proofErr w:type="spellEnd"/>
+      <w:r>
+        <w:rPr>
+          <w:rFonts w:ascii="Times New Roman" w:eastAsia="Times New Roman" w:hAnsi="Times New Roman" w:cs="Times New Roman"/>
+          <w:iCs/>
+          <w:color w:val="4EA72E" w:themeColor="accent6"/>
+        </w:rPr>
+        <w:t>)</w:t>
       </w:r>
     </w:p>
     <w:p>
@@ -6580,13 +7123,61 @@
           <w:color w:val="333333"/>
         </w:rPr>
       </w:pPr>
-      <w:r>
-        <w:rPr>
-          <w:rFonts w:ascii="Times New Roman" w:eastAsia="Times New Roman" w:hAnsi="Times New Roman" w:cs="Times New Roman"/>
-          <w:iCs/>
-          <w:color w:val="333333"/>
-        </w:rPr>
-        <w:t>tpercentages &lt;- prop.table(t(usa), margin=2) * 100</w:t>
+      <w:proofErr w:type="spellStart"/>
+      <w:r>
+        <w:rPr>
+          <w:rFonts w:ascii="Times New Roman" w:eastAsia="Times New Roman" w:hAnsi="Times New Roman" w:cs="Times New Roman"/>
+          <w:iCs/>
+          <w:color w:val="333333"/>
+        </w:rPr>
+        <w:t>tpercentages</w:t>
+      </w:r>
+      <w:proofErr w:type="spellEnd"/>
+      <w:r>
+        <w:rPr>
+          <w:rFonts w:ascii="Times New Roman" w:eastAsia="Times New Roman" w:hAnsi="Times New Roman" w:cs="Times New Roman"/>
+          <w:iCs/>
+          <w:color w:val="333333"/>
+        </w:rPr>
+        <w:t xml:space="preserve"> &lt;- </w:t>
+      </w:r>
+      <w:proofErr w:type="spellStart"/>
+      <w:proofErr w:type="gramStart"/>
+      <w:r>
+        <w:rPr>
+          <w:rFonts w:ascii="Times New Roman" w:eastAsia="Times New Roman" w:hAnsi="Times New Roman" w:cs="Times New Roman"/>
+          <w:iCs/>
+          <w:color w:val="333333"/>
+        </w:rPr>
+        <w:t>prop.table</w:t>
+      </w:r>
+      <w:proofErr w:type="spellEnd"/>
+      <w:proofErr w:type="gramEnd"/>
+      <w:r>
+        <w:rPr>
+          <w:rFonts w:ascii="Times New Roman" w:eastAsia="Times New Roman" w:hAnsi="Times New Roman" w:cs="Times New Roman"/>
+          <w:iCs/>
+          <w:color w:val="333333"/>
+        </w:rPr>
+        <w:t>(t(</w:t>
+      </w:r>
+      <w:proofErr w:type="spellStart"/>
+      <w:r>
+        <w:rPr>
+          <w:rFonts w:ascii="Times New Roman" w:eastAsia="Times New Roman" w:hAnsi="Times New Roman" w:cs="Times New Roman"/>
+          <w:iCs/>
+          <w:color w:val="333333"/>
+        </w:rPr>
+        <w:t>usa</w:t>
+      </w:r>
+      <w:proofErr w:type="spellEnd"/>
+      <w:r>
+        <w:rPr>
+          <w:rFonts w:ascii="Times New Roman" w:eastAsia="Times New Roman" w:hAnsi="Times New Roman" w:cs="Times New Roman"/>
+          <w:iCs/>
+          <w:color w:val="333333"/>
+        </w:rPr>
+        <w:t>), margin=2) * 100</w:t>
       </w:r>
     </w:p>
     <w:p>
@@ -6599,13 +7190,97 @@
           <w:color w:val="333333"/>
         </w:rPr>
       </w:pPr>
-      <w:r>
-        <w:rPr>
-          <w:rFonts w:ascii="Times New Roman" w:eastAsia="Times New Roman" w:hAnsi="Times New Roman" w:cs="Times New Roman"/>
-          <w:iCs/>
-          <w:color w:val="333333"/>
-        </w:rPr>
-        <w:t>barplot(tpercentages, col = c("red", "green"), xlab = "Gender", ylab = "Percentage",</w:t>
+      <w:proofErr w:type="spellStart"/>
+      <w:proofErr w:type="gramStart"/>
+      <w:r>
+        <w:rPr>
+          <w:rFonts w:ascii="Times New Roman" w:eastAsia="Times New Roman" w:hAnsi="Times New Roman" w:cs="Times New Roman"/>
+          <w:iCs/>
+          <w:color w:val="333333"/>
+        </w:rPr>
+        <w:t>barplot</w:t>
+      </w:r>
+      <w:proofErr w:type="spellEnd"/>
+      <w:r>
+        <w:rPr>
+          <w:rFonts w:ascii="Times New Roman" w:eastAsia="Times New Roman" w:hAnsi="Times New Roman" w:cs="Times New Roman"/>
+          <w:iCs/>
+          <w:color w:val="333333"/>
+        </w:rPr>
+        <w:t>(</w:t>
+      </w:r>
+      <w:proofErr w:type="spellStart"/>
+      <w:proofErr w:type="gramEnd"/>
+      <w:r>
+        <w:rPr>
+          <w:rFonts w:ascii="Times New Roman" w:eastAsia="Times New Roman" w:hAnsi="Times New Roman" w:cs="Times New Roman"/>
+          <w:iCs/>
+          <w:color w:val="333333"/>
+        </w:rPr>
+        <w:t>tpercentages</w:t>
+      </w:r>
+      <w:proofErr w:type="spellEnd"/>
+      <w:r>
+        <w:rPr>
+          <w:rFonts w:ascii="Times New Roman" w:eastAsia="Times New Roman" w:hAnsi="Times New Roman" w:cs="Times New Roman"/>
+          <w:iCs/>
+          <w:color w:val="333333"/>
+        </w:rPr>
+        <w:t xml:space="preserve">, col = </w:t>
+      </w:r>
+      <w:proofErr w:type="gramStart"/>
+      <w:r>
+        <w:rPr>
+          <w:rFonts w:ascii="Times New Roman" w:eastAsia="Times New Roman" w:hAnsi="Times New Roman" w:cs="Times New Roman"/>
+          <w:iCs/>
+          <w:color w:val="333333"/>
+        </w:rPr>
+        <w:t>c(</w:t>
+      </w:r>
+      <w:proofErr w:type="gramEnd"/>
+      <w:r>
+        <w:rPr>
+          <w:rFonts w:ascii="Times New Roman" w:eastAsia="Times New Roman" w:hAnsi="Times New Roman" w:cs="Times New Roman"/>
+          <w:iCs/>
+          <w:color w:val="333333"/>
+        </w:rPr>
+        <w:t xml:space="preserve">"red", "green"), </w:t>
+      </w:r>
+      <w:proofErr w:type="spellStart"/>
+      <w:r>
+        <w:rPr>
+          <w:rFonts w:ascii="Times New Roman" w:eastAsia="Times New Roman" w:hAnsi="Times New Roman" w:cs="Times New Roman"/>
+          <w:iCs/>
+          <w:color w:val="333333"/>
+        </w:rPr>
+        <w:t>xlab</w:t>
+      </w:r>
+      <w:proofErr w:type="spellEnd"/>
+      <w:r>
+        <w:rPr>
+          <w:rFonts w:ascii="Times New Roman" w:eastAsia="Times New Roman" w:hAnsi="Times New Roman" w:cs="Times New Roman"/>
+          <w:iCs/>
+          <w:color w:val="333333"/>
+        </w:rPr>
+        <w:t xml:space="preserve"> = "Gender", </w:t>
+      </w:r>
+      <w:proofErr w:type="spellStart"/>
+      <w:r>
+        <w:rPr>
+          <w:rFonts w:ascii="Times New Roman" w:eastAsia="Times New Roman" w:hAnsi="Times New Roman" w:cs="Times New Roman"/>
+          <w:iCs/>
+          <w:color w:val="333333"/>
+        </w:rPr>
+        <w:t>ylab</w:t>
+      </w:r>
+      <w:proofErr w:type="spellEnd"/>
+      <w:r>
+        <w:rPr>
+          <w:rFonts w:ascii="Times New Roman" w:eastAsia="Times New Roman" w:hAnsi="Times New Roman" w:cs="Times New Roman"/>
+          <w:iCs/>
+          <w:color w:val="333333"/>
+        </w:rPr>
+        <w:t xml:space="preserve"> = "Percentage",</w:t>
       </w:r>
     </w:p>
     <w:p>
@@ -6624,7 +7299,43 @@
           <w:iCs/>
           <w:color w:val="333333"/>
         </w:rPr>
-        <w:t xml:space="preserve">        main = "Income Category Within Genders", ylim = c(0, 100),</w:t>
+        <w:t xml:space="preserve">        main = "Income Category Within Genders", </w:t>
+      </w:r>
+      <w:proofErr w:type="spellStart"/>
+      <w:r>
+        <w:rPr>
+          <w:rFonts w:ascii="Times New Roman" w:eastAsia="Times New Roman" w:hAnsi="Times New Roman" w:cs="Times New Roman"/>
+          <w:iCs/>
+          <w:color w:val="333333"/>
+        </w:rPr>
+        <w:t>ylim</w:t>
+      </w:r>
+      <w:proofErr w:type="spellEnd"/>
+      <w:r>
+        <w:rPr>
+          <w:rFonts w:ascii="Times New Roman" w:eastAsia="Times New Roman" w:hAnsi="Times New Roman" w:cs="Times New Roman"/>
+          <w:iCs/>
+          <w:color w:val="333333"/>
+        </w:rPr>
+        <w:t xml:space="preserve"> = </w:t>
+      </w:r>
+      <w:proofErr w:type="gramStart"/>
+      <w:r>
+        <w:rPr>
+          <w:rFonts w:ascii="Times New Roman" w:eastAsia="Times New Roman" w:hAnsi="Times New Roman" w:cs="Times New Roman"/>
+          <w:iCs/>
+          <w:color w:val="333333"/>
+        </w:rPr>
+        <w:t>c(</w:t>
+      </w:r>
+      <w:proofErr w:type="gramEnd"/>
+      <w:r>
+        <w:rPr>
+          <w:rFonts w:ascii="Times New Roman" w:eastAsia="Times New Roman" w:hAnsi="Times New Roman" w:cs="Times New Roman"/>
+          <w:iCs/>
+          <w:color w:val="333333"/>
+        </w:rPr>
+        <w:t>0, 100),</w:t>
       </w:r>
     </w:p>
     <w:p>
@@ -6642,72 +7353,154 @@
           <w:iCs/>
           <w:color w:val="333333"/>
         </w:rPr>
-        <w:t xml:space="preserve">        legend.text = colnames(usa), args.legend = list(x = "topright"),sub = "Within UnitedStates")</w:t>
-      </w:r>
-    </w:p>
-    <w:p>
-      <w:pPr>
-        <w:ind w:left="1440"/>
-        <w:rPr>
-          <w:rFonts w:ascii="Times New Roman" w:eastAsia="Times New Roman" w:hAnsi="Times New Roman" w:cs="Times New Roman"/>
-          <w:iCs/>
-        </w:rPr>
-      </w:pPr>
-    </w:p>
-    <w:p>
-      <w:pPr>
-        <w:pStyle w:val="ListParagraph"/>
-        <w:ind w:left="1440"/>
-        <w:rPr>
-          <w:rFonts w:ascii="Times New Roman" w:eastAsia="Times New Roman" w:hAnsi="Times New Roman" w:cs="Times New Roman"/>
-          <w:iCs/>
-          <w:highlight w:val="yellow"/>
-        </w:rPr>
-      </w:pPr>
-    </w:p>
-    <w:p>
-      <w:pPr>
-        <w:pStyle w:val="ListParagraph"/>
-        <w:ind w:left="1440"/>
-        <w:rPr>
-          <w:rFonts w:ascii="Times New Roman" w:eastAsia="Times New Roman" w:hAnsi="Times New Roman" w:cs="Times New Roman"/>
-          <w:iCs/>
-          <w:highlight w:val="yellow"/>
-        </w:rPr>
-      </w:pPr>
-    </w:p>
-    <w:p>
-      <w:pPr>
-        <w:pStyle w:val="ListParagraph"/>
-        <w:ind w:left="1440"/>
-        <w:rPr>
-          <w:rFonts w:ascii="Times New Roman" w:eastAsia="Times New Roman" w:hAnsi="Times New Roman" w:cs="Times New Roman"/>
-          <w:iCs/>
-          <w:highlight w:val="yellow"/>
-        </w:rPr>
-      </w:pPr>
-    </w:p>
-    <w:p>
-      <w:pPr>
-        <w:pStyle w:val="ListParagraph"/>
-        <w:ind w:left="1440"/>
-        <w:rPr>
-          <w:rFonts w:ascii="Times New Roman" w:eastAsia="Times New Roman" w:hAnsi="Times New Roman" w:cs="Times New Roman"/>
-          <w:iCs/>
-          <w:highlight w:val="yellow"/>
-        </w:rPr>
-      </w:pPr>
-    </w:p>
-    <w:p>
-      <w:pPr>
-        <w:pStyle w:val="ListParagraph"/>
-        <w:ind w:left="1440"/>
-        <w:rPr>
-          <w:rFonts w:ascii="Times New Roman" w:eastAsia="Times New Roman" w:hAnsi="Times New Roman" w:cs="Times New Roman"/>
-          <w:iCs/>
-          <w:highlight w:val="yellow"/>
-        </w:rPr>
-      </w:pPr>
+        <w:t xml:space="preserve">        </w:t>
+      </w:r>
+      <w:proofErr w:type="spellStart"/>
+      <w:r>
+        <w:rPr>
+          <w:rFonts w:ascii="Times New Roman" w:eastAsia="Times New Roman" w:hAnsi="Times New Roman" w:cs="Times New Roman"/>
+          <w:iCs/>
+          <w:color w:val="333333"/>
+        </w:rPr>
+        <w:t>legend.text</w:t>
+      </w:r>
+      <w:proofErr w:type="spellEnd"/>
+      <w:r>
+        <w:rPr>
+          <w:rFonts w:ascii="Times New Roman" w:eastAsia="Times New Roman" w:hAnsi="Times New Roman" w:cs="Times New Roman"/>
+          <w:iCs/>
+          <w:color w:val="333333"/>
+        </w:rPr>
+        <w:t xml:space="preserve"> = </w:t>
+      </w:r>
+      <w:proofErr w:type="spellStart"/>
+      <w:r>
+        <w:rPr>
+          <w:rFonts w:ascii="Times New Roman" w:eastAsia="Times New Roman" w:hAnsi="Times New Roman" w:cs="Times New Roman"/>
+          <w:iCs/>
+          <w:color w:val="333333"/>
+        </w:rPr>
+        <w:t>colnames</w:t>
+      </w:r>
+      <w:proofErr w:type="spellEnd"/>
+      <w:r>
+        <w:rPr>
+          <w:rFonts w:ascii="Times New Roman" w:eastAsia="Times New Roman" w:hAnsi="Times New Roman" w:cs="Times New Roman"/>
+          <w:iCs/>
+          <w:color w:val="333333"/>
+        </w:rPr>
+        <w:t>(</w:t>
+      </w:r>
+      <w:proofErr w:type="spellStart"/>
+      <w:r>
+        <w:rPr>
+          <w:rFonts w:ascii="Times New Roman" w:eastAsia="Times New Roman" w:hAnsi="Times New Roman" w:cs="Times New Roman"/>
+          <w:iCs/>
+          <w:color w:val="333333"/>
+        </w:rPr>
+        <w:t>usa</w:t>
+      </w:r>
+      <w:proofErr w:type="spellEnd"/>
+      <w:r>
+        <w:rPr>
+          <w:rFonts w:ascii="Times New Roman" w:eastAsia="Times New Roman" w:hAnsi="Times New Roman" w:cs="Times New Roman"/>
+          <w:iCs/>
+          <w:color w:val="333333"/>
+        </w:rPr>
+        <w:t xml:space="preserve">), </w:t>
+      </w:r>
+      <w:proofErr w:type="spellStart"/>
+      <w:proofErr w:type="gramStart"/>
+      <w:r>
+        <w:rPr>
+          <w:rFonts w:ascii="Times New Roman" w:eastAsia="Times New Roman" w:hAnsi="Times New Roman" w:cs="Times New Roman"/>
+          <w:iCs/>
+          <w:color w:val="333333"/>
+        </w:rPr>
+        <w:t>args.legend</w:t>
+      </w:r>
+      <w:proofErr w:type="spellEnd"/>
+      <w:proofErr w:type="gramEnd"/>
+      <w:r>
+        <w:rPr>
+          <w:rFonts w:ascii="Times New Roman" w:eastAsia="Times New Roman" w:hAnsi="Times New Roman" w:cs="Times New Roman"/>
+          <w:iCs/>
+          <w:color w:val="333333"/>
+        </w:rPr>
+        <w:t xml:space="preserve"> = </w:t>
+      </w:r>
+      <w:proofErr w:type="gramStart"/>
+      <w:r>
+        <w:rPr>
+          <w:rFonts w:ascii="Times New Roman" w:eastAsia="Times New Roman" w:hAnsi="Times New Roman" w:cs="Times New Roman"/>
+          <w:iCs/>
+          <w:color w:val="333333"/>
+        </w:rPr>
+        <w:t>list(</w:t>
+      </w:r>
+      <w:proofErr w:type="gramEnd"/>
+      <w:r>
+        <w:rPr>
+          <w:rFonts w:ascii="Times New Roman" w:eastAsia="Times New Roman" w:hAnsi="Times New Roman" w:cs="Times New Roman"/>
+          <w:iCs/>
+          <w:color w:val="333333"/>
+        </w:rPr>
+        <w:t>x = "</w:t>
+      </w:r>
+      <w:proofErr w:type="spellStart"/>
+      <w:r>
+        <w:rPr>
+          <w:rFonts w:ascii="Times New Roman" w:eastAsia="Times New Roman" w:hAnsi="Times New Roman" w:cs="Times New Roman"/>
+          <w:iCs/>
+          <w:color w:val="333333"/>
+        </w:rPr>
+        <w:t>topright</w:t>
+      </w:r>
+      <w:proofErr w:type="spellEnd"/>
+      <w:r>
+        <w:rPr>
+          <w:rFonts w:ascii="Times New Roman" w:eastAsia="Times New Roman" w:hAnsi="Times New Roman" w:cs="Times New Roman"/>
+          <w:iCs/>
+          <w:color w:val="333333"/>
+        </w:rPr>
+        <w:t>"</w:t>
+      </w:r>
+      <w:proofErr w:type="gramStart"/>
+      <w:r>
+        <w:rPr>
+          <w:rFonts w:ascii="Times New Roman" w:eastAsia="Times New Roman" w:hAnsi="Times New Roman" w:cs="Times New Roman"/>
+          <w:iCs/>
+          <w:color w:val="333333"/>
+        </w:rPr>
+        <w:t>),sub</w:t>
+      </w:r>
+      <w:proofErr w:type="gramEnd"/>
+      <w:r>
+        <w:rPr>
+          <w:rFonts w:ascii="Times New Roman" w:eastAsia="Times New Roman" w:hAnsi="Times New Roman" w:cs="Times New Roman"/>
+          <w:iCs/>
+          <w:color w:val="333333"/>
+        </w:rPr>
+        <w:t xml:space="preserve"> = "Within </w:t>
+      </w:r>
+      <w:proofErr w:type="spellStart"/>
+      <w:r>
+        <w:rPr>
+          <w:rFonts w:ascii="Times New Roman" w:eastAsia="Times New Roman" w:hAnsi="Times New Roman" w:cs="Times New Roman"/>
+          <w:iCs/>
+          <w:color w:val="333333"/>
+        </w:rPr>
+        <w:t>UnitedStates</w:t>
+      </w:r>
+      <w:proofErr w:type="spellEnd"/>
+      <w:r>
+        <w:rPr>
+          <w:rFonts w:ascii="Times New Roman" w:eastAsia="Times New Roman" w:hAnsi="Times New Roman" w:cs="Times New Roman"/>
+          <w:iCs/>
+          <w:color w:val="333333"/>
+        </w:rPr>
+        <w:t>")</w:t>
+      </w:r>
     </w:p>
     <w:p>
       <w:pPr>
@@ -6752,7 +7545,6 @@
           <w:sz w:val="28"/>
           <w:szCs w:val="28"/>
         </w:rPr>
-        <w:lastRenderedPageBreak/>
         <w:t>Git</w:t>
       </w:r>
       <w:r>
@@ -11812,6 +12604,7 @@
   <w:style w:type="character" w:default="1" w:styleId="DefaultParagraphFont">
     <w:name w:val="Default Paragraph Font"/>
     <w:uiPriority w:val="1"/>
+    <w:semiHidden/>
     <w:unhideWhenUsed/>
   </w:style>
   <w:style w:type="table" w:default="1" w:styleId="TableNormal">

</xml_diff>